<commit_message>
subi archivo corregido por segunda vez
</commit_message>
<xml_diff>
--- a/assets/documentos/semana11/G7 PROYECTO SEMANA 11.docx
+++ b/assets/documentos/semana11/G7 PROYECTO SEMANA 11.docx
@@ -27,12 +27,12 @@
             <wp:extent cx="5367338" cy="1355208"/>
             <wp:effectExtent b="0" l="0" r="0" t="0"/>
             <wp:wrapNone/>
-            <wp:docPr id="15" name="image13.png"/>
+            <wp:docPr id="15" name="image1.png"/>
             <a:graphic>
               <a:graphicData uri="http://schemas.openxmlformats.org/drawingml/2006/picture">
                 <pic:pic>
                   <pic:nvPicPr>
-                    <pic:cNvPr id="0" name="image13.png"/>
+                    <pic:cNvPr id="0" name="image1.png"/>
                     <pic:cNvPicPr preferRelativeResize="0"/>
                   </pic:nvPicPr>
                   <pic:blipFill>
@@ -2482,7 +2482,7 @@
                 <w:vertAlign w:val="baseline"/>
                 <w:rtl w:val="0"/>
               </w:rPr>
-              <w:t xml:space="preserve">3.1.2 A review in the use of artificial intelligence in textile industry (Pereira et al., 2022)</w:t>
+              <w:t xml:space="preserve">3.1.2 A Review in the Use of Artificial Intelligence in Textile Industry (Pereira et al., 2022)</w:t>
               <w:tab/>
               <w:t xml:space="preserve">34</w:t>
             </w:r>
@@ -2680,7 +2680,7 @@
               </w:rPr>
               <w:t xml:space="preserve">3.1.6 Generative artificial intelligence in supply chain and operations management: a capability-based framework for analysis and implementation (Jackson et al., 2024)</w:t>
               <w:tab/>
-              <w:t xml:space="preserve">46</w:t>
+              <w:t xml:space="preserve">45</w:t>
             </w:r>
           </w:hyperlink>
           <w:r>
@@ -2727,7 +2727,7 @@
                 <w:vertAlign w:val="baseline"/>
                 <w:rtl w:val="0"/>
               </w:rPr>
-              <w:t xml:space="preserve">3.1.7 Parallel Manufacturing for Industrial Metaverses: A New Paradigm in Smart Manufacturing  (Yang et al., 2022)</w:t>
+              <w:t xml:space="preserve">3.1.7 FabricNET: A Microscopic Image Dataset of Woven Fabrics for Predicting Texture and Weaving Parameters through Machine Learning (Seçkin et al., 2023)</w:t>
               <w:tab/>
               <w:t xml:space="preserve">48</w:t>
             </w:r>
@@ -2874,9 +2874,9 @@
                 <w:vertAlign w:val="baseline"/>
                 <w:rtl w:val="0"/>
               </w:rPr>
-              <w:t xml:space="preserve">3.1.10 FabricNET: A Microscopic Image Dataset of Woven Fabrics for Predicting Texture and Weaving Parameters through Machine Learning (Seçkin et al., 2023)</w:t>
+              <w:t xml:space="preserve">3.1.10 Parallel Manufacturing for Industrial Metaverses: A New Paradigm in Smart Manufacturing  (Yang et al., 2022)</w:t>
               <w:tab/>
-              <w:t xml:space="preserve">57</w:t>
+              <w:t xml:space="preserve">56</w:t>
             </w:r>
           </w:hyperlink>
           <w:r>
@@ -9237,12 +9237,12 @@
                 <wp:extent cx="6557963" cy="3751800"/>
                 <wp:effectExtent b="0" l="0" r="0" t="0"/>
                 <wp:wrapSquare wrapText="bothSides" distB="114300" distT="114300" distL="114300" distR="114300"/>
-                <wp:docPr id="1" name="image15.png"/>
+                <wp:docPr id="1" name="image14.png"/>
                 <a:graphic>
                   <a:graphicData uri="http://schemas.openxmlformats.org/drawingml/2006/picture">
                     <pic:pic>
                       <pic:nvPicPr>
-                        <pic:cNvPr id="0" name="image15.png"/>
+                        <pic:cNvPr id="0" name="image14.png"/>
                         <pic:cNvPicPr preferRelativeResize="0"/>
                       </pic:nvPicPr>
                       <pic:blipFill>
@@ -11182,12 +11182,12 @@
           <wp:inline distB="114300" distT="114300" distL="114300" distR="114300">
             <wp:extent cx="2431289" cy="3487303"/>
             <wp:effectExtent b="0" l="0" r="0" t="0"/>
-            <wp:docPr id="17" name="image10.png"/>
+            <wp:docPr id="17" name="image5.png"/>
             <a:graphic>
               <a:graphicData uri="http://schemas.openxmlformats.org/drawingml/2006/picture">
                 <pic:pic>
                   <pic:nvPicPr>
-                    <pic:cNvPr id="0" name="image10.png"/>
+                    <pic:cNvPr id="0" name="image5.png"/>
                     <pic:cNvPicPr preferRelativeResize="0"/>
                   </pic:nvPicPr>
                   <pic:blipFill>
@@ -11826,12 +11826,12 @@
           <wp:inline distB="114300" distT="114300" distL="114300" distR="114300">
             <wp:extent cx="4600575" cy="2409825"/>
             <wp:effectExtent b="0" l="0" r="0" t="0"/>
-            <wp:docPr id="13" name="image9.png"/>
+            <wp:docPr id="13" name="image12.png"/>
             <a:graphic>
               <a:graphicData uri="http://schemas.openxmlformats.org/drawingml/2006/picture">
                 <pic:pic>
                   <pic:nvPicPr>
-                    <pic:cNvPr id="0" name="image9.png"/>
+                    <pic:cNvPr id="0" name="image12.png"/>
                     <pic:cNvPicPr preferRelativeResize="0"/>
                   </pic:nvPicPr>
                   <pic:blipFill>
@@ -12709,12 +12709,12 @@
           <wp:inline distB="114300" distT="114300" distL="114300" distR="114300">
             <wp:extent cx="3400538" cy="4106168"/>
             <wp:effectExtent b="0" l="0" r="0" t="0"/>
-            <wp:docPr id="9" name="image2.png"/>
+            <wp:docPr id="9" name="image4.png"/>
             <a:graphic>
               <a:graphicData uri="http://schemas.openxmlformats.org/drawingml/2006/picture">
                 <pic:pic>
                   <pic:nvPicPr>
-                    <pic:cNvPr id="0" name="image2.png"/>
+                    <pic:cNvPr id="0" name="image4.png"/>
                     <pic:cNvPicPr preferRelativeResize="0"/>
                   </pic:nvPicPr>
                   <pic:blipFill>
@@ -13404,7 +13404,7 @@
           <w:szCs w:val="24"/>
           <w:rtl w:val="0"/>
         </w:rPr>
-        <w:t xml:space="preserve">(Nùmero de citas: 119)</w:t>
+        <w:t xml:space="preserve">(Número de citas: 119)</w:t>
       </w:r>
     </w:p>
     <w:p>
@@ -13471,7 +13471,7 @@
           <w:szCs w:val="24"/>
           <w:rtl w:val="0"/>
         </w:rPr>
-        <w:t xml:space="preserve">Este estudio plantea una propuesta unificada que se vale de blockchain, Internet de las Cosas (IoT) y el Aprendizaje Automático (ML) con el fin de perfeccionar la supervisión de la calidad y la protección dentro de los entornos de producción inteligente. La exploración se enfoca en cómo estos avances tecnológicos tienen la capacidad de blindar las operaciones, manejar cantidades masivas de información al instante y perfeccionar los procedimientos de verificación de calidad, como la detección de errores y la categorización de imperfecciones. Se incorporan detectores de IoT para vigilar las circunstancias del entorno y el funcionamiento de la maquinaria, a la par que el aprendizaje automático se implementa para anticipar inconvenientes y optimizar el rendimiento.</w:t>
+        <w:t xml:space="preserve">Este estudio plantea una propuesta unificada que se vale de blockchain, Internet de las Cosas (IoT) y el Aprendizaje Automático (ML) con el fin de perfeccionar la supervisión de la calidad y la protección dentro de los entornos de producción inteligente. La exploración se enfoca en cómo estos avances tecnológicos tienen la capacidad de blindar las operaciones, manejar cantidades masivas de información al instante y perfeccionar los procedimientos de verificación de calidad, como la detección de errores y la categorización de imperfecciones. Se incorporan detectores de IoT para vigilar las circunstancias del entorno y el funcionamiento de la maquinaria, de igual forma el aprendizaje automático se implementa para anticipar inconvenientes y optimizar el rendimiento.</w:t>
       </w:r>
     </w:p>
     <w:p>
@@ -13734,12 +13734,12 @@
           <wp:inline distB="114300" distT="114300" distL="114300" distR="114300">
             <wp:extent cx="3438638" cy="2994715"/>
             <wp:effectExtent b="0" l="0" r="0" t="0"/>
-            <wp:docPr id="16" name="image3.png"/>
+            <wp:docPr id="16" name="image13.png"/>
             <a:graphic>
               <a:graphicData uri="http://schemas.openxmlformats.org/drawingml/2006/picture">
                 <pic:pic>
                   <pic:nvPicPr>
-                    <pic:cNvPr id="0" name="image3.png"/>
+                    <pic:cNvPr id="0" name="image13.png"/>
                     <pic:cNvPicPr preferRelativeResize="0"/>
                   </pic:nvPicPr>
                   <pic:blipFill>
@@ -14508,12 +14508,12 @@
           <wp:inline distB="114300" distT="114300" distL="114300" distR="114300">
             <wp:extent cx="2647313" cy="2142641"/>
             <wp:effectExtent b="0" l="0" r="0" t="0"/>
-            <wp:docPr id="8" name="image7.png"/>
+            <wp:docPr id="8" name="image2.png"/>
             <a:graphic>
               <a:graphicData uri="http://schemas.openxmlformats.org/drawingml/2006/picture">
                 <pic:pic>
                   <pic:nvPicPr>
-                    <pic:cNvPr id="0" name="image7.png"/>
+                    <pic:cNvPr id="0" name="image2.png"/>
                     <pic:cNvPicPr preferRelativeResize="0"/>
                   </pic:nvPicPr>
                   <pic:blipFill>
@@ -14824,7 +14824,7 @@
           <w:szCs w:val="24"/>
           <w:rtl w:val="0"/>
         </w:rPr>
-        <w:t xml:space="preserve">Este artículo aporta a mi tesis al demostrar que, mediante el uso de la inteligencia artificial al</w:t>
+        <w:t xml:space="preserve">Este artículo aporta a mi tesis al demostrar que, mediante el uso de la inteligencia artificial </w:t>
       </w:r>
       <w:r>
         <w:rPr>
@@ -14834,7 +14834,7 @@
           <w:szCs w:val="24"/>
           <w:rtl w:val="0"/>
         </w:rPr>
-        <w:t xml:space="preserve"> implementar una plataforma web basado en Machine Learning permitirà optimizar la gestión de</w:t>
+        <w:t xml:space="preserve">implementar una plataforma web basado en Machine Learning permitirà optimizar la gestión de</w:t>
       </w:r>
       <w:r>
         <w:rPr>
@@ -14882,14 +14882,14 @@
         <w:rPr>
           <w:rtl w:val="0"/>
         </w:rPr>
-        <w:t xml:space="preserve">Por ello, se realizará </w:t>
+        <w:t xml:space="preserve">Por ello, se </w:t>
       </w:r>
       <w:r>
         <w:rPr>
           <w:color w:val="00b050"/>
           <w:rtl w:val="0"/>
         </w:rPr>
-        <w:t xml:space="preserve">aplicando la </w:t>
+        <w:t xml:space="preserve">aplicará la </w:t>
       </w:r>
       <w:r>
         <w:rPr>
@@ -14932,7 +14932,7 @@
           <w:color w:val="00b050"/>
           <w:rtl w:val="0"/>
         </w:rPr>
-        <w:t xml:space="preserve">También incorporaré la </w:t>
+        <w:t xml:space="preserve">También se incorporará la </w:t>
       </w:r>
       <w:r>
         <w:rPr>
@@ -15355,12 +15355,12 @@
           <wp:inline distB="114300" distT="114300" distL="114300" distR="114300">
             <wp:extent cx="5745600" cy="3098800"/>
             <wp:effectExtent b="0" l="0" r="0" t="0"/>
-            <wp:docPr id="14" name="image11.png"/>
+            <wp:docPr id="14" name="image6.png"/>
             <a:graphic>
               <a:graphicData uri="http://schemas.openxmlformats.org/drawingml/2006/picture">
                 <pic:pic>
                   <pic:nvPicPr>
-                    <pic:cNvPr id="0" name="image11.png"/>
+                    <pic:cNvPr id="0" name="image6.png"/>
                     <pic:cNvPicPr preferRelativeResize="0"/>
                   </pic:nvPicPr>
                   <pic:blipFill>
@@ -15677,120 +15677,182 @@
       </w:pPr>
       <w:r>
         <w:rPr>
-          <w:rtl w:val="0"/>
-        </w:rPr>
+          <w:rFonts w:ascii="Times New Roman" w:cs="Times New Roman" w:eastAsia="Times New Roman" w:hAnsi="Times New Roman"/>
+          <w:sz w:val="24"/>
+          <w:szCs w:val="24"/>
+          <w:rtl w:val="0"/>
+        </w:rPr>
+        <w:t xml:space="preserve">Uno de los propósitos primordiales es lograr complacer al cliente, algo que se ve afectado de manera crucial por lo bueno que sea el producto y lo pronto que se reciba. Este texto explica cómo usar el Aprendizaje Automático y el internet de las cosas realza la calidad del producto y minimiza los errores, lo cual amplifica directamente la satisfacción del cliente. Dentro de tu idea, la administración afinada del inventario y el control automático de la calidad asisten para mejorar la rapidez de la entrega, confirmando que los productos estén accesibles y en perfectas condiciones. Aparte, la certeza de los procedimientos también recibe una mejora al añadir tecnologías que hacen posible la vigilancia al instante, afirmando así </w:t>
+      </w:r>
+      <w:r>
+        <w:rPr>
+          <w:rFonts w:ascii="Times New Roman" w:cs="Times New Roman" w:eastAsia="Times New Roman" w:hAnsi="Times New Roman"/>
+          <w:color w:val="00b050"/>
+          <w:sz w:val="24"/>
+          <w:szCs w:val="24"/>
+          <w:rtl w:val="0"/>
+        </w:rPr>
+        <w:t xml:space="preserve">que la elaboración sea eficaz y libre de riesgos, previniendo errores de manejo que puedan dañar la calidad y la </w:t>
+      </w:r>
+      <w:r>
+        <w:rPr>
+          <w:rFonts w:ascii="Times New Roman" w:cs="Times New Roman" w:eastAsia="Times New Roman" w:hAnsi="Times New Roman"/>
+          <w:color w:val="00b050"/>
+          <w:sz w:val="24"/>
+          <w:szCs w:val="24"/>
+          <w:u w:val="single"/>
+          <w:rtl w:val="0"/>
+        </w:rPr>
+        <w:t xml:space="preserve">satisfacción del cliente</w:t>
+      </w:r>
+      <w:r>
+        <w:rPr>
+          <w:rFonts w:ascii="Times New Roman" w:cs="Times New Roman" w:eastAsia="Times New Roman" w:hAnsi="Times New Roman"/>
+          <w:sz w:val="24"/>
+          <w:szCs w:val="24"/>
+          <w:rtl w:val="0"/>
+        </w:rPr>
+        <w:t xml:space="preserve">.</w:t>
       </w:r>
     </w:p>
     <w:p>
       <w:pPr>
         <w:spacing w:after="240" w:before="240" w:line="360" w:lineRule="auto"/>
         <w:ind w:left="992.1259842519685" w:firstLine="0"/>
-        <w:jc w:val="both"/>
-        <w:rPr>
-          <w:rFonts w:ascii="Times New Roman" w:cs="Times New Roman" w:eastAsia="Times New Roman" w:hAnsi="Times New Roman"/>
-          <w:sz w:val="24"/>
-          <w:szCs w:val="24"/>
-        </w:rPr>
-      </w:pPr>
-      <w:r>
-        <w:rPr>
-          <w:rFonts w:ascii="Times New Roman" w:cs="Times New Roman" w:eastAsia="Times New Roman" w:hAnsi="Times New Roman"/>
-          <w:sz w:val="24"/>
-          <w:szCs w:val="24"/>
-          <w:rtl w:val="0"/>
-        </w:rPr>
-        <w:t xml:space="preserve">Uno de los propósitos primordiales es lograr complacer al cliente, algo que se ve afectado de manera crucial por lo bueno que sea el producto y lo pronto que se reciba. Este texto explica cómo usar el Aprendizaje Automático y el internet de las cosas realza la calidad del producto y minimiza los errores, lo cual amplifica directamente la satisfacción del cliente. Dentro de tu idea, la administración afinada del inventario y el control automático de la calidad asisten para mejorar la rapidez de la entrega, confirmando que los productos estén accesibles y en perfectas condiciones. Aparte, la certeza de los procedimientos también recibe una mejora al añadir tecnologías que hacen posible la vigilancia al instante, afirmando así </w:t>
-      </w:r>
-      <w:r>
-        <w:rPr>
-          <w:rFonts w:ascii="Times New Roman" w:cs="Times New Roman" w:eastAsia="Times New Roman" w:hAnsi="Times New Roman"/>
-          <w:color w:val="00b050"/>
-          <w:sz w:val="24"/>
-          <w:szCs w:val="24"/>
-          <w:rtl w:val="0"/>
-        </w:rPr>
-        <w:t xml:space="preserve">que la elaboración sea eficaz y libre de riesgos, previniendo errores de manejo que puedan dañar la calidad y la </w:t>
-      </w:r>
-      <w:r>
-        <w:rPr>
-          <w:rFonts w:ascii="Times New Roman" w:cs="Times New Roman" w:eastAsia="Times New Roman" w:hAnsi="Times New Roman"/>
-          <w:color w:val="00b050"/>
+        <w:rPr>
+          <w:rFonts w:ascii="Times New Roman" w:cs="Times New Roman" w:eastAsia="Times New Roman" w:hAnsi="Times New Roman"/>
+          <w:b w:val="1"/>
           <w:sz w:val="24"/>
           <w:szCs w:val="24"/>
           <w:u w:val="single"/>
-          <w:rtl w:val="0"/>
-        </w:rPr>
-        <w:t xml:space="preserve">satisfacción del cliente</w:t>
-      </w:r>
-      <w:r>
-        <w:rPr>
-          <w:rFonts w:ascii="Times New Roman" w:cs="Times New Roman" w:eastAsia="Times New Roman" w:hAnsi="Times New Roman"/>
-          <w:sz w:val="24"/>
-          <w:szCs w:val="24"/>
-          <w:rtl w:val="0"/>
-        </w:rPr>
-        <w:t xml:space="preserve">.</w:t>
+        </w:rPr>
+      </w:pPr>
+      <w:r>
+        <w:rPr>
+          <w:rFonts w:ascii="Times New Roman" w:cs="Times New Roman" w:eastAsia="Times New Roman" w:hAnsi="Times New Roman"/>
+          <w:b w:val="1"/>
+          <w:sz w:val="24"/>
+          <w:szCs w:val="24"/>
+          <w:u w:val="single"/>
+          <w:rtl w:val="0"/>
+        </w:rPr>
+        <w:t xml:space="preserve">Utilidad del artículo para mi proyecto de tesis</w:t>
       </w:r>
     </w:p>
     <w:p>
       <w:pPr>
         <w:spacing w:after="240" w:before="240" w:line="360" w:lineRule="auto"/>
         <w:ind w:left="992.1259842519685" w:firstLine="0"/>
-        <w:rPr>
-          <w:rFonts w:ascii="Times New Roman" w:cs="Times New Roman" w:eastAsia="Times New Roman" w:hAnsi="Times New Roman"/>
-          <w:b w:val="1"/>
+        <w:jc w:val="both"/>
+        <w:rPr>
+          <w:rFonts w:ascii="Times New Roman" w:cs="Times New Roman" w:eastAsia="Times New Roman" w:hAnsi="Times New Roman"/>
+          <w:color w:val="0000ff"/>
+          <w:sz w:val="24"/>
+          <w:szCs w:val="24"/>
+        </w:rPr>
+      </w:pPr>
+      <w:r>
+        <w:rPr>
+          <w:rFonts w:ascii="Times New Roman" w:cs="Times New Roman" w:eastAsia="Times New Roman" w:hAnsi="Times New Roman"/>
+          <w:sz w:val="24"/>
+          <w:szCs w:val="24"/>
+          <w:rtl w:val="0"/>
+        </w:rPr>
+        <w:t xml:space="preserve">Este artículo aporta a mi tesis la </w:t>
+      </w:r>
+      <w:r>
+        <w:rPr>
+          <w:rFonts w:ascii="Times New Roman" w:cs="Times New Roman" w:eastAsia="Times New Roman" w:hAnsi="Times New Roman"/>
+          <w:color w:val="0000ff"/>
+          <w:sz w:val="24"/>
+          <w:szCs w:val="24"/>
+          <w:rtl w:val="0"/>
+        </w:rPr>
+        <w:t xml:space="preserve">transformación e implementación de una plataforma web basada en machine learning para optimizar la gestión de inventarios y el control de calidad de los procesos manuales en procesos inteligentes, eficientes y más precisos en la empresa SubliCielo</w:t>
+      </w:r>
+      <w:r>
+        <w:rPr>
+          <w:rFonts w:ascii="Times New Roman" w:cs="Times New Roman" w:eastAsia="Times New Roman" w:hAnsi="Times New Roman"/>
+          <w:b w:val="1"/>
+          <w:sz w:val="24"/>
+          <w:szCs w:val="24"/>
+          <w:rtl w:val="0"/>
+        </w:rPr>
+        <w:t xml:space="preserve">. </w:t>
+      </w:r>
+      <w:r>
+        <w:rPr>
+          <w:rFonts w:ascii="Times New Roman" w:cs="Times New Roman" w:eastAsia="Times New Roman" w:hAnsi="Times New Roman"/>
+          <w:sz w:val="24"/>
+          <w:szCs w:val="24"/>
+          <w:rtl w:val="0"/>
+        </w:rPr>
+        <w:t xml:space="preserve">Por lo que mediante la incorporación de la </w:t>
+      </w:r>
+      <w:r>
+        <w:rPr>
+          <w:rFonts w:ascii="Times New Roman" w:cs="Times New Roman" w:eastAsia="Times New Roman" w:hAnsi="Times New Roman"/>
+          <w:color w:val="00b050"/>
           <w:sz w:val="24"/>
           <w:szCs w:val="24"/>
           <w:u w:val="single"/>
-        </w:rPr>
-      </w:pPr>
-      <w:r>
-        <w:rPr>
-          <w:rFonts w:ascii="Times New Roman" w:cs="Times New Roman" w:eastAsia="Times New Roman" w:hAnsi="Times New Roman"/>
-          <w:b w:val="1"/>
+          <w:rtl w:val="0"/>
+        </w:rPr>
+        <w:t xml:space="preserve">Inteligencia Artificial</w:t>
+      </w:r>
+      <w:r>
+        <w:rPr>
+          <w:rFonts w:ascii="Times New Roman" w:cs="Times New Roman" w:eastAsia="Times New Roman" w:hAnsi="Times New Roman"/>
+          <w:color w:val="00b050"/>
+          <w:sz w:val="24"/>
+          <w:szCs w:val="24"/>
+          <w:rtl w:val="0"/>
+        </w:rPr>
+        <w:t xml:space="preserve">, permitirá inspeccionar las telas sublimadas</w:t>
+      </w:r>
+      <w:r>
+        <w:rPr>
+          <w:rFonts w:ascii="Times New Roman" w:cs="Times New Roman" w:eastAsia="Times New Roman" w:hAnsi="Times New Roman"/>
+          <w:sz w:val="24"/>
+          <w:szCs w:val="24"/>
+          <w:rtl w:val="0"/>
+        </w:rPr>
+        <w:t xml:space="preserve"> </w:t>
+      </w:r>
+      <w:r>
+        <w:rPr>
+          <w:rFonts w:ascii="Times New Roman" w:cs="Times New Roman" w:eastAsia="Times New Roman" w:hAnsi="Times New Roman"/>
+          <w:color w:val="00b050"/>
+          <w:sz w:val="24"/>
+          <w:szCs w:val="24"/>
+          <w:rtl w:val="0"/>
+        </w:rPr>
+        <w:t xml:space="preserve">y detectar fallas aplicando técnicas de </w:t>
+      </w:r>
+      <w:r>
+        <w:rPr>
+          <w:rFonts w:ascii="Times New Roman" w:cs="Times New Roman" w:eastAsia="Times New Roman" w:hAnsi="Times New Roman"/>
+          <w:color w:val="00b050"/>
           <w:sz w:val="24"/>
           <w:szCs w:val="24"/>
           <w:u w:val="single"/>
           <w:rtl w:val="0"/>
         </w:rPr>
-        <w:t xml:space="preserve">Utilidad del artículo para mi proyecto de tesis</w:t>
-      </w:r>
-    </w:p>
-    <w:p>
-      <w:pPr>
-        <w:spacing w:after="240" w:before="240" w:line="360" w:lineRule="auto"/>
-        <w:ind w:left="992.1259842519685" w:firstLine="0"/>
-        <w:jc w:val="both"/>
-        <w:rPr>
-          <w:rFonts w:ascii="Times New Roman" w:cs="Times New Roman" w:eastAsia="Times New Roman" w:hAnsi="Times New Roman"/>
-          <w:color w:val="0000ff"/>
-          <w:sz w:val="24"/>
-          <w:szCs w:val="24"/>
-        </w:rPr>
-      </w:pPr>
-      <w:r>
-        <w:rPr>
-          <w:rFonts w:ascii="Times New Roman" w:cs="Times New Roman" w:eastAsia="Times New Roman" w:hAnsi="Times New Roman"/>
-          <w:sz w:val="24"/>
-          <w:szCs w:val="24"/>
-          <w:rtl w:val="0"/>
-        </w:rPr>
-        <w:t xml:space="preserve">Este artículo aporta a mi tesis la </w:t>
-      </w:r>
-      <w:r>
-        <w:rPr>
-          <w:rFonts w:ascii="Times New Roman" w:cs="Times New Roman" w:eastAsia="Times New Roman" w:hAnsi="Times New Roman"/>
-          <w:color w:val="0000ff"/>
-          <w:sz w:val="24"/>
-          <w:szCs w:val="24"/>
-          <w:rtl w:val="0"/>
-        </w:rPr>
-        <w:t xml:space="preserve">transformación e implementación de una plataforma web basada en machine learning para optimizar la gestión de inventarios y el control de calidad de los procesos manuales en procesos inteligentes, eficientes y más precisos en la empresa SubliCielo</w:t>
-      </w:r>
-      <w:r>
-        <w:rPr>
-          <w:rFonts w:ascii="Times New Roman" w:cs="Times New Roman" w:eastAsia="Times New Roman" w:hAnsi="Times New Roman"/>
-          <w:b w:val="1"/>
+        <w:t xml:space="preserve">Producción Lean</w:t>
+      </w:r>
+      <w:r>
+        <w:rPr>
+          <w:rFonts w:ascii="Times New Roman" w:cs="Times New Roman" w:eastAsia="Times New Roman" w:hAnsi="Times New Roman"/>
+          <w:color w:val="00b050"/>
+          <w:sz w:val="24"/>
+          <w:szCs w:val="24"/>
+          <w:rtl w:val="0"/>
+        </w:rPr>
+        <w:t xml:space="preserve">, ya que se reducirán tiempos de búsqueda y procesamiento de pedidos</w:t>
+      </w:r>
+      <w:r>
+        <w:rPr>
+          <w:rFonts w:ascii="Times New Roman" w:cs="Times New Roman" w:eastAsia="Times New Roman" w:hAnsi="Times New Roman"/>
           <w:sz w:val="24"/>
           <w:szCs w:val="24"/>
           <w:rtl w:val="0"/>
@@ -15800,20 +15862,53 @@
       <w:r>
         <w:rPr>
           <w:rFonts w:ascii="Times New Roman" w:cs="Times New Roman" w:eastAsia="Times New Roman" w:hAnsi="Times New Roman"/>
-          <w:sz w:val="24"/>
-          <w:szCs w:val="24"/>
-          <w:rtl w:val="0"/>
-        </w:rPr>
-        <w:t xml:space="preserve">Esto lo realizaremos incorporando</w:t>
-      </w:r>
-      <w:r>
-        <w:rPr>
-          <w:rFonts w:ascii="Times New Roman" w:cs="Times New Roman" w:eastAsia="Times New Roman" w:hAnsi="Times New Roman"/>
           <w:color w:val="00b050"/>
           <w:sz w:val="24"/>
           <w:szCs w:val="24"/>
           <w:rtl w:val="0"/>
         </w:rPr>
+        <w:t xml:space="preserve">Y con los principios de la </w:t>
+      </w:r>
+      <w:r>
+        <w:rPr>
+          <w:rFonts w:ascii="Times New Roman" w:cs="Times New Roman" w:eastAsia="Times New Roman" w:hAnsi="Times New Roman"/>
+          <w:color w:val="00b050"/>
+          <w:sz w:val="24"/>
+          <w:szCs w:val="24"/>
+          <w:u w:val="single"/>
+          <w:rtl w:val="0"/>
+        </w:rPr>
+        <w:t xml:space="preserve">Industria 4.0</w:t>
+      </w:r>
+      <w:r>
+        <w:rPr>
+          <w:rFonts w:ascii="Times New Roman" w:cs="Times New Roman" w:eastAsia="Times New Roman" w:hAnsi="Times New Roman"/>
+          <w:color w:val="00b050"/>
+          <w:sz w:val="24"/>
+          <w:szCs w:val="24"/>
+          <w:rtl w:val="0"/>
+        </w:rPr>
+        <w:t xml:space="preserve">, podremos monitorear condiciones en tiempo real elevando la </w:t>
+      </w:r>
+      <w:r>
+        <w:rPr>
+          <w:rFonts w:ascii="Times New Roman" w:cs="Times New Roman" w:eastAsia="Times New Roman" w:hAnsi="Times New Roman"/>
+          <w:color w:val="00b050"/>
+          <w:sz w:val="24"/>
+          <w:szCs w:val="24"/>
+          <w:u w:val="single"/>
+          <w:rtl w:val="0"/>
+        </w:rPr>
+        <w:t xml:space="preserve">satisfacción del cliente</w:t>
+      </w:r>
+      <w:r>
+        <w:rPr>
+          <w:rFonts w:ascii="Times New Roman" w:cs="Times New Roman" w:eastAsia="Times New Roman" w:hAnsi="Times New Roman"/>
+          <w:color w:val="00b050"/>
+          <w:sz w:val="24"/>
+          <w:szCs w:val="24"/>
+          <w:rtl w:val="0"/>
+        </w:rPr>
         <w:t xml:space="preserve"> </w:t>
       </w:r>
       <w:r>
@@ -15823,148 +15918,7 @@
           <w:szCs w:val="24"/>
           <w:rtl w:val="0"/>
         </w:rPr>
-        <w:t xml:space="preserve">la automatización </w:t>
-      </w:r>
-      <w:r>
-        <w:rPr>
-          <w:rFonts w:ascii="Times New Roman" w:cs="Times New Roman" w:eastAsia="Times New Roman" w:hAnsi="Times New Roman"/>
-          <w:color w:val="00b050"/>
-          <w:sz w:val="24"/>
-          <w:szCs w:val="24"/>
-          <w:rtl w:val="0"/>
-        </w:rPr>
-        <w:t xml:space="preserve">mediante </w:t>
-      </w:r>
-      <w:r>
-        <w:rPr>
-          <w:rFonts w:ascii="Times New Roman" w:cs="Times New Roman" w:eastAsia="Times New Roman" w:hAnsi="Times New Roman"/>
-          <w:color w:val="00b050"/>
-          <w:sz w:val="24"/>
-          <w:szCs w:val="24"/>
-          <w:u w:val="single"/>
-          <w:rtl w:val="0"/>
-        </w:rPr>
-        <w:t xml:space="preserve">Inteligencia Artificial</w:t>
-      </w:r>
-      <w:r>
-        <w:rPr>
-          <w:rFonts w:ascii="Times New Roman" w:cs="Times New Roman" w:eastAsia="Times New Roman" w:hAnsi="Times New Roman"/>
-          <w:color w:val="00b050"/>
-          <w:sz w:val="24"/>
-          <w:szCs w:val="24"/>
-          <w:rtl w:val="0"/>
-        </w:rPr>
-        <w:t xml:space="preserve">, que permitirá inspeccionar las telas sublimadas</w:t>
-      </w:r>
-      <w:r>
-        <w:rPr>
-          <w:rFonts w:ascii="Times New Roman" w:cs="Times New Roman" w:eastAsia="Times New Roman" w:hAnsi="Times New Roman"/>
-          <w:sz w:val="24"/>
-          <w:szCs w:val="24"/>
-          <w:rtl w:val="0"/>
-        </w:rPr>
-        <w:t xml:space="preserve"> </w:t>
-      </w:r>
-      <w:r>
-        <w:rPr>
-          <w:rFonts w:ascii="Times New Roman" w:cs="Times New Roman" w:eastAsia="Times New Roman" w:hAnsi="Times New Roman"/>
-          <w:color w:val="00b050"/>
-          <w:sz w:val="24"/>
-          <w:szCs w:val="24"/>
-          <w:rtl w:val="0"/>
-        </w:rPr>
-        <w:t xml:space="preserve">y detectar fallas aplicando técnicas de </w:t>
-      </w:r>
-      <w:r>
-        <w:rPr>
-          <w:rFonts w:ascii="Times New Roman" w:cs="Times New Roman" w:eastAsia="Times New Roman" w:hAnsi="Times New Roman"/>
-          <w:color w:val="00b050"/>
-          <w:sz w:val="24"/>
-          <w:szCs w:val="24"/>
-          <w:u w:val="single"/>
-          <w:rtl w:val="0"/>
-        </w:rPr>
-        <w:t xml:space="preserve">Producción Lean</w:t>
-      </w:r>
-      <w:r>
-        <w:rPr>
-          <w:rFonts w:ascii="Times New Roman" w:cs="Times New Roman" w:eastAsia="Times New Roman" w:hAnsi="Times New Roman"/>
-          <w:color w:val="00b050"/>
-          <w:sz w:val="24"/>
-          <w:szCs w:val="24"/>
-          <w:rtl w:val="0"/>
-        </w:rPr>
-        <w:t xml:space="preserve">, se reducirá tiempos de búsqueda y procesamiento de pedidos</w:t>
-      </w:r>
-      <w:r>
-        <w:rPr>
-          <w:rFonts w:ascii="Times New Roman" w:cs="Times New Roman" w:eastAsia="Times New Roman" w:hAnsi="Times New Roman"/>
-          <w:sz w:val="24"/>
-          <w:szCs w:val="24"/>
-          <w:rtl w:val="0"/>
-        </w:rPr>
-        <w:t xml:space="preserve">. </w:t>
-      </w:r>
-      <w:r>
-        <w:rPr>
-          <w:rFonts w:ascii="Times New Roman" w:cs="Times New Roman" w:eastAsia="Times New Roman" w:hAnsi="Times New Roman"/>
-          <w:color w:val="00b050"/>
-          <w:sz w:val="24"/>
-          <w:szCs w:val="24"/>
-          <w:rtl w:val="0"/>
-        </w:rPr>
-        <w:t xml:space="preserve">Y</w:t>
-      </w:r>
-      <w:r>
-        <w:rPr>
-          <w:rFonts w:ascii="Times New Roman" w:cs="Times New Roman" w:eastAsia="Times New Roman" w:hAnsi="Times New Roman"/>
-          <w:sz w:val="24"/>
-          <w:szCs w:val="24"/>
-          <w:rtl w:val="0"/>
-        </w:rPr>
-        <w:t xml:space="preserve"> </w:t>
-      </w:r>
-      <w:r>
-        <w:rPr>
-          <w:rFonts w:ascii="Times New Roman" w:cs="Times New Roman" w:eastAsia="Times New Roman" w:hAnsi="Times New Roman"/>
-          <w:color w:val="00b050"/>
-          <w:sz w:val="24"/>
-          <w:szCs w:val="24"/>
-          <w:rtl w:val="0"/>
-        </w:rPr>
-        <w:t xml:space="preserve">los principios de la </w:t>
-      </w:r>
-      <w:r>
-        <w:rPr>
-          <w:rFonts w:ascii="Times New Roman" w:cs="Times New Roman" w:eastAsia="Times New Roman" w:hAnsi="Times New Roman"/>
-          <w:color w:val="00b050"/>
-          <w:sz w:val="24"/>
-          <w:szCs w:val="24"/>
-          <w:u w:val="single"/>
-          <w:rtl w:val="0"/>
-        </w:rPr>
-        <w:t xml:space="preserve">Industria 4.0</w:t>
-      </w:r>
-      <w:r>
-        <w:rPr>
-          <w:rFonts w:ascii="Times New Roman" w:cs="Times New Roman" w:eastAsia="Times New Roman" w:hAnsi="Times New Roman"/>
-          <w:color w:val="00b050"/>
-          <w:sz w:val="24"/>
-          <w:szCs w:val="24"/>
-          <w:rtl w:val="0"/>
-        </w:rPr>
-        <w:t xml:space="preserve">, podremos monitorear condiciones en tiempo real, elevar la </w:t>
-      </w:r>
-      <w:r>
-        <w:rPr>
-          <w:rFonts w:ascii="Times New Roman" w:cs="Times New Roman" w:eastAsia="Times New Roman" w:hAnsi="Times New Roman"/>
-          <w:color w:val="00b050"/>
-          <w:sz w:val="24"/>
-          <w:szCs w:val="24"/>
-          <w:u w:val="single"/>
-          <w:rtl w:val="0"/>
-        </w:rPr>
-        <w:t xml:space="preserve">satisfacción del cliente</w:t>
+        <w:t xml:space="preserve">y</w:t>
       </w:r>
       <w:r>
         <w:rPr>
@@ -16481,12 +16435,12 @@
           <wp:inline distB="114300" distT="114300" distL="114300" distR="114300">
             <wp:extent cx="5745600" cy="3759200"/>
             <wp:effectExtent b="0" l="0" r="0" t="0"/>
-            <wp:docPr id="5" name="image12.png"/>
+            <wp:docPr id="5" name="image15.png"/>
             <a:graphic>
               <a:graphicData uri="http://schemas.openxmlformats.org/drawingml/2006/picture">
                 <pic:pic>
                   <pic:nvPicPr>
-                    <pic:cNvPr id="0" name="image12.png"/>
+                    <pic:cNvPr id="0" name="image15.png"/>
                     <pic:cNvPicPr preferRelativeResize="0"/>
                   </pic:nvPicPr>
                   <pic:blipFill>
@@ -16776,7 +16730,7 @@
           <w:szCs w:val="24"/>
           <w:rtl w:val="0"/>
         </w:rPr>
-        <w:t xml:space="preserve">, dando a las empresas la chance de acomodar rápido el stock y lidiar con los cambios en el mercado. La seguridad también sube de nivel al vigilar cómo andan las máquinas y pillar posibles problemas antes de que paren la producción, bajando los riesgos y haciendo que el cliente esté más satisfecho.</w:t>
+        <w:t xml:space="preserve">, dando a las empresas la facultad de acomodar rápido el stock y lidiar con los cambios en el mercado. La seguridad también sube de nivel al vigilar cómo andan las máquinas y pillar posibles problemas antes de que paren la producción, bajando los riesgos y haciendo que el cliente esté más satisfecho.</w:t>
       </w:r>
     </w:p>
     <w:p>
@@ -16785,7 +16739,6 @@
         <w:ind w:left="992.1259842519685" w:firstLine="0"/>
         <w:rPr>
           <w:b w:val="1"/>
-          <w:color w:val="ff0000"/>
           <w:u w:val="single"/>
         </w:rPr>
       </w:pPr>
@@ -16793,7 +16746,6 @@
         <w:rPr>
           <w:rFonts w:ascii="Times New Roman" w:cs="Times New Roman" w:eastAsia="Times New Roman" w:hAnsi="Times New Roman"/>
           <w:b w:val="1"/>
-          <w:color w:val="ff0000"/>
           <w:sz w:val="24"/>
           <w:szCs w:val="24"/>
           <w:u w:val="single"/>
@@ -17168,12 +17120,12 @@
           <wp:inline distB="114300" distT="114300" distL="114300" distR="114300">
             <wp:extent cx="4988725" cy="2970070"/>
             <wp:effectExtent b="0" l="0" r="0" t="0"/>
-            <wp:docPr id="7" name="image8.png"/>
+            <wp:docPr id="7" name="image3.png"/>
             <a:graphic>
               <a:graphicData uri="http://schemas.openxmlformats.org/drawingml/2006/picture">
                 <pic:pic>
                   <pic:nvPicPr>
-                    <pic:cNvPr id="0" name="image8.png"/>
+                    <pic:cNvPr id="0" name="image3.png"/>
                     <pic:cNvPicPr preferRelativeResize="0"/>
                   </pic:nvPicPr>
                   <pic:blipFill>
@@ -17566,14 +17518,25 @@
     <w:p>
       <w:pPr>
         <w:spacing w:after="240" w:before="240" w:line="360" w:lineRule="auto"/>
-        <w:ind w:left="992.1259842519685" w:firstLine="0"/>
-        <w:jc w:val="both"/>
-        <w:rPr>
-          <w:rFonts w:ascii="Times New Roman" w:cs="Times New Roman" w:eastAsia="Times New Roman" w:hAnsi="Times New Roman"/>
-          <w:sz w:val="24"/>
-          <w:szCs w:val="24"/>
-        </w:rPr>
-      </w:pPr>
+        <w:ind w:left="850.3937007874017" w:firstLine="0"/>
+        <w:rPr>
+          <w:rFonts w:ascii="Times New Roman" w:cs="Times New Roman" w:eastAsia="Times New Roman" w:hAnsi="Times New Roman"/>
+          <w:b w:val="1"/>
+          <w:sz w:val="24"/>
+          <w:szCs w:val="24"/>
+        </w:rPr>
+      </w:pPr>
+      <w:r>
+        <w:rPr>
+          <w:rFonts w:ascii="Times New Roman" w:cs="Times New Roman" w:eastAsia="Times New Roman" w:hAnsi="Times New Roman"/>
+          <w:b w:val="1"/>
+          <w:sz w:val="24"/>
+          <w:szCs w:val="24"/>
+          <w:u w:val="single"/>
+          <w:rtl w:val="0"/>
+        </w:rPr>
+        <w:t xml:space="preserve">Utilidad del artículo para mi proyecto de tesis</w:t>
+      </w:r>
       <w:r>
         <w:rPr>
           <w:rtl w:val="0"/>
@@ -17584,28 +17547,40 @@
       <w:pPr>
         <w:spacing w:after="240" w:before="240" w:line="360" w:lineRule="auto"/>
         <w:ind w:left="850.3937007874017" w:firstLine="0"/>
-        <w:rPr>
-          <w:rFonts w:ascii="Times New Roman" w:cs="Times New Roman" w:eastAsia="Times New Roman" w:hAnsi="Times New Roman"/>
-          <w:b w:val="1"/>
-          <w:sz w:val="24"/>
-          <w:szCs w:val="24"/>
-        </w:rPr>
-      </w:pPr>
-      <w:r>
-        <w:rPr>
-          <w:rFonts w:ascii="Times New Roman" w:cs="Times New Roman" w:eastAsia="Times New Roman" w:hAnsi="Times New Roman"/>
-          <w:b w:val="1"/>
-          <w:sz w:val="24"/>
-          <w:szCs w:val="24"/>
-          <w:u w:val="single"/>
-          <w:rtl w:val="0"/>
-        </w:rPr>
-        <w:t xml:space="preserve">Utilidad del artículo para mi proyecto de tesis</w:t>
-      </w:r>
-      <w:r>
-        <w:rPr>
-          <w:rtl w:val="0"/>
-        </w:rPr>
+        <w:jc w:val="both"/>
+        <w:rPr>
+          <w:rFonts w:ascii="Times New Roman" w:cs="Times New Roman" w:eastAsia="Times New Roman" w:hAnsi="Times New Roman"/>
+          <w:sz w:val="24"/>
+          <w:szCs w:val="24"/>
+        </w:rPr>
+      </w:pPr>
+      <w:r>
+        <w:rPr>
+          <w:rFonts w:ascii="Times New Roman" w:cs="Times New Roman" w:eastAsia="Times New Roman" w:hAnsi="Times New Roman"/>
+          <w:sz w:val="24"/>
+          <w:szCs w:val="24"/>
+          <w:rtl w:val="0"/>
+        </w:rPr>
+        <w:t xml:space="preserve">Este artículo aporta a mi tesis al mostrar cómo aplicar métodos de detección de imperfectos al </w:t>
+      </w:r>
+      <w:r>
+        <w:rPr>
+          <w:rFonts w:ascii="Times New Roman" w:cs="Times New Roman" w:eastAsia="Times New Roman" w:hAnsi="Times New Roman"/>
+          <w:color w:val="0000ff"/>
+          <w:sz w:val="24"/>
+          <w:szCs w:val="24"/>
+          <w:rtl w:val="0"/>
+        </w:rPr>
+        <w:t xml:space="preserve">implementar una plataforma web basado en machine learning para optimizar la gestión de inventarios y el control de calidad, adecuados a vectores de características que pueden aumentar la precisión y velocidad del control de calidad en la empresa SubliCielo, mejorando el análisis visual de las telas sublimadas</w:t>
+      </w:r>
+      <w:r>
+        <w:rPr>
+          <w:rFonts w:ascii="Times New Roman" w:cs="Times New Roman" w:eastAsia="Times New Roman" w:hAnsi="Times New Roman"/>
+          <w:sz w:val="24"/>
+          <w:szCs w:val="24"/>
+          <w:rtl w:val="0"/>
+        </w:rPr>
+        <w:t xml:space="preserve">.</w:t>
       </w:r>
     </w:p>
     <w:p>
@@ -17626,47 +17601,7 @@
           <w:szCs w:val="24"/>
           <w:rtl w:val="0"/>
         </w:rPr>
-        <w:t xml:space="preserve">Este artículo aporta a mi tesis al mostrar cómo aplicar métodos de detección de imperfectos al </w:t>
-      </w:r>
-      <w:r>
-        <w:rPr>
-          <w:rFonts w:ascii="Times New Roman" w:cs="Times New Roman" w:eastAsia="Times New Roman" w:hAnsi="Times New Roman"/>
-          <w:color w:val="0000ff"/>
-          <w:sz w:val="24"/>
-          <w:szCs w:val="24"/>
-          <w:rtl w:val="0"/>
-        </w:rPr>
-        <w:t xml:space="preserve">implementar una plataforma web basado en machine learning para optimizar la gestión de inventarios y el control de calidad, adecuados a vectores de características que pueden aumentar la precisión y velocidad del control de calidad en la empresa SubliCielo, mejorando el análisis visual de las telas sublimadas</w:t>
-      </w:r>
-      <w:r>
-        <w:rPr>
-          <w:rFonts w:ascii="Times New Roman" w:cs="Times New Roman" w:eastAsia="Times New Roman" w:hAnsi="Times New Roman"/>
-          <w:sz w:val="24"/>
-          <w:szCs w:val="24"/>
-          <w:rtl w:val="0"/>
-        </w:rPr>
-        <w:t xml:space="preserve">.</w:t>
-      </w:r>
-    </w:p>
-    <w:p>
-      <w:pPr>
-        <w:spacing w:after="240" w:before="240" w:line="360" w:lineRule="auto"/>
-        <w:ind w:left="850.3937007874017" w:firstLine="0"/>
-        <w:jc w:val="both"/>
-        <w:rPr>
-          <w:rFonts w:ascii="Times New Roman" w:cs="Times New Roman" w:eastAsia="Times New Roman" w:hAnsi="Times New Roman"/>
-          <w:sz w:val="24"/>
-          <w:szCs w:val="24"/>
-        </w:rPr>
-      </w:pPr>
-      <w:r>
-        <w:rPr>
-          <w:rFonts w:ascii="Times New Roman" w:cs="Times New Roman" w:eastAsia="Times New Roman" w:hAnsi="Times New Roman"/>
-          <w:sz w:val="24"/>
-          <w:szCs w:val="24"/>
-          <w:rtl w:val="0"/>
-        </w:rPr>
-        <w:t xml:space="preserve">Esto lo realizaremos con la automatizada en imágenes de los productos mediante extracción de características, implementando modelos de aprendizaje</w:t>
+        <w:t xml:space="preserve">Esto lo realizaremos automatizando las imágenes de los productos mediante extracción de características, implementando modelos de aprendizaje</w:t>
       </w:r>
       <w:r>
         <w:rPr>
@@ -17727,7 +17662,7 @@
           <w:szCs w:val="24"/>
           <w:rtl w:val="0"/>
         </w:rPr>
-        <w:t xml:space="preserve"> o fallas de diseño en tiempo real,</w:t>
+        <w:t xml:space="preserve"> o fallas de diseño en tiempo real y</w:t>
       </w:r>
       <w:r>
         <w:rPr>
@@ -17766,7 +17701,7 @@
           <w:szCs w:val="24"/>
           <w:rtl w:val="0"/>
         </w:rPr>
-        <w:t xml:space="preserve">, reduciendo la dependencia del control manual y aumentando la eficiencia operativa, garantizando que cada tela sublimada cumpla con los estándares antes de ser entregado al cliente.</w:t>
+        <w:t xml:space="preserve">, para reducir la dependencia del control manual y aumentando la eficiencia operativa, garantizando que cada tela sublimada cumpla con los estándares antes de ser entregado al cliente.</w:t>
       </w:r>
     </w:p>
     <w:p>
@@ -18058,12 +17993,12 @@
           <wp:inline distB="114300" distT="114300" distL="114300" distR="114300">
             <wp:extent cx="5105400" cy="2647950"/>
             <wp:effectExtent b="0" l="0" r="0" t="0"/>
-            <wp:docPr id="12" name="image1.png"/>
+            <wp:docPr id="12" name="image7.png"/>
             <a:graphic>
               <a:graphicData uri="http://schemas.openxmlformats.org/drawingml/2006/picture">
                 <pic:pic>
                   <pic:nvPicPr>
-                    <pic:cNvPr id="0" name="image1.png"/>
+                    <pic:cNvPr id="0" name="image7.png"/>
                     <pic:cNvPicPr preferRelativeResize="0"/>
                   </pic:nvPicPr>
                   <pic:blipFill>
@@ -18539,16 +18474,16 @@
           <w:szCs w:val="24"/>
           <w:rtl w:val="0"/>
         </w:rPr>
-        <w:t xml:space="preserve"> de la demanda ajustar inventarios en tiempo real</w:t>
-      </w:r>
-      <w:r>
-        <w:rPr>
-          <w:rFonts w:ascii="Times New Roman" w:cs="Times New Roman" w:eastAsia="Times New Roman" w:hAnsi="Times New Roman"/>
-          <w:sz w:val="24"/>
-          <w:szCs w:val="24"/>
-          <w:rtl w:val="0"/>
-        </w:rPr>
-        <w:t xml:space="preserve">, </w:t>
+        <w:t xml:space="preserve"> de la demanda para ajustar inventarios en tiempo real,</w:t>
+      </w:r>
+      <w:r>
+        <w:rPr>
+          <w:rFonts w:ascii="Times New Roman" w:cs="Times New Roman" w:eastAsia="Times New Roman" w:hAnsi="Times New Roman"/>
+          <w:sz w:val="24"/>
+          <w:szCs w:val="24"/>
+          <w:rtl w:val="0"/>
+        </w:rPr>
+        <w:t xml:space="preserve"> </w:t>
       </w:r>
       <w:r>
         <w:rPr>
@@ -18600,7 +18535,7 @@
           <w:szCs w:val="24"/>
           <w:rtl w:val="0"/>
         </w:rPr>
-        <w:t xml:space="preserve"> de los procesos productivos, trayendo consigo </w:t>
+        <w:t xml:space="preserve"> de los procesos productivos, trayendo consigo la </w:t>
       </w:r>
       <w:r>
         <w:rPr>
@@ -18982,12 +18917,12 @@
           <wp:inline distB="114300" distT="114300" distL="114300" distR="114300">
             <wp:extent cx="5381625" cy="3571875"/>
             <wp:effectExtent b="0" l="0" r="0" t="0"/>
-            <wp:docPr id="11" name="image5.png"/>
+            <wp:docPr id="11" name="image9.png"/>
             <a:graphic>
               <a:graphicData uri="http://schemas.openxmlformats.org/drawingml/2006/picture">
                 <pic:pic>
                   <pic:nvPicPr>
-                    <pic:cNvPr id="0" name="image5.png"/>
+                    <pic:cNvPr id="0" name="image9.png"/>
                     <pic:cNvPicPr preferRelativeResize="0"/>
                   </pic:nvPicPr>
                   <pic:blipFill>
@@ -19341,7 +19276,7 @@
           <w:szCs w:val="24"/>
           <w:rtl w:val="0"/>
         </w:rPr>
-        <w:t xml:space="preserve"> de extracción de características como </w:t>
+        <w:t xml:space="preserve"> de extracción de las características como </w:t>
       </w:r>
       <w:r>
         <w:rPr>
@@ -19403,83 +19338,16 @@
           <w:szCs w:val="24"/>
           <w:rtl w:val="0"/>
         </w:rPr>
-        <w:t xml:space="preserve">, que se aplicarán a la base de datos de productos de la empresa. Esto contribuirá a reducir </w:t>
-      </w:r>
-      <w:r>
-        <w:rPr>
-          <w:rFonts w:ascii="Times New Roman" w:cs="Times New Roman" w:eastAsia="Times New Roman" w:hAnsi="Times New Roman"/>
-          <w:b w:val="1"/>
-          <w:sz w:val="24"/>
-          <w:szCs w:val="24"/>
-          <w:rtl w:val="0"/>
-        </w:rPr>
-        <w:t xml:space="preserve">errores</w:t>
-      </w:r>
-      <w:r>
-        <w:rPr>
-          <w:rFonts w:ascii="Times New Roman" w:cs="Times New Roman" w:eastAsia="Times New Roman" w:hAnsi="Times New Roman"/>
-          <w:sz w:val="24"/>
-          <w:szCs w:val="24"/>
-          <w:rtl w:val="0"/>
-        </w:rPr>
-        <w:t xml:space="preserve"> y mejorar la </w:t>
-      </w:r>
-      <w:r>
-        <w:rPr>
-          <w:rFonts w:ascii="Times New Roman" w:cs="Times New Roman" w:eastAsia="Times New Roman" w:hAnsi="Times New Roman"/>
-          <w:b w:val="1"/>
-          <w:sz w:val="24"/>
-          <w:szCs w:val="24"/>
-          <w:rtl w:val="0"/>
-        </w:rPr>
-        <w:t xml:space="preserve">eficiencia operativa</w:t>
-      </w:r>
-      <w:r>
-        <w:rPr>
-          <w:rFonts w:ascii="Times New Roman" w:cs="Times New Roman" w:eastAsia="Times New Roman" w:hAnsi="Times New Roman"/>
-          <w:sz w:val="24"/>
-          <w:szCs w:val="24"/>
-          <w:rtl w:val="0"/>
-        </w:rPr>
-        <w:t xml:space="preserve">, alineándose con los objetivos de </w:t>
-      </w:r>
-      <w:r>
-        <w:rPr>
-          <w:rFonts w:ascii="Times New Roman" w:cs="Times New Roman" w:eastAsia="Times New Roman" w:hAnsi="Times New Roman"/>
-          <w:b w:val="1"/>
-          <w:sz w:val="24"/>
-          <w:szCs w:val="24"/>
-          <w:rtl w:val="0"/>
-        </w:rPr>
-        <w:t xml:space="preserve">sostenibilidad</w:t>
-      </w:r>
-      <w:r>
-        <w:rPr>
-          <w:rFonts w:ascii="Times New Roman" w:cs="Times New Roman" w:eastAsia="Times New Roman" w:hAnsi="Times New Roman"/>
-          <w:sz w:val="24"/>
-          <w:szCs w:val="24"/>
-          <w:rtl w:val="0"/>
-        </w:rPr>
-        <w:t xml:space="preserve"> y </w:t>
-      </w:r>
-      <w:r>
-        <w:rPr>
-          <w:rFonts w:ascii="Times New Roman" w:cs="Times New Roman" w:eastAsia="Times New Roman" w:hAnsi="Times New Roman"/>
-          <w:b w:val="1"/>
-          <w:sz w:val="24"/>
-          <w:szCs w:val="24"/>
-          <w:rtl w:val="0"/>
-        </w:rPr>
-        <w:t xml:space="preserve">optimización</w:t>
-      </w:r>
-      <w:r>
-        <w:rPr>
-          <w:rFonts w:ascii="Times New Roman" w:cs="Times New Roman" w:eastAsia="Times New Roman" w:hAnsi="Times New Roman"/>
-          <w:sz w:val="24"/>
-          <w:szCs w:val="24"/>
-          <w:rtl w:val="0"/>
-        </w:rPr>
-        <w:t xml:space="preserve"> de procesos en mi investigación.</w:t>
+        <w:t xml:space="preserve">, que se aplicarán a la base de datos de productos de la empresa. Est</w:t>
+      </w:r>
+      <w:r>
+        <w:rPr>
+          <w:rFonts w:ascii="Times New Roman" w:cs="Times New Roman" w:eastAsia="Times New Roman" w:hAnsi="Times New Roman"/>
+          <w:sz w:val="24"/>
+          <w:szCs w:val="24"/>
+          <w:rtl w:val="0"/>
+        </w:rPr>
+        <w:t xml:space="preserve">o contribuirá a reducir errores y mejorar la eficiencia operativa, alineándose con los objetivos de sostenibilidad y optimización de procesos en mi investigación.</w:t>
       </w:r>
     </w:p>
     <w:p>
@@ -19634,7 +19502,7 @@
         <w:rPr>
           <w:rtl w:val="0"/>
         </w:rPr>
-        <w:t xml:space="preserve">En el estudio, se describe un planteamiento novedoso que fusiona el aprendizaje automático con la gestión de diseño y operaciones en sistemas de fabricación circular que son resistentes. El esquema sugerido aprovecha los métodos de aprendizaje reforzado para hacer más eficiente la producción, el reciclaje, el mantenimiento y la refabricación en sistemas de fabricación expuestos al desgaste, tratando de potenciar la rentabilidad y la adaptabilidad frente a las variaciones en las necesidades. Dicho planteamiento incorpora estrategias de control de producción, tales como Kanban y CONWIP, para administrar los inventarios de productos, lo cual mejora la eficacia operativa y disminuye el riesgo de pérdidas. El estudio explica cómo la convergencia de estas tecnologías potencia la solidez del sistema ante las averías, garantizando que las acciones de mantenimiento y reciclaje no entorpezcan la capacidad de producción y que los productos defectuosos reciban un tratamiento eficaz. Las simulaciones efectuadas revelan que esta estrategia mejora de manera importante la rentabilidad y la capacidad de reacción del sistema ante las oscilaciones de la demanda.</w:t>
+        <w:t xml:space="preserve">En el estudio, se describe un planteamiento novedoso que fusiona el aprendizaje automático con la gestión de diseño y operaciones en sistemas de fabricación circular que son resistentes. El esquema sugerido aprovecha los métodos de aprendizaje reforzado para hacer más eficiente la producción, el reciclaje, el mantenimiento y la refabricación en sistemas de fabricación expuestos al desgaste, tratando de potenciar la rentabilidad y la adaptabilidad frente a las variaciones en las necesidades. Dicho planteamiento incorpora estrategias de control de producción, tales como Kanban y CONWIP, para administrar los inventarios de productos, lo cual mejora la eficacia operativa y disminuye el riesgo de pérdidas. El artículo detalla también, cómo la convergencia de estas tecnologías potencia la solidez del sistema ante las averías, garantizando que las acciones de mantenimiento y reciclaje no entorpezcan la capacidad de producción y que los productos defectuosos reciban un tratamiento eficaz. Las simulaciones efectuadas revelan que esta estrategia mejora de manera importante la rentabilidad y la capacidad de reacción del sistema ante las oscilaciones de la demanda.</w:t>
       </w:r>
     </w:p>
     <w:p>
@@ -19650,12 +19518,12 @@
           <wp:inline distB="114300" distT="114300" distL="114300" distR="114300">
             <wp:extent cx="5745600" cy="2133600"/>
             <wp:effectExtent b="0" l="0" r="0" t="0"/>
-            <wp:docPr id="6" name="image14.png"/>
+            <wp:docPr id="6" name="image8.png"/>
             <a:graphic>
               <a:graphicData uri="http://schemas.openxmlformats.org/drawingml/2006/picture">
                 <pic:pic>
                   <pic:nvPicPr>
-                    <pic:cNvPr id="0" name="image14.png"/>
+                    <pic:cNvPr id="0" name="image8.png"/>
                     <pic:cNvPicPr preferRelativeResize="0"/>
                   </pic:nvPicPr>
                   <pic:blipFill>
@@ -19785,7 +19653,7 @@
           <w:szCs w:val="24"/>
           <w:rtl w:val="0"/>
         </w:rPr>
-        <w:t xml:space="preserve">En este artículo, se destaca cómo el Machine Learning puede optimizar la producción en sistemas de manufactura circulares, algo que podrías aplicar directamente a tu proyecto en SubliCielo para gestionar inventarios. Con algoritmos predictivos, puedes anticipar la demanda de productos y ajustar automáticamente el inventario según lo solicitado por los clientes. </w:t>
+        <w:t xml:space="preserve">En este artículo, se destaca cómo el Machine Learning puede optimizar la producción en sistemas de manufactura circulares para gestionar inventarios. Con algoritmos predictivos, se puede anticipar la demanda de productos y ajustar automáticamente el inventario según lo solicitado por los clientes. </w:t>
       </w:r>
       <w:r>
         <w:rPr>
@@ -19816,7 +19684,7 @@
           <w:szCs w:val="24"/>
           <w:rtl w:val="0"/>
         </w:rPr>
-        <w:t xml:space="preserve"> en la producción, un aspecto que puedes integrar en tu proyecto para mejorar la eficiencia operativa y reducir costos innecesarios</w:t>
+        <w:t xml:space="preserve"> en la producción, un aspecto que se puede integrar para mejorar la eficiencia operativa y reducir costos innecesarios</w:t>
       </w:r>
       <w:r>
         <w:rPr>
@@ -19899,7 +19767,16 @@
           <w:szCs w:val="24"/>
           <w:rtl w:val="0"/>
         </w:rPr>
-        <w:t xml:space="preserve">. Esta idea se puede aplicar directamente en tu proyecto de SubliCielo para elevar la calidad de las telas sublimadas, implementando sistemas que identifiquen y eliminen productos defectuosos antes de que lleguen al cliente, lo que no solo mejoraría la eficiencia del proceso de producción, sino que también garantizaría que los clientes reciban productos de alta calidad. Esto también contribuiría a reducir el desperdicio en el proceso productivo.</w:t>
+        <w:t xml:space="preserve">,</w:t>
+      </w:r>
+      <w:r>
+        <w:rPr>
+          <w:rFonts w:ascii="Times New Roman" w:cs="Times New Roman" w:eastAsia="Times New Roman" w:hAnsi="Times New Roman"/>
+          <w:sz w:val="24"/>
+          <w:szCs w:val="24"/>
+          <w:rtl w:val="0"/>
+        </w:rPr>
+        <w:t xml:space="preserve"> aplicado directamente para elevar la calidad de las telas sublimadas, implementando sistemas que identifiquen y eliminen productos defectuosos antes de que lleguen al cliente, lo que no solo mejoraría la eficiencia del proceso de producción, sino que también garantizaría que los clientes reciban productos de alta calidad. Esto también contribuiría a reducir el desperdicio en el proceso productivo.</w:t>
       </w:r>
     </w:p>
     <w:p>
@@ -19983,7 +19860,7 @@
           <w:szCs w:val="24"/>
           <w:rtl w:val="0"/>
         </w:rPr>
-        <w:t xml:space="preserve">. Esta flexibilidad se logra mediante el uso de reinforcement learning para tomar decisiones de producción de manera autónoma, lo cual podría ser muy útil para tu plataforma web. En SubliCielo, implementar un sistema de Machine Learning podría ayudarte a adaptarte mejor a las fluctuaciones del mercado y optimizar tus procesos de producción </w:t>
+        <w:t xml:space="preserve">. Esta flexibilidad se logra mediante el uso de reinforcement learning para tomar decisiones de producción de manera autónoma, al implementar un sistema de Machine Learning ayuda a adaptarse mejor a las fluctuaciones del mercado y optimizar los procesos de producción </w:t>
       </w:r>
       <w:r>
         <w:rPr>
@@ -20143,24 +20020,7 @@
           <w:szCs w:val="24"/>
           <w:rtl w:val="0"/>
         </w:rPr>
-        <w:t xml:space="preserve">. Esto es clave para asegurarse de que la producción se ajuste a la demanda y a la disponibilidad de recursos. Estas estrategias ofrecen flexibilidad operativa al gestionar el flujo de trabajo según las condiciones del mercado. En tu proyecto, podrías adaptar estas políticas para SubliCielo, lo que te ayudaría a manejar los inventarios de forma más eficiente, alinear la producción con la demanda de telas sublimadas y garantizar que se cumplan los estándares de calidad en cada etapa del proceso. Además, al automatizar estas políticas con Machine Learning, podrás mantener la producción y la calidad alineadas con las expectativas del cliente, lo que sin duda mejorará su satisfacción.</w:t>
-      </w:r>
-    </w:p>
-    <w:p>
-      <w:pPr>
-        <w:spacing w:after="240" w:before="240" w:line="360" w:lineRule="auto"/>
-        <w:ind w:left="992.1259842519685" w:firstLine="0"/>
-        <w:jc w:val="both"/>
-        <w:rPr>
-          <w:rFonts w:ascii="Times New Roman" w:cs="Times New Roman" w:eastAsia="Times New Roman" w:hAnsi="Times New Roman"/>
-          <w:sz w:val="24"/>
-          <w:szCs w:val="24"/>
-        </w:rPr>
-      </w:pPr>
-      <w:r>
-        <w:rPr>
-          <w:rtl w:val="0"/>
-        </w:rPr>
+        <w:t xml:space="preserve">. Esto es clave para asegurar que la producción se ajuste a la demanda y a la disponibilidad de recursos. Estas estrategias ofrecen flexibilidad operativa al gestionar el flujo de trabajo según las condiciones del mercado. Al automatizar estas políticas con Machine Learning, podrá mantener la producción y la calidad alineadas con las expectativas del cliente, lo que sin duda mejorará su satisfacción.</w:t>
       </w:r>
     </w:p>
     <w:p>
@@ -20169,6 +20029,8 @@
         <w:ind w:left="992.1259842519685" w:firstLine="0"/>
         <w:rPr>
           <w:b w:val="1"/>
+          <w:sz w:val="24"/>
+          <w:szCs w:val="24"/>
           <w:u w:val="single"/>
         </w:rPr>
       </w:pPr>
@@ -20194,18 +20056,25 @@
         <w:spacing w:after="80" w:before="280" w:line="360" w:lineRule="auto"/>
         <w:ind w:left="992.1259842519685" w:firstLine="0"/>
         <w:jc w:val="both"/>
-        <w:rPr/>
+        <w:rPr>
+          <w:sz w:val="24"/>
+          <w:szCs w:val="24"/>
+        </w:rPr>
       </w:pPr>
       <w:r>
         <w:rPr>
           <w:b w:val="0"/>
           <w:color w:val="000000"/>
+          <w:sz w:val="24"/>
+          <w:szCs w:val="24"/>
           <w:rtl w:val="0"/>
         </w:rPr>
         <w:t xml:space="preserve">Este artículo aporta a mi tesis </w:t>
       </w:r>
       <w:r>
         <w:rPr>
+          <w:sz w:val="24"/>
+          <w:szCs w:val="24"/>
           <w:rtl w:val="0"/>
         </w:rPr>
         <w:t xml:space="preserve">aspectos </w:t>
@@ -20213,12 +20082,16 @@
       <w:r>
         <w:rPr>
           <w:b w:val="0"/>
+          <w:sz w:val="24"/>
+          <w:szCs w:val="24"/>
           <w:rtl w:val="0"/>
         </w:rPr>
         <w:t xml:space="preserve">claves </w:t>
       </w:r>
       <w:r>
         <w:rPr>
+          <w:sz w:val="24"/>
+          <w:szCs w:val="24"/>
           <w:rtl w:val="0"/>
         </w:rPr>
         <w:t xml:space="preserve">para </w:t>
@@ -20226,6 +20099,8 @@
       <w:r>
         <w:rPr>
           <w:color w:val="0000ff"/>
+          <w:sz w:val="24"/>
+          <w:szCs w:val="24"/>
           <w:rtl w:val="0"/>
         </w:rPr>
         <w:t xml:space="preserve">implementar una plataforma </w:t>
@@ -20234,6 +20109,8 @@
         <w:rPr>
           <w:b w:val="0"/>
           <w:color w:val="0000ff"/>
+          <w:sz w:val="24"/>
+          <w:szCs w:val="24"/>
           <w:rtl w:val="0"/>
         </w:rPr>
         <w:t xml:space="preserve">inteligente para optimizar el control de calidad y la gestión de inventarios en la empresa SubliCielo, permitiendo adaptar la producción de telas sublimadas en tiempo real y garantizando la entrega de productos sin defectos</w:t>
@@ -20241,12 +20118,16 @@
       <w:r>
         <w:rPr>
           <w:color w:val="0000ff"/>
+          <w:sz w:val="24"/>
+          <w:szCs w:val="24"/>
           <w:rtl w:val="0"/>
         </w:rPr>
         <w:t xml:space="preserve">. </w:t>
       </w:r>
       <w:r>
         <w:rPr>
+          <w:sz w:val="24"/>
+          <w:szCs w:val="24"/>
           <w:rtl w:val="0"/>
         </w:rPr>
         <w:t xml:space="preserve">Para ello se aplicará lo siguiente:</w:t>
@@ -20263,11 +20144,15 @@
         <w:jc w:val="both"/>
         <w:rPr>
           <w:color w:val="00b050"/>
+          <w:sz w:val="24"/>
+          <w:szCs w:val="24"/>
         </w:rPr>
       </w:pPr>
       <w:r>
         <w:rPr>
           <w:color w:val="00b050"/>
+          <w:sz w:val="24"/>
+          <w:szCs w:val="24"/>
           <w:rtl w:val="0"/>
         </w:rPr>
         <w:t xml:space="preserve">Un enfoque de </w:t>
@@ -20275,6 +20160,8 @@
       <w:r>
         <w:rPr>
           <w:color w:val="00b050"/>
+          <w:sz w:val="24"/>
+          <w:szCs w:val="24"/>
           <w:u w:val="single"/>
           <w:rtl w:val="0"/>
         </w:rPr>
@@ -20283,9 +20170,11 @@
       <w:r>
         <w:rPr>
           <w:color w:val="00b050"/>
-          <w:rtl w:val="0"/>
-        </w:rPr>
-        <w:t xml:space="preserve"> en la gestión de inventarios</w:t>
+          <w:sz w:val="24"/>
+          <w:szCs w:val="24"/>
+          <w:rtl w:val="0"/>
+        </w:rPr>
+        <w:t xml:space="preserve"> en la gestión de inventarios.</w:t>
       </w:r>
     </w:p>
     <w:p>
@@ -20299,11 +20188,15 @@
         <w:jc w:val="both"/>
         <w:rPr>
           <w:color w:val="00b050"/>
+          <w:sz w:val="24"/>
+          <w:szCs w:val="24"/>
         </w:rPr>
       </w:pPr>
       <w:r>
         <w:rPr>
           <w:color w:val="00b050"/>
+          <w:sz w:val="24"/>
+          <w:szCs w:val="24"/>
           <w:rtl w:val="0"/>
         </w:rPr>
         <w:t xml:space="preserve">Estructurar un sistema que tenga </w:t>
@@ -20311,6 +20204,8 @@
       <w:r>
         <w:rPr>
           <w:color w:val="00b050"/>
+          <w:sz w:val="24"/>
+          <w:szCs w:val="24"/>
           <w:u w:val="single"/>
           <w:rtl w:val="0"/>
         </w:rPr>
@@ -20319,9 +20214,11 @@
       <w:r>
         <w:rPr>
           <w:color w:val="00b050"/>
-          <w:rtl w:val="0"/>
-        </w:rPr>
-        <w:t xml:space="preserve">, para adaptarse a los cambios</w:t>
+          <w:sz w:val="24"/>
+          <w:szCs w:val="24"/>
+          <w:rtl w:val="0"/>
+        </w:rPr>
+        <w:t xml:space="preserve">, para adaptarse a los cambios.</w:t>
       </w:r>
     </w:p>
     <w:p>
@@ -20335,11 +20232,15 @@
         <w:jc w:val="both"/>
         <w:rPr>
           <w:color w:val="00b050"/>
+          <w:sz w:val="24"/>
+          <w:szCs w:val="24"/>
         </w:rPr>
       </w:pPr>
       <w:r>
         <w:rPr>
           <w:color w:val="00b050"/>
+          <w:sz w:val="24"/>
+          <w:szCs w:val="24"/>
           <w:rtl w:val="0"/>
         </w:rPr>
         <w:t xml:space="preserve">Implementar políticas como </w:t>
@@ -20347,6 +20248,8 @@
       <w:r>
         <w:rPr>
           <w:color w:val="00b050"/>
+          <w:sz w:val="24"/>
+          <w:szCs w:val="24"/>
           <w:u w:val="single"/>
           <w:rtl w:val="0"/>
         </w:rPr>
@@ -20360,11 +20263,15 @@
         <w:jc w:val="both"/>
         <w:rPr>
           <w:rFonts w:ascii="Times New Roman" w:cs="Times New Roman" w:eastAsia="Times New Roman" w:hAnsi="Times New Roman"/>
-        </w:rPr>
-      </w:pPr>
-      <w:r>
-        <w:rPr>
-          <w:rFonts w:ascii="Times New Roman" w:cs="Times New Roman" w:eastAsia="Times New Roman" w:hAnsi="Times New Roman"/>
+          <w:sz w:val="24"/>
+          <w:szCs w:val="24"/>
+        </w:rPr>
+      </w:pPr>
+      <w:r>
+        <w:rPr>
+          <w:rFonts w:ascii="Times New Roman" w:cs="Times New Roman" w:eastAsia="Times New Roman" w:hAnsi="Times New Roman"/>
+          <w:sz w:val="24"/>
+          <w:szCs w:val="24"/>
           <w:rtl w:val="0"/>
         </w:rPr>
         <w:t xml:space="preserve">Mediante Machine learning, se </w:t>
@@ -20372,6 +20279,8 @@
       <w:r>
         <w:rPr>
           <w:rFonts w:ascii="Times New Roman" w:cs="Times New Roman" w:eastAsia="Times New Roman" w:hAnsi="Times New Roman"/>
+          <w:sz w:val="24"/>
+          <w:szCs w:val="24"/>
           <w:rtl w:val="0"/>
         </w:rPr>
         <w:t xml:space="preserve">gestionará el flujo de producción y los niveles de inventario en función de la demanda real, lo que facilitará una coordinación eficiente entre el inventario y el control de calidad</w:t>
@@ -20380,6 +20289,8 @@
         <w:rPr>
           <w:rFonts w:ascii="Times New Roman" w:cs="Times New Roman" w:eastAsia="Times New Roman" w:hAnsi="Times New Roman"/>
           <w:color w:val="000000"/>
+          <w:sz w:val="24"/>
+          <w:szCs w:val="24"/>
           <w:rtl w:val="0"/>
         </w:rPr>
         <w:t xml:space="preserve">.</w:t>
@@ -20648,7 +20559,7 @@
           <w:szCs w:val="24"/>
           <w:rtl w:val="0"/>
         </w:rPr>
-        <w:t xml:space="preserve"> y FLAML) para resolver problemas de datos desbalanceados en la predicción de calidad de tejido. Se destacan estrategias como la codificación sin/cos para variables categóricas de alta cardinalidad y técnicas de ingeniería de características que mejoran la precisión del modelo. EvalML se destacó por su menor error absoluto medio (MAE), mientras </w:t>
+        <w:t xml:space="preserve"> y FLAML) para resolver problemas de datos desbalanceados en la predicción de calidad de tejido. Se destacan estrategias como la codificación sin/cos para variables categóricas de alta cardinalidad y técnicas de ingeniería de características que mejoran la precisión del modelo. EvalML se destacó por su menor error absoluto medio (MAE), mientras que </w:t>
       </w:r>
       <w:r>
         <w:rPr>
@@ -20666,7 +20577,7 @@
           <w:szCs w:val="24"/>
           <w:rtl w:val="0"/>
         </w:rPr>
-        <w:t xml:space="preserve"> sobresalió en métricas como MAPE y RMSE. Este estudio sienta las bases para la implementación eficiente de AutoML en procesos textiles, mejorando la productividad, reduciendo errores humanos y optimizando el control de calidad.</w:t>
+        <w:t xml:space="preserve"> sobresale en métricas como MAPE y RMSE. Este estudio sienta las bases para la implementación eficiente de AutoML en procesos textiles, mejorando la productividad, reduciendo errores humanos y optimizando el control de calidad.</w:t>
       </w:r>
     </w:p>
     <w:p>
@@ -20908,7 +20819,7 @@
           <w:szCs w:val="24"/>
           <w:rtl w:val="0"/>
         </w:rPr>
-        <w:t xml:space="preserve">. Esto es muy útil en sectores como el textil, que manejan muchos datos técnicos. Si lo aplicamos a una web para inventarios y calidad, podríamos automatizar decisiones importantes, acelerar respuestas y mejorar la toma de decisiones con datos reales. La idea es accesible, adaptable y muy útil para empresas que quieren modernizarse sin necesitar expertos técnicos. </w:t>
+        <w:t xml:space="preserve">. Siendo muy útil en sectores como el textil, que manejan muchos datos técnicos para acelerar respuestas y mejorar la toma de decisiones con datos reales. La idea es accesible, adaptable y muy útil para empresas que quieren modernizarse sin necesitar expertos técnicos. </w:t>
       </w:r>
     </w:p>
     <w:p>
@@ -20932,12 +20843,12 @@
           <wp:inline distB="114300" distT="114300" distL="114300" distR="114300">
             <wp:extent cx="4159298" cy="2671018"/>
             <wp:effectExtent b="0" l="0" r="0" t="0"/>
-            <wp:docPr id="10" name="image6.png"/>
+            <wp:docPr id="10" name="image10.png"/>
             <a:graphic>
               <a:graphicData uri="http://schemas.openxmlformats.org/drawingml/2006/picture">
                 <pic:pic>
                   <pic:nvPicPr>
-                    <pic:cNvPr id="0" name="image6.png"/>
+                    <pic:cNvPr id="0" name="image10.png"/>
                     <pic:cNvPicPr preferRelativeResize="0"/>
                   </pic:nvPicPr>
                   <pic:blipFill>
@@ -21072,7 +20983,7 @@
           <w:szCs w:val="24"/>
           <w:rtl w:val="0"/>
         </w:rPr>
-        <w:t xml:space="preserve">Al experimentar, vimos cómo distintas herramientas de AutoML funcionan al analizar datos reales del sector textil. EvalML fue la mejor para reducir errores absolutos, algo clave en el control de calidad. Por otro lado, </w:t>
+        <w:t xml:space="preserve">Al experimentar, se evidencia que distintas herramientas de AutoML funcionan al analizar datos reales del sector textil. EvalML reduce errores absolutos, algo clave en el control de calidad. Por otro lado, </w:t>
       </w:r>
       <w:r>
         <w:rPr>
@@ -21192,7 +21103,7 @@
           <w:szCs w:val="24"/>
           <w:rtl w:val="0"/>
         </w:rPr>
-        <w:t xml:space="preserve">, en lugar de técnicas como one-hot encoding, que complican el entrenamiento. Herramientas como PyCaret y H2OAutoML también son fáciles de usar. Para una web de inventarios y calidad textil, este análisis es crucial para elegir la mejor solución AutoML según los datos y los objetivos. Así, se automatizan tareas importantes, se mejora la precisión de las predicciones y se facilita el uso de IA en la industria.</w:t>
+        <w:t xml:space="preserve">, en lugar de técnicas como one-hot encoding, que complican el entrenamiento. Herramientas como PyCaret y H2OAutoML también son fáciles de usar. Para una web de inventarios y calidad textil, este análisis es importante para elegir la mejor solución AutoML según los datos y los objetivos. Así, se automatizan tareas importantes, se mejora la precisión de las predicciones y se facilita el uso de IA en la industria.</w:t>
       </w:r>
     </w:p>
     <w:p>
@@ -21248,7 +21159,7 @@
           <w:szCs w:val="24"/>
           <w:rtl w:val="0"/>
         </w:rPr>
-        <w:t xml:space="preserve">implementación de una página web basada en machine learning para optimizar la gestión de inventarios y control de calidad de una empresa SubliCielo, ya que proporciona fundamentos prácticos y técnicos sobre el uso de AutoML en el contexto de la industria textil</w:t>
+        <w:t xml:space="preserve">implementación de una página web basada en Machine Learning para optimizar la gestión de inventarios y control de calidad de la empresa SubliCielo, ya que proporciona fundamentos prácticos y técnicos sobre el uso de AutoML en el contexto de la industria textil</w:t>
       </w:r>
     </w:p>
     <w:p>
@@ -21373,7 +21284,7 @@
     <w:p>
       <w:pPr>
         <w:pStyle w:val="Heading3"/>
-        <w:spacing w:line="360" w:lineRule="auto"/>
+        <w:spacing w:after="100" w:before="100" w:line="360" w:lineRule="auto"/>
         <w:ind w:left="990" w:hanging="706.5354330708662"/>
         <w:rPr>
           <w:b w:val="0"/>
@@ -21415,7 +21326,7 @@
     <w:p>
       <w:pPr>
         <w:widowControl w:val="0"/>
-        <w:spacing w:after="240" w:before="240" w:line="360" w:lineRule="auto"/>
+        <w:spacing w:after="100" w:before="100" w:line="360" w:lineRule="auto"/>
         <w:ind w:left="992.1259842519685" w:firstLine="0"/>
         <w:rPr>
           <w:rFonts w:ascii="Times New Roman" w:cs="Times New Roman" w:eastAsia="Times New Roman" w:hAnsi="Times New Roman"/>
@@ -21464,7 +21375,7 @@
     </w:p>
     <w:p>
       <w:pPr>
-        <w:spacing w:after="240" w:before="240" w:line="360" w:lineRule="auto"/>
+        <w:spacing w:after="100" w:before="100" w:line="360" w:lineRule="auto"/>
         <w:ind w:left="992.1259842519685" w:firstLine="0"/>
         <w:rPr>
           <w:rFonts w:ascii="Times New Roman" w:cs="Times New Roman" w:eastAsia="Times New Roman" w:hAnsi="Times New Roman"/>
@@ -21485,7 +21396,7 @@
     <w:p>
       <w:pPr>
         <w:widowControl w:val="0"/>
-        <w:spacing w:after="240" w:before="240" w:line="360" w:lineRule="auto"/>
+        <w:spacing w:after="100" w:before="100" w:line="360" w:lineRule="auto"/>
         <w:ind w:left="992.1259842519685" w:firstLine="0"/>
         <w:rPr>
           <w:rFonts w:ascii="Times New Roman" w:cs="Times New Roman" w:eastAsia="Times New Roman" w:hAnsi="Times New Roman"/>
@@ -21517,7 +21428,7 @@
     <w:p>
       <w:pPr>
         <w:widowControl w:val="0"/>
-        <w:spacing w:after="240" w:before="240" w:line="360" w:lineRule="auto"/>
+        <w:spacing w:after="100" w:before="100" w:line="360" w:lineRule="auto"/>
         <w:ind w:left="992.1259842519685" w:firstLine="0"/>
         <w:jc w:val="both"/>
         <w:rPr>
@@ -21534,24 +21445,6 @@
           <w:rtl w:val="0"/>
         </w:rPr>
         <w:t xml:space="preserve">En el estudio, se plantea un concepto innovador en la manufactura avanzada, llamado producción paralela para metaversos industriales o producción sin inventarios, que fusiona los sistemas ciberfísicos sociales (CPSS) y la Internet de las Mentes (IoM), métodos de machine learning. Este método facilita la automatización de tareas intrincadas a través de la cooperación entre empleados digitales, robots y personas, buscando mitigar errores  en el control de calidad y sumamente eficaz. La exploración enfatiza la relevancia de herramientas como la Automatización del Conocimiento (KA), la cadena de bloques y los contratos inteligentes para refinar la organización, el diseño y la puesta en práctica de la producción. También, analiza cómo este esquema puede salvar las barreras convencionales de insumos y volumen, usando plataformas como FlexVega para una elaboración versátil y hecha a medida, como se muestra en la confección de zapatos. Este modelo sugiere aumentar la eficacia funcional y la adaptabilidad ante las modificaciones en las exigencias del mercado.</w:t>
-      </w:r>
-    </w:p>
-    <w:p>
-      <w:pPr>
-        <w:widowControl w:val="0"/>
-        <w:spacing w:line="360" w:lineRule="auto"/>
-        <w:ind w:left="992.1259842519685" w:firstLine="0"/>
-        <w:jc w:val="both"/>
-        <w:rPr>
-          <w:rFonts w:ascii="Times New Roman" w:cs="Times New Roman" w:eastAsia="Times New Roman" w:hAnsi="Times New Roman"/>
-          <w:sz w:val="24"/>
-          <w:szCs w:val="24"/>
-        </w:rPr>
-      </w:pPr>
-      <w:r>
-        <w:rPr>
-          <w:rtl w:val="0"/>
-        </w:rPr>
       </w:r>
     </w:p>
     <w:p>
@@ -21576,12 +21469,12 @@
           <wp:inline distB="114300" distT="114300" distL="114300" distR="114300">
             <wp:extent cx="3402393" cy="3481388"/>
             <wp:effectExtent b="0" l="0" r="0" t="0"/>
-            <wp:docPr id="18" name="image4.png"/>
+            <wp:docPr id="18" name="image11.png"/>
             <a:graphic>
               <a:graphicData uri="http://schemas.openxmlformats.org/drawingml/2006/picture">
                 <pic:pic>
                   <pic:nvPicPr>
-                    <pic:cNvPr id="0" name="image4.png"/>
+                    <pic:cNvPr id="0" name="image11.png"/>
                     <pic:cNvPicPr preferRelativeResize="0"/>
                   </pic:nvPicPr>
                   <pic:blipFill>
@@ -21678,7 +21571,7 @@
     <w:p>
       <w:pPr>
         <w:widowControl w:val="0"/>
-        <w:spacing w:after="240" w:before="240" w:line="360" w:lineRule="auto"/>
+        <w:spacing w:after="100" w:before="100" w:line="360" w:lineRule="auto"/>
         <w:ind w:left="992.1259842519685" w:firstLine="0"/>
         <w:jc w:val="both"/>
         <w:rPr>
@@ -21699,6 +21592,92 @@
           <w:rtl w:val="0"/>
         </w:rPr>
         <w:t xml:space="preserve">3.1.10.1 Maximizando la Producción y la Fábrica Inteligente con Innovación</w:t>
+      </w:r>
+    </w:p>
+    <w:p>
+      <w:pPr>
+        <w:widowControl w:val="0"/>
+        <w:spacing w:after="100" w:before="100" w:line="360" w:lineRule="auto"/>
+        <w:ind w:left="992.1259842519685" w:firstLine="0"/>
+        <w:jc w:val="both"/>
+        <w:rPr>
+          <w:rFonts w:ascii="Times New Roman" w:cs="Times New Roman" w:eastAsia="Times New Roman" w:hAnsi="Times New Roman"/>
+          <w:color w:val="101010"/>
+          <w:sz w:val="24"/>
+          <w:szCs w:val="24"/>
+        </w:rPr>
+      </w:pPr>
+      <w:r>
+        <w:rPr>
+          <w:rFonts w:ascii="Times New Roman" w:cs="Times New Roman" w:eastAsia="Times New Roman" w:hAnsi="Times New Roman"/>
+          <w:color w:val="101010"/>
+          <w:sz w:val="24"/>
+          <w:szCs w:val="24"/>
+          <w:rtl w:val="0"/>
+        </w:rPr>
+        <w:t xml:space="preserve">Este texto examina cómo fabricar en paralelo, junto a la tecnología inteligente (IoT, blockchain e inteligencia computacional), </w:t>
+      </w:r>
+      <w:r>
+        <w:rPr>
+          <w:rFonts w:ascii="Times New Roman" w:cs="Times New Roman" w:eastAsia="Times New Roman" w:hAnsi="Times New Roman"/>
+          <w:color w:val="00b050"/>
+          <w:sz w:val="24"/>
+          <w:szCs w:val="24"/>
+          <w:rtl w:val="0"/>
+        </w:rPr>
+        <w:t xml:space="preserve">puede refinar la </w:t>
+      </w:r>
+      <w:r>
+        <w:rPr>
+          <w:rFonts w:ascii="Times New Roman" w:cs="Times New Roman" w:eastAsia="Times New Roman" w:hAnsi="Times New Roman"/>
+          <w:color w:val="00b050"/>
+          <w:sz w:val="24"/>
+          <w:szCs w:val="24"/>
+          <w:u w:val="single"/>
+          <w:rtl w:val="0"/>
+        </w:rPr>
+        <w:t xml:space="preserve">producción paralela</w:t>
+      </w:r>
+      <w:r>
+        <w:rPr>
+          <w:rFonts w:ascii="Times New Roman" w:cs="Times New Roman" w:eastAsia="Times New Roman" w:hAnsi="Times New Roman"/>
+          <w:color w:val="00b050"/>
+          <w:sz w:val="24"/>
+          <w:szCs w:val="24"/>
+          <w:rtl w:val="0"/>
+        </w:rPr>
+        <w:t xml:space="preserve">,</w:t>
+      </w:r>
+      <w:r>
+        <w:rPr>
+          <w:rFonts w:ascii="Times New Roman" w:cs="Times New Roman" w:eastAsia="Times New Roman" w:hAnsi="Times New Roman"/>
+          <w:color w:val="00b050"/>
+          <w:sz w:val="24"/>
+          <w:szCs w:val="24"/>
+          <w:highlight w:val="white"/>
+          <w:rtl w:val="0"/>
+        </w:rPr>
+        <w:t xml:space="preserve"> </w:t>
+      </w:r>
+      <w:r>
+        <w:rPr>
+          <w:rFonts w:ascii="Times New Roman" w:cs="Times New Roman" w:eastAsia="Times New Roman" w:hAnsi="Times New Roman"/>
+          <w:color w:val="00b050"/>
+          <w:sz w:val="24"/>
+          <w:szCs w:val="24"/>
+          <w:rtl w:val="0"/>
+        </w:rPr>
+        <w:t xml:space="preserve">usando sistemas ciberfísicos-sociales (CPSS), la fábrica gana flexibilidad, mejorando la gestión, bajando costes y adaptándose al mercado</w:t>
+      </w:r>
+      <w:r>
+        <w:rPr>
+          <w:rFonts w:ascii="Times New Roman" w:cs="Times New Roman" w:eastAsia="Times New Roman" w:hAnsi="Times New Roman"/>
+          <w:color w:val="101010"/>
+          <w:sz w:val="24"/>
+          <w:szCs w:val="24"/>
+          <w:rtl w:val="0"/>
+        </w:rPr>
+        <w:t xml:space="preserve">, haciendo más eficaz la gestión del stock y asegurando la calidad de las telas, lo que ayudará a una producción ágil a la cadena de suministro.</w:t>
       </w:r>
     </w:p>
     <w:p>
@@ -21709,6 +21688,7 @@
         <w:jc w:val="both"/>
         <w:rPr>
           <w:rFonts w:ascii="Times New Roman" w:cs="Times New Roman" w:eastAsia="Times New Roman" w:hAnsi="Times New Roman"/>
+          <w:b w:val="1"/>
           <w:color w:val="101010"/>
           <w:sz w:val="24"/>
           <w:szCs w:val="24"/>
@@ -21717,95 +21697,13 @@
       <w:r>
         <w:rPr>
           <w:rFonts w:ascii="Times New Roman" w:cs="Times New Roman" w:eastAsia="Times New Roman" w:hAnsi="Times New Roman"/>
+          <w:b w:val="1"/>
           <w:color w:val="101010"/>
           <w:sz w:val="24"/>
           <w:szCs w:val="24"/>
           <w:rtl w:val="0"/>
         </w:rPr>
-        <w:t xml:space="preserve">Este texto examina cómo fabricar en paralelo, junto a la tecnología inteligente (IoT, blockchain e inteligencia computacional), </w:t>
-      </w:r>
-      <w:r>
-        <w:rPr>
-          <w:rFonts w:ascii="Times New Roman" w:cs="Times New Roman" w:eastAsia="Times New Roman" w:hAnsi="Times New Roman"/>
-          <w:color w:val="00b050"/>
-          <w:sz w:val="24"/>
-          <w:szCs w:val="24"/>
-          <w:rtl w:val="0"/>
-        </w:rPr>
-        <w:t xml:space="preserve">puede refinar la </w:t>
-      </w:r>
-      <w:r>
-        <w:rPr>
-          <w:rFonts w:ascii="Times New Roman" w:cs="Times New Roman" w:eastAsia="Times New Roman" w:hAnsi="Times New Roman"/>
-          <w:color w:val="00b050"/>
-          <w:sz w:val="24"/>
-          <w:szCs w:val="24"/>
-          <w:u w:val="single"/>
-          <w:rtl w:val="0"/>
-        </w:rPr>
-        <w:t xml:space="preserve">producción paralela</w:t>
-      </w:r>
-      <w:r>
-        <w:rPr>
-          <w:rFonts w:ascii="Times New Roman" w:cs="Times New Roman" w:eastAsia="Times New Roman" w:hAnsi="Times New Roman"/>
-          <w:color w:val="00b050"/>
-          <w:sz w:val="24"/>
-          <w:szCs w:val="24"/>
-          <w:rtl w:val="0"/>
-        </w:rPr>
-        <w:t xml:space="preserve">,</w:t>
-      </w:r>
-      <w:r>
-        <w:rPr>
-          <w:rFonts w:ascii="Times New Roman" w:cs="Times New Roman" w:eastAsia="Times New Roman" w:hAnsi="Times New Roman"/>
-          <w:color w:val="00b050"/>
-          <w:sz w:val="24"/>
-          <w:szCs w:val="24"/>
-          <w:highlight w:val="white"/>
-          <w:rtl w:val="0"/>
-        </w:rPr>
-        <w:t xml:space="preserve"> </w:t>
-      </w:r>
-      <w:r>
-        <w:rPr>
-          <w:rFonts w:ascii="Times New Roman" w:cs="Times New Roman" w:eastAsia="Times New Roman" w:hAnsi="Times New Roman"/>
-          <w:color w:val="00b050"/>
-          <w:sz w:val="24"/>
-          <w:szCs w:val="24"/>
-          <w:rtl w:val="0"/>
-        </w:rPr>
-        <w:t xml:space="preserve">usando sistemas ciberfísicos-sociales (CPSS), la fábrica gana flexibilidad, mejorando la gestión, bajando costes y adaptándose al mercado</w:t>
-      </w:r>
-      <w:r>
-        <w:rPr>
-          <w:rFonts w:ascii="Times New Roman" w:cs="Times New Roman" w:eastAsia="Times New Roman" w:hAnsi="Times New Roman"/>
-          <w:color w:val="101010"/>
-          <w:sz w:val="24"/>
-          <w:szCs w:val="24"/>
-          <w:rtl w:val="0"/>
-        </w:rPr>
-        <w:t xml:space="preserve">.</w:t>
-      </w:r>
-      <w:r>
-        <w:rPr>
-          <w:rFonts w:ascii="Times New Roman" w:cs="Times New Roman" w:eastAsia="Times New Roman" w:hAnsi="Times New Roman"/>
-          <w:color w:val="101010"/>
-          <w:sz w:val="24"/>
-          <w:szCs w:val="24"/>
-          <w:highlight w:val="white"/>
-          <w:rtl w:val="0"/>
-        </w:rPr>
-        <w:t xml:space="preserve"> </w:t>
-      </w:r>
-      <w:r>
-        <w:rPr>
-          <w:rFonts w:ascii="Times New Roman" w:cs="Times New Roman" w:eastAsia="Times New Roman" w:hAnsi="Times New Roman"/>
-          <w:color w:val="101010"/>
-          <w:sz w:val="24"/>
-          <w:szCs w:val="24"/>
-          <w:rtl w:val="0"/>
-        </w:rPr>
-        <w:t xml:space="preserve">En tu plan, optimizar la producción en SubliCielo vía Machine Learning, hará más eficaz la gestión del stock y asegurará la calidad de las telas, ayudando a una producción ágil y a mejorar sin parar la cadena de suministro.</w:t>
+        <w:t xml:space="preserve">3.1.10.2 Uniendo Tecnologías Nuevas y la Automatización Moderna</w:t>
       </w:r>
     </w:p>
     <w:p>
@@ -21816,7 +21714,6 @@
         <w:jc w:val="both"/>
         <w:rPr>
           <w:rFonts w:ascii="Times New Roman" w:cs="Times New Roman" w:eastAsia="Times New Roman" w:hAnsi="Times New Roman"/>
-          <w:b w:val="1"/>
           <w:color w:val="101010"/>
           <w:sz w:val="24"/>
           <w:szCs w:val="24"/>
@@ -21825,13 +21722,85 @@
       <w:r>
         <w:rPr>
           <w:rFonts w:ascii="Times New Roman" w:cs="Times New Roman" w:eastAsia="Times New Roman" w:hAnsi="Times New Roman"/>
-          <w:b w:val="1"/>
           <w:color w:val="101010"/>
           <w:sz w:val="24"/>
           <w:szCs w:val="24"/>
           <w:rtl w:val="0"/>
         </w:rPr>
-        <w:t xml:space="preserve">3.1.10.2 Uniendo Tecnologías Nuevas y la Automatización Moderna</w:t>
+        <w:t xml:space="preserve">El artículo remarca cómo juntar blockchain, la automatización inteligente y la computación distribuida en la fábrica paralela, puede mejorar la gestión productiva.</w:t>
+      </w:r>
+      <w:r>
+        <w:rPr>
+          <w:rFonts w:ascii="Times New Roman" w:cs="Times New Roman" w:eastAsia="Times New Roman" w:hAnsi="Times New Roman"/>
+          <w:color w:val="101010"/>
+          <w:sz w:val="24"/>
+          <w:szCs w:val="24"/>
+          <w:highlight w:val="white"/>
+          <w:rtl w:val="0"/>
+        </w:rPr>
+        <w:t xml:space="preserve"> </w:t>
+      </w:r>
+      <w:r>
+        <w:rPr>
+          <w:rFonts w:ascii="Times New Roman" w:cs="Times New Roman" w:eastAsia="Times New Roman" w:hAnsi="Times New Roman"/>
+          <w:color w:val="101010"/>
+          <w:sz w:val="24"/>
+          <w:szCs w:val="24"/>
+          <w:rtl w:val="0"/>
+        </w:rPr>
+        <w:t xml:space="preserve">En este estilo, </w:t>
+      </w:r>
+      <w:r>
+        <w:rPr>
+          <w:rFonts w:ascii="Times New Roman" w:cs="Times New Roman" w:eastAsia="Times New Roman" w:hAnsi="Times New Roman"/>
+          <w:color w:val="00b050"/>
+          <w:sz w:val="24"/>
+          <w:szCs w:val="24"/>
+          <w:rtl w:val="0"/>
+        </w:rPr>
+        <w:t xml:space="preserve">el uso de la </w:t>
+      </w:r>
+      <w:r>
+        <w:rPr>
+          <w:rFonts w:ascii="Times New Roman" w:cs="Times New Roman" w:eastAsia="Times New Roman" w:hAnsi="Times New Roman"/>
+          <w:color w:val="00b050"/>
+          <w:sz w:val="24"/>
+          <w:szCs w:val="24"/>
+          <w:u w:val="single"/>
+          <w:rtl w:val="0"/>
+        </w:rPr>
+        <w:t xml:space="preserve">automatización del conocimiento (KA)</w:t>
+      </w:r>
+      <w:r>
+        <w:rPr>
+          <w:rFonts w:ascii="Times New Roman" w:cs="Times New Roman" w:eastAsia="Times New Roman" w:hAnsi="Times New Roman"/>
+          <w:b w:val="1"/>
+          <w:color w:val="00b050"/>
+          <w:sz w:val="24"/>
+          <w:szCs w:val="24"/>
+          <w:rtl w:val="0"/>
+        </w:rPr>
+        <w:t xml:space="preserve"> </w:t>
+      </w:r>
+      <w:r>
+        <w:rPr>
+          <w:rFonts w:ascii="Times New Roman" w:cs="Times New Roman" w:eastAsia="Times New Roman" w:hAnsi="Times New Roman"/>
+          <w:color w:val="00b050"/>
+          <w:sz w:val="24"/>
+          <w:szCs w:val="24"/>
+          <w:rtl w:val="0"/>
+        </w:rPr>
+        <w:t xml:space="preserve">dejan que robots y trabajadores digitales hagan tareas físicas y mentales, mientras que la gente vigila el proceso, quitando errores y aumentando la eficiencia</w:t>
+      </w:r>
+      <w:r>
+        <w:rPr>
+          <w:rFonts w:ascii="Times New Roman" w:cs="Times New Roman" w:eastAsia="Times New Roman" w:hAnsi="Times New Roman"/>
+          <w:color w:val="101010"/>
+          <w:sz w:val="24"/>
+          <w:szCs w:val="24"/>
+          <w:rtl w:val="0"/>
+        </w:rPr>
+        <w:t xml:space="preserve">, no solo mejorando la calidad, sino que reduciendo fallos y mejora la respuesta, permitiendo manejar mejor el inventario y controlar mejor la calidad final.</w:t>
       </w:r>
     </w:p>
     <w:p>
@@ -21842,6 +21811,7 @@
         <w:jc w:val="both"/>
         <w:rPr>
           <w:rFonts w:ascii="Times New Roman" w:cs="Times New Roman" w:eastAsia="Times New Roman" w:hAnsi="Times New Roman"/>
+          <w:b w:val="1"/>
           <w:color w:val="101010"/>
           <w:sz w:val="24"/>
           <w:szCs w:val="24"/>
@@ -21850,106 +21820,13 @@
       <w:r>
         <w:rPr>
           <w:rFonts w:ascii="Times New Roman" w:cs="Times New Roman" w:eastAsia="Times New Roman" w:hAnsi="Times New Roman"/>
+          <w:b w:val="1"/>
           <w:color w:val="101010"/>
           <w:sz w:val="24"/>
           <w:szCs w:val="24"/>
           <w:rtl w:val="0"/>
         </w:rPr>
-        <w:t xml:space="preserve">El texto remarca cómo juntar blockchain, la automatización inteligente y la computación distribuida en la fábrica paralela, puede mejorar la gestión productiva.</w:t>
-      </w:r>
-      <w:r>
-        <w:rPr>
-          <w:rFonts w:ascii="Times New Roman" w:cs="Times New Roman" w:eastAsia="Times New Roman" w:hAnsi="Times New Roman"/>
-          <w:color w:val="101010"/>
-          <w:sz w:val="24"/>
-          <w:szCs w:val="24"/>
-          <w:highlight w:val="white"/>
-          <w:rtl w:val="0"/>
-        </w:rPr>
-        <w:t xml:space="preserve"> </w:t>
-      </w:r>
-      <w:r>
-        <w:rPr>
-          <w:rFonts w:ascii="Times New Roman" w:cs="Times New Roman" w:eastAsia="Times New Roman" w:hAnsi="Times New Roman"/>
-          <w:color w:val="101010"/>
-          <w:sz w:val="24"/>
-          <w:szCs w:val="24"/>
-          <w:rtl w:val="0"/>
-        </w:rPr>
-        <w:t xml:space="preserve">En este estilo, </w:t>
-      </w:r>
-      <w:r>
-        <w:rPr>
-          <w:rFonts w:ascii="Times New Roman" w:cs="Times New Roman" w:eastAsia="Times New Roman" w:hAnsi="Times New Roman"/>
-          <w:color w:val="00b050"/>
-          <w:sz w:val="24"/>
-          <w:szCs w:val="24"/>
-          <w:rtl w:val="0"/>
-        </w:rPr>
-        <w:t xml:space="preserve">el uso de la </w:t>
-      </w:r>
-      <w:r>
-        <w:rPr>
-          <w:rFonts w:ascii="Times New Roman" w:cs="Times New Roman" w:eastAsia="Times New Roman" w:hAnsi="Times New Roman"/>
-          <w:color w:val="00b050"/>
-          <w:sz w:val="24"/>
-          <w:szCs w:val="24"/>
-          <w:u w:val="single"/>
-          <w:rtl w:val="0"/>
-        </w:rPr>
-        <w:t xml:space="preserve">automatización del conocimiento (KA)</w:t>
-      </w:r>
-      <w:r>
-        <w:rPr>
-          <w:rFonts w:ascii="Times New Roman" w:cs="Times New Roman" w:eastAsia="Times New Roman" w:hAnsi="Times New Roman"/>
-          <w:b w:val="1"/>
-          <w:color w:val="00b050"/>
-          <w:sz w:val="24"/>
-          <w:szCs w:val="24"/>
-          <w:rtl w:val="0"/>
-        </w:rPr>
-        <w:t xml:space="preserve"> </w:t>
-      </w:r>
-      <w:r>
-        <w:rPr>
-          <w:rFonts w:ascii="Times New Roman" w:cs="Times New Roman" w:eastAsia="Times New Roman" w:hAnsi="Times New Roman"/>
-          <w:color w:val="00b050"/>
-          <w:sz w:val="24"/>
-          <w:szCs w:val="24"/>
-          <w:rtl w:val="0"/>
-        </w:rPr>
-        <w:t xml:space="preserve">dejan que robots y trabajadores digitales hagan tareas físicas y mentales, mientras que la gente vigila el proceso, quitando errores y aumentando la eficiencia</w:t>
-      </w:r>
-      <w:r>
-        <w:rPr>
-          <w:rFonts w:ascii="Times New Roman" w:cs="Times New Roman" w:eastAsia="Times New Roman" w:hAnsi="Times New Roman"/>
-          <w:color w:val="101010"/>
-          <w:sz w:val="24"/>
-          <w:szCs w:val="24"/>
-          <w:rtl w:val="0"/>
-        </w:rPr>
-        <w:t xml:space="preserve">.</w:t>
-      </w:r>
-      <w:r>
-        <w:rPr>
-          <w:rFonts w:ascii="Times New Roman" w:cs="Times New Roman" w:eastAsia="Times New Roman" w:hAnsi="Times New Roman"/>
-          <w:color w:val="101010"/>
-          <w:sz w:val="24"/>
-          <w:szCs w:val="24"/>
-          <w:highlight w:val="white"/>
-          <w:rtl w:val="0"/>
-        </w:rPr>
-        <w:t xml:space="preserve"> </w:t>
-      </w:r>
-      <w:r>
-        <w:rPr>
-          <w:rFonts w:ascii="Times New Roman" w:cs="Times New Roman" w:eastAsia="Times New Roman" w:hAnsi="Times New Roman"/>
-          <w:color w:val="101010"/>
-          <w:sz w:val="24"/>
-          <w:szCs w:val="24"/>
-          <w:rtl w:val="0"/>
-        </w:rPr>
-        <w:t xml:space="preserve">En tu plan, la automatización vía Machine Learning en SubliCielo, no solo mejora la calidad, sino que reduce fallos y mejora la respuesta, permitiendo manejar mejor el inventario y controlar mejor la calidad final.</w:t>
+        <w:t xml:space="preserve">3.1.10.3 Cooperación Hombre-Máquina y Aumento del Rendimiento</w:t>
       </w:r>
     </w:p>
     <w:p>
@@ -21960,7 +21837,6 @@
         <w:jc w:val="both"/>
         <w:rPr>
           <w:rFonts w:ascii="Times New Roman" w:cs="Times New Roman" w:eastAsia="Times New Roman" w:hAnsi="Times New Roman"/>
-          <w:b w:val="1"/>
           <w:color w:val="101010"/>
           <w:sz w:val="24"/>
           <w:szCs w:val="24"/>
@@ -21969,13 +21845,85 @@
       <w:r>
         <w:rPr>
           <w:rFonts w:ascii="Times New Roman" w:cs="Times New Roman" w:eastAsia="Times New Roman" w:hAnsi="Times New Roman"/>
-          <w:b w:val="1"/>
           <w:color w:val="101010"/>
           <w:sz w:val="24"/>
           <w:szCs w:val="24"/>
           <w:rtl w:val="0"/>
         </w:rPr>
-        <w:t xml:space="preserve">3.1.10.3 Cooperación Hombre-Máquina y Aumento del Rendimiento</w:t>
+        <w:t xml:space="preserve">El artículo muestra a los trabajadores digitales y robóticos colaborando con la gente en un sistema productivo.</w:t>
+      </w:r>
+      <w:r>
+        <w:rPr>
+          <w:rFonts w:ascii="Times New Roman" w:cs="Times New Roman" w:eastAsia="Times New Roman" w:hAnsi="Times New Roman"/>
+          <w:color w:val="101010"/>
+          <w:sz w:val="24"/>
+          <w:szCs w:val="24"/>
+          <w:highlight w:val="white"/>
+          <w:rtl w:val="0"/>
+        </w:rPr>
+        <w:t xml:space="preserve"> </w:t>
+      </w:r>
+      <w:r>
+        <w:rPr>
+          <w:rFonts w:ascii="Times New Roman" w:cs="Times New Roman" w:eastAsia="Times New Roman" w:hAnsi="Times New Roman"/>
+          <w:color w:val="101010"/>
+          <w:sz w:val="24"/>
+          <w:szCs w:val="24"/>
+          <w:rtl w:val="0"/>
+        </w:rPr>
+        <w:t xml:space="preserve">Esta colaboración entre personas y máquinas deja hacer un trabajo más eficiente y adaptado a lo que pide el mercado.</w:t>
+      </w:r>
+      <w:r>
+        <w:rPr>
+          <w:rFonts w:ascii="Times New Roman" w:cs="Times New Roman" w:eastAsia="Times New Roman" w:hAnsi="Times New Roman"/>
+          <w:color w:val="101010"/>
+          <w:sz w:val="24"/>
+          <w:szCs w:val="24"/>
+          <w:highlight w:val="white"/>
+          <w:rtl w:val="0"/>
+        </w:rPr>
+        <w:t xml:space="preserve"> </w:t>
+      </w:r>
+      <w:r>
+        <w:rPr>
+          <w:rFonts w:ascii="Times New Roman" w:cs="Times New Roman" w:eastAsia="Times New Roman" w:hAnsi="Times New Roman"/>
+          <w:color w:val="00b050"/>
+          <w:sz w:val="24"/>
+          <w:szCs w:val="24"/>
+          <w:rtl w:val="0"/>
+        </w:rPr>
+        <w:t xml:space="preserve">La gestión del stock y la calidad ganarán con esta </w:t>
+      </w:r>
+      <w:r>
+        <w:rPr>
+          <w:rFonts w:ascii="Times New Roman" w:cs="Times New Roman" w:eastAsia="Times New Roman" w:hAnsi="Times New Roman"/>
+          <w:color w:val="00b050"/>
+          <w:sz w:val="24"/>
+          <w:szCs w:val="24"/>
+          <w:u w:val="single"/>
+          <w:rtl w:val="0"/>
+        </w:rPr>
+        <w:t xml:space="preserve">colaboración</w:t>
+      </w:r>
+      <w:r>
+        <w:rPr>
+          <w:rFonts w:ascii="Times New Roman" w:cs="Times New Roman" w:eastAsia="Times New Roman" w:hAnsi="Times New Roman"/>
+          <w:color w:val="00b050"/>
+          <w:sz w:val="24"/>
+          <w:szCs w:val="24"/>
+          <w:rtl w:val="0"/>
+        </w:rPr>
+        <w:t xml:space="preserve"> digital, donde el Machine Learning ayuda a detectar fallos y predecir la demanda</w:t>
+      </w:r>
+      <w:r>
+        <w:rPr>
+          <w:rFonts w:ascii="Times New Roman" w:cs="Times New Roman" w:eastAsia="Times New Roman" w:hAnsi="Times New Roman"/>
+          <w:color w:val="101010"/>
+          <w:sz w:val="24"/>
+          <w:szCs w:val="24"/>
+          <w:rtl w:val="0"/>
+        </w:rPr>
+        <w:t xml:space="preserve">, mientras que los humanos corrigen errores y supervisan, mejorando la operación y bajando el estrés.</w:t>
       </w:r>
     </w:p>
     <w:p>
@@ -21986,6 +21934,7 @@
         <w:jc w:val="both"/>
         <w:rPr>
           <w:rFonts w:ascii="Times New Roman" w:cs="Times New Roman" w:eastAsia="Times New Roman" w:hAnsi="Times New Roman"/>
+          <w:b w:val="1"/>
           <w:color w:val="101010"/>
           <w:sz w:val="24"/>
           <w:szCs w:val="24"/>
@@ -21994,85 +21943,13 @@
       <w:r>
         <w:rPr>
           <w:rFonts w:ascii="Times New Roman" w:cs="Times New Roman" w:eastAsia="Times New Roman" w:hAnsi="Times New Roman"/>
+          <w:b w:val="1"/>
           <w:color w:val="101010"/>
           <w:sz w:val="24"/>
           <w:szCs w:val="24"/>
           <w:rtl w:val="0"/>
         </w:rPr>
-        <w:t xml:space="preserve">El texto muestra a los trabajadores digitales y robóticos colaborando con la gente en un sistema productivo.</w:t>
-      </w:r>
-      <w:r>
-        <w:rPr>
-          <w:rFonts w:ascii="Times New Roman" w:cs="Times New Roman" w:eastAsia="Times New Roman" w:hAnsi="Times New Roman"/>
-          <w:color w:val="101010"/>
-          <w:sz w:val="24"/>
-          <w:szCs w:val="24"/>
-          <w:highlight w:val="white"/>
-          <w:rtl w:val="0"/>
-        </w:rPr>
-        <w:t xml:space="preserve"> </w:t>
-      </w:r>
-      <w:r>
-        <w:rPr>
-          <w:rFonts w:ascii="Times New Roman" w:cs="Times New Roman" w:eastAsia="Times New Roman" w:hAnsi="Times New Roman"/>
-          <w:color w:val="101010"/>
-          <w:sz w:val="24"/>
-          <w:szCs w:val="24"/>
-          <w:rtl w:val="0"/>
-        </w:rPr>
-        <w:t xml:space="preserve">Esta colaboración entre personas y máquinas deja hacer un trabajo más eficiente y adaptado a lo que pide el mercado.</w:t>
-      </w:r>
-      <w:r>
-        <w:rPr>
-          <w:rFonts w:ascii="Times New Roman" w:cs="Times New Roman" w:eastAsia="Times New Roman" w:hAnsi="Times New Roman"/>
-          <w:color w:val="101010"/>
-          <w:sz w:val="24"/>
-          <w:szCs w:val="24"/>
-          <w:highlight w:val="white"/>
-          <w:rtl w:val="0"/>
-        </w:rPr>
-        <w:t xml:space="preserve"> </w:t>
-      </w:r>
-      <w:r>
-        <w:rPr>
-          <w:rFonts w:ascii="Times New Roman" w:cs="Times New Roman" w:eastAsia="Times New Roman" w:hAnsi="Times New Roman"/>
-          <w:color w:val="00b050"/>
-          <w:sz w:val="24"/>
-          <w:szCs w:val="24"/>
-          <w:rtl w:val="0"/>
-        </w:rPr>
-        <w:t xml:space="preserve">La gestión del stock y la calidad ganarán con esta </w:t>
-      </w:r>
-      <w:r>
-        <w:rPr>
-          <w:rFonts w:ascii="Times New Roman" w:cs="Times New Roman" w:eastAsia="Times New Roman" w:hAnsi="Times New Roman"/>
-          <w:color w:val="00b050"/>
-          <w:sz w:val="24"/>
-          <w:szCs w:val="24"/>
-          <w:u w:val="single"/>
-          <w:rtl w:val="0"/>
-        </w:rPr>
-        <w:t xml:space="preserve">colaboración</w:t>
-      </w:r>
-      <w:r>
-        <w:rPr>
-          <w:rFonts w:ascii="Times New Roman" w:cs="Times New Roman" w:eastAsia="Times New Roman" w:hAnsi="Times New Roman"/>
-          <w:color w:val="00b050"/>
-          <w:sz w:val="24"/>
-          <w:szCs w:val="24"/>
-          <w:rtl w:val="0"/>
-        </w:rPr>
-        <w:t xml:space="preserve"> digital, donde el Machine Learning ayuda a detectar fallos y predecir la demanda</w:t>
-      </w:r>
-      <w:r>
-        <w:rPr>
-          <w:rFonts w:ascii="Times New Roman" w:cs="Times New Roman" w:eastAsia="Times New Roman" w:hAnsi="Times New Roman"/>
-          <w:color w:val="101010"/>
-          <w:sz w:val="24"/>
-          <w:szCs w:val="24"/>
-          <w:rtl w:val="0"/>
-        </w:rPr>
-        <w:t xml:space="preserve">, mientras que los humanos corrigen errores y supervisan, mejorando la operación y bajando el estrés.</w:t>
+        <w:t xml:space="preserve">3.1.10.4 Deleite del Cliente y Producción a Medida al Instante</w:t>
       </w:r>
     </w:p>
     <w:p>
@@ -22083,76 +21960,71 @@
         <w:jc w:val="both"/>
         <w:rPr>
           <w:rFonts w:ascii="Times New Roman" w:cs="Times New Roman" w:eastAsia="Times New Roman" w:hAnsi="Times New Roman"/>
-          <w:b w:val="1"/>
+          <w:sz w:val="24"/>
+          <w:szCs w:val="24"/>
+        </w:rPr>
+      </w:pPr>
+      <w:r>
+        <w:rPr>
+          <w:rFonts w:ascii="Times New Roman" w:cs="Times New Roman" w:eastAsia="Times New Roman" w:hAnsi="Times New Roman"/>
           <w:color w:val="101010"/>
           <w:sz w:val="24"/>
           <w:szCs w:val="24"/>
-        </w:rPr>
-      </w:pPr>
-      <w:r>
-        <w:rPr>
-          <w:rFonts w:ascii="Times New Roman" w:cs="Times New Roman" w:eastAsia="Times New Roman" w:hAnsi="Times New Roman"/>
-          <w:b w:val="1"/>
+          <w:rtl w:val="0"/>
+        </w:rPr>
+        <w:t xml:space="preserve">Este artículo explica cómo la fabricación en paralelo y las nuevas tecnologías facilitan una producción a medida, </w:t>
+      </w:r>
+      <w:r>
+        <w:rPr>
+          <w:rFonts w:ascii="Times New Roman" w:cs="Times New Roman" w:eastAsia="Times New Roman" w:hAnsi="Times New Roman"/>
+          <w:color w:val="00b050"/>
+          <w:sz w:val="24"/>
+          <w:szCs w:val="24"/>
+          <w:rtl w:val="0"/>
+        </w:rPr>
+        <w:t xml:space="preserve">la </w:t>
+      </w:r>
+      <w:r>
+        <w:rPr>
+          <w:rFonts w:ascii="Times New Roman" w:cs="Times New Roman" w:eastAsia="Times New Roman" w:hAnsi="Times New Roman"/>
+          <w:color w:val="00b050"/>
+          <w:sz w:val="24"/>
+          <w:szCs w:val="24"/>
+          <w:u w:val="single"/>
+          <w:rtl w:val="0"/>
+        </w:rPr>
+        <w:t xml:space="preserve">adaptabilidad</w:t>
+      </w:r>
+      <w:r>
+        <w:rPr>
+          <w:rFonts w:ascii="Times New Roman" w:cs="Times New Roman" w:eastAsia="Times New Roman" w:hAnsi="Times New Roman"/>
+          <w:color w:val="00b050"/>
+          <w:sz w:val="24"/>
+          <w:szCs w:val="24"/>
+          <w:rtl w:val="0"/>
+        </w:rPr>
+        <w:t xml:space="preserve"> con velocidad y exactitud a lo que los clientes necesitan</w:t>
+      </w:r>
+      <w:r>
+        <w:rPr>
+          <w:rFonts w:ascii="Times New Roman" w:cs="Times New Roman" w:eastAsia="Times New Roman" w:hAnsi="Times New Roman"/>
           <w:color w:val="101010"/>
           <w:sz w:val="24"/>
           <w:szCs w:val="24"/>
           <w:rtl w:val="0"/>
         </w:rPr>
-        <w:t xml:space="preserve">3.1.10.4 Deleite del Cliente y Producción a Medida al Instante</w:t>
-      </w:r>
-    </w:p>
-    <w:p>
-      <w:pPr>
-        <w:widowControl w:val="0"/>
-        <w:spacing w:after="240" w:before="240" w:line="360" w:lineRule="auto"/>
-        <w:ind w:left="992.1259842519685" w:firstLine="0"/>
-        <w:jc w:val="both"/>
-        <w:rPr>
-          <w:rFonts w:ascii="Times New Roman" w:cs="Times New Roman" w:eastAsia="Times New Roman" w:hAnsi="Times New Roman"/>
-          <w:sz w:val="24"/>
-          <w:szCs w:val="24"/>
-        </w:rPr>
-      </w:pPr>
+        <w:t xml:space="preserve">.</w:t>
+      </w:r>
       <w:r>
         <w:rPr>
           <w:rFonts w:ascii="Times New Roman" w:cs="Times New Roman" w:eastAsia="Times New Roman" w:hAnsi="Times New Roman"/>
           <w:color w:val="101010"/>
           <w:sz w:val="24"/>
           <w:szCs w:val="24"/>
-          <w:rtl w:val="0"/>
-        </w:rPr>
-        <w:t xml:space="preserve">Este texto explica cómo la fabricación en paralelo y las nuevas tecnologías facilitan una producción a medida, </w:t>
-      </w:r>
-      <w:r>
-        <w:rPr>
-          <w:rFonts w:ascii="Times New Roman" w:cs="Times New Roman" w:eastAsia="Times New Roman" w:hAnsi="Times New Roman"/>
-          <w:color w:val="00b050"/>
-          <w:sz w:val="24"/>
-          <w:szCs w:val="24"/>
-          <w:rtl w:val="0"/>
-        </w:rPr>
-        <w:t xml:space="preserve">la </w:t>
-      </w:r>
-      <w:r>
-        <w:rPr>
-          <w:rFonts w:ascii="Times New Roman" w:cs="Times New Roman" w:eastAsia="Times New Roman" w:hAnsi="Times New Roman"/>
-          <w:color w:val="00b050"/>
-          <w:sz w:val="24"/>
-          <w:szCs w:val="24"/>
-          <w:u w:val="single"/>
-          <w:rtl w:val="0"/>
-        </w:rPr>
-        <w:t xml:space="preserve">adaptabilidad</w:t>
-      </w:r>
-      <w:r>
-        <w:rPr>
-          <w:rFonts w:ascii="Times New Roman" w:cs="Times New Roman" w:eastAsia="Times New Roman" w:hAnsi="Times New Roman"/>
-          <w:color w:val="00b050"/>
-          <w:sz w:val="24"/>
-          <w:szCs w:val="24"/>
-          <w:rtl w:val="0"/>
-        </w:rPr>
-        <w:t xml:space="preserve"> con velocidad y exactitud a lo que los clientes necesitan</w:t>
+          <w:highlight w:val="white"/>
+          <w:rtl w:val="0"/>
+        </w:rPr>
+        <w:t xml:space="preserve"> </w:t>
       </w:r>
       <w:r>
         <w:rPr>
@@ -22162,7 +22034,7 @@
           <w:szCs w:val="24"/>
           <w:rtl w:val="0"/>
         </w:rPr>
-        <w:t xml:space="preserve">.</w:t>
+        <w:t xml:space="preserve">Usando el análisis de datos de redes sociales y las plataformas digitales, es posible hacer cambios al instante para cumplir con los requisitos de los clientes.</w:t>
       </w:r>
       <w:r>
         <w:rPr>
@@ -22183,28 +22055,7 @@
           <w:szCs w:val="24"/>
           <w:rtl w:val="0"/>
         </w:rPr>
-        <w:t xml:space="preserve">Usando el análisis de datos de redes sociales y las plataformas digitales, es posible hacer cambios al instante para cumplir con los requisitos de los clientes.</w:t>
-      </w:r>
-      <w:r>
-        <w:rPr>
-          <w:rFonts w:ascii="Times New Roman" w:cs="Times New Roman" w:eastAsia="Times New Roman" w:hAnsi="Times New Roman"/>
-          <w:color w:val="101010"/>
-          <w:sz w:val="24"/>
-          <w:szCs w:val="24"/>
-          <w:highlight w:val="white"/>
-          <w:rtl w:val="0"/>
-        </w:rPr>
-        <w:t xml:space="preserve"> </w:t>
-      </w:r>
-      <w:r>
-        <w:rPr>
-          <w:rFonts w:ascii="Times New Roman" w:cs="Times New Roman" w:eastAsia="Times New Roman" w:hAnsi="Times New Roman"/>
-          <w:color w:val="101010"/>
-          <w:sz w:val="24"/>
-          <w:szCs w:val="24"/>
-          <w:rtl w:val="0"/>
-        </w:rPr>
-        <w:t xml:space="preserve">En su proyecto, mejorar los inventarios y el control de calidad con Machine Learning en SubliCielo incrementará la habilidad de ajustarse ágilmente a las peticiones del cliente, acortando los tiempos de espera y asegurando que el producto esté siempre disponible, lo que llevará a una mayor satisfacción del cliente.</w:t>
+        <w:t xml:space="preserve">incrementando la habilidad de ajustarse ágilmente a las peticiones del cliente, acortando los tiempos de espera y asegurando que el producto esté siempre disponible, lo que llevará a una mayor satisfacción del cliente.</w:t>
       </w:r>
       <w:r>
         <w:rPr>
@@ -22268,7 +22119,7 @@
           <w:szCs w:val="24"/>
           <w:rtl w:val="0"/>
         </w:rPr>
-        <w:t xml:space="preserve">la implementación de una plataforma web basada en machine learning, útil para transformar los procesos de producción, control de calidad y gestión de inventarios en la empresa SubliCielo, muestra presentar una visión avanzada de manufactura digital y automatización inteligente</w:t>
+        <w:t xml:space="preserve">la implementación de una plataforma web basada en machine learning, será útil para transformar los procesos de producción, control de calidad y gestión de inventarios en la empresa SubliCielo, presentando una visión avanzada de manufactura digital y automatización inteligente</w:t>
       </w:r>
       <w:r>
         <w:rPr>
@@ -22400,6 +22251,49 @@
           <w:rtl w:val="0"/>
         </w:rPr>
         <w:t xml:space="preserve"> </w:t>
+      </w:r>
+    </w:p>
+    <w:p>
+      <w:pPr>
+        <w:widowControl w:val="0"/>
+        <w:spacing w:line="360" w:lineRule="auto"/>
+        <w:ind w:left="992.1259842519685" w:firstLine="0"/>
+        <w:jc w:val="both"/>
+        <w:rPr>
+          <w:rFonts w:ascii="Times New Roman" w:cs="Times New Roman" w:eastAsia="Times New Roman" w:hAnsi="Times New Roman"/>
+          <w:color w:val="00b050"/>
+          <w:sz w:val="24"/>
+          <w:szCs w:val="24"/>
+        </w:rPr>
+        <w:sectPr>
+          <w:type w:val="nextPage"/>
+          <w:pgSz w:h="16834" w:w="11909" w:orient="portrait"/>
+          <w:pgMar w:bottom="1440" w:top="1440" w:left="1417.3228346456694" w:right="1440" w:header="720" w:footer="720"/>
+        </w:sectPr>
+      </w:pPr>
+      <w:r>
+        <w:rPr>
+          <w:rtl w:val="0"/>
+        </w:rPr>
+      </w:r>
+    </w:p>
+    <w:p>
+      <w:pPr>
+        <w:widowControl w:val="0"/>
+        <w:spacing w:line="360" w:lineRule="auto"/>
+        <w:ind w:left="0" w:firstLine="0"/>
+        <w:jc w:val="both"/>
+        <w:rPr>
+          <w:rFonts w:ascii="Times New Roman" w:cs="Times New Roman" w:eastAsia="Times New Roman" w:hAnsi="Times New Roman"/>
+          <w:color w:val="00b050"/>
+          <w:sz w:val="24"/>
+          <w:szCs w:val="24"/>
+        </w:rPr>
+      </w:pPr>
+      <w:r>
+        <w:rPr>
+          <w:rtl w:val="0"/>
+        </w:rPr>
       </w:r>
     </w:p>
     <w:p>
@@ -22860,46 +22754,9 @@
     </w:p>
     <w:p>
       <w:pPr>
-        <w:pStyle w:val="Heading3"/>
-        <w:ind w:firstLine="425.19685039370086"/>
-        <w:rPr>
-          <w:color w:val="000000"/>
-        </w:rPr>
-      </w:pPr>
-      <w:bookmarkStart w:colFirst="0" w:colLast="0" w:name="_fgczl8d8yq1u" w:id="53"/>
-      <w:bookmarkEnd w:id="53"/>
-      <w:r>
-        <w:rPr>
-          <w:rtl w:val="0"/>
-        </w:rPr>
-      </w:r>
-    </w:p>
-    <w:p>
-      <w:pPr>
-        <w:pStyle w:val="Heading3"/>
-        <w:ind w:firstLine="425.19685039370086"/>
-        <w:rPr/>
-      </w:pPr>
-      <w:bookmarkStart w:colFirst="0" w:colLast="0" w:name="_jfmqlp4ps00v" w:id="54"/>
-      <w:bookmarkEnd w:id="54"/>
-      <w:r>
-        <w:rPr>
-          <w:rtl w:val="0"/>
-        </w:rPr>
-      </w:r>
-    </w:p>
-    <w:p>
-      <w:pPr>
-        <w:rPr/>
-      </w:pPr>
-      <w:r>
-        <w:rPr>
-          <w:rtl w:val="0"/>
-        </w:rPr>
-      </w:r>
-    </w:p>
-    <w:p>
-      <w:pPr>
+        <w:pStyle w:val="Heading1"/>
+        <w:spacing w:line="360" w:lineRule="auto"/>
+        <w:ind w:left="0" w:firstLine="0"/>
         <w:rPr/>
         <w:sectPr>
           <w:type w:val="nextPage"/>
@@ -22907,6 +22764,8 @@
           <w:pgMar w:bottom="1440" w:top="1440" w:left="1417.3228346456694" w:right="1440" w:header="720" w:footer="720"/>
         </w:sectPr>
       </w:pPr>
+      <w:bookmarkStart w:colFirst="0" w:colLast="0" w:name="_637hcoygl1s1" w:id="53"/>
+      <w:bookmarkEnd w:id="53"/>
       <w:r>
         <w:rPr>
           <w:rtl w:val="0"/>
@@ -22925,8 +22784,8 @@
           <w:szCs w:val="24"/>
         </w:rPr>
       </w:pPr>
-      <w:bookmarkStart w:colFirst="0" w:colLast="0" w:name="_pe1sz7kdgk92" w:id="55"/>
-      <w:bookmarkEnd w:id="55"/>
+      <w:bookmarkStart w:colFirst="0" w:colLast="0" w:name="_pe1sz7kdgk92" w:id="54"/>
+      <w:bookmarkEnd w:id="54"/>
       <w:r>
         <w:rPr>
           <w:rFonts w:ascii="Times New Roman" w:cs="Times New Roman" w:eastAsia="Times New Roman" w:hAnsi="Times New Roman"/>

</xml_diff>

<commit_message>
subir archivos con bibliografia coregida
</commit_message>
<xml_diff>
--- a/assets/documentos/semana11/G7 PROYECTO SEMANA 11.docx
+++ b/assets/documentos/semana11/G7 PROYECTO SEMANA 11.docx
@@ -11,8 +11,6 @@
         <w:rPr>
           <w:rtl w:val="0"/>
         </w:rPr>
-        <w:t xml:space="preserve"> </w:t>
-        <w:tab/>
       </w:r>
       <w:r>
         <w:drawing>
@@ -27,12 +25,12 @@
             <wp:extent cx="5367338" cy="1355208"/>
             <wp:effectExtent b="0" l="0" r="0" t="0"/>
             <wp:wrapNone/>
-            <wp:docPr id="15" name="image1.png"/>
+            <wp:docPr id="15" name="image13.png"/>
             <a:graphic>
               <a:graphicData uri="http://schemas.openxmlformats.org/drawingml/2006/picture">
                 <pic:pic>
                   <pic:nvPicPr>
-                    <pic:cNvPr id="0" name="image1.png"/>
+                    <pic:cNvPr id="0" name="image13.png"/>
                     <pic:cNvPicPr preferRelativeResize="0"/>
                   </pic:nvPicPr>
                   <pic:blipFill>
@@ -478,23 +476,6 @@
         <w:jc w:val="center"/>
         <w:rPr>
           <w:rFonts w:ascii="Times New Roman" w:cs="Times New Roman" w:eastAsia="Times New Roman" w:hAnsi="Times New Roman"/>
-          <w:sz w:val="24"/>
-          <w:szCs w:val="24"/>
-        </w:rPr>
-      </w:pPr>
-      <w:r>
-        <w:rPr>
-          <w:rtl w:val="0"/>
-        </w:rPr>
-      </w:r>
-    </w:p>
-    <w:p>
-      <w:pPr>
-        <w:spacing w:after="240" w:before="240" w:line="360" w:lineRule="auto"/>
-        <w:ind w:left="20"/>
-        <w:jc w:val="center"/>
-        <w:rPr>
-          <w:rFonts w:ascii="Times New Roman" w:cs="Times New Roman" w:eastAsia="Times New Roman" w:hAnsi="Times New Roman"/>
           <w:b w:val="1"/>
           <w:sz w:val="24"/>
           <w:szCs w:val="24"/>
@@ -638,7 +619,7 @@
             </w:tabs>
             <w:spacing w:before="60" w:line="240" w:lineRule="auto"/>
             <w:rPr>
-              <w:rFonts w:ascii="Arial" w:cs="Arial" w:eastAsia="Arial" w:hAnsi="Arial"/>
+              <w:rFonts w:ascii="Times New Roman" w:cs="Times New Roman" w:eastAsia="Times New Roman" w:hAnsi="Times New Roman"/>
               <w:b w:val="1"/>
               <w:i w:val="0"/>
               <w:smallCaps w:val="0"/>
@@ -691,7 +672,7 @@
             </w:tabs>
             <w:spacing w:before="60" w:line="240" w:lineRule="auto"/>
             <w:rPr>
-              <w:rFonts w:ascii="Arial" w:cs="Arial" w:eastAsia="Arial" w:hAnsi="Arial"/>
+              <w:rFonts w:ascii="Times New Roman" w:cs="Times New Roman" w:eastAsia="Times New Roman" w:hAnsi="Times New Roman"/>
               <w:b w:val="1"/>
               <w:i w:val="0"/>
               <w:smallCaps w:val="0"/>
@@ -740,8 +721,7 @@
             <w:spacing w:before="60" w:line="240" w:lineRule="auto"/>
             <w:ind w:left="360" w:firstLine="0"/>
             <w:rPr>
-              <w:rFonts w:ascii="Arial" w:cs="Arial" w:eastAsia="Arial" w:hAnsi="Arial"/>
-              <w:b w:val="0"/>
+              <w:rFonts w:ascii="Times New Roman" w:cs="Times New Roman" w:eastAsia="Times New Roman" w:hAnsi="Times New Roman"/>
               <w:i w:val="0"/>
               <w:smallCaps w:val="0"/>
               <w:strike w:val="0"/>
@@ -789,8 +769,7 @@
             <w:spacing w:before="60" w:line="240" w:lineRule="auto"/>
             <w:ind w:left="720" w:firstLine="0"/>
             <w:rPr>
-              <w:rFonts w:ascii="Arial" w:cs="Arial" w:eastAsia="Arial" w:hAnsi="Arial"/>
-              <w:b w:val="0"/>
+              <w:rFonts w:ascii="Times New Roman" w:cs="Times New Roman" w:eastAsia="Times New Roman" w:hAnsi="Times New Roman"/>
               <w:i w:val="0"/>
               <w:smallCaps w:val="0"/>
               <w:strike w:val="0"/>
@@ -806,7 +785,6 @@
             <w:r>
               <w:rPr>
                 <w:rFonts w:ascii="Times New Roman" w:cs="Times New Roman" w:eastAsia="Times New Roman" w:hAnsi="Times New Roman"/>
-                <w:b w:val="0"/>
                 <w:i w:val="0"/>
                 <w:smallCaps w:val="0"/>
                 <w:strike w:val="0"/>
@@ -838,8 +816,7 @@
             <w:spacing w:before="60" w:line="240" w:lineRule="auto"/>
             <w:ind w:left="720" w:firstLine="0"/>
             <w:rPr>
-              <w:rFonts w:ascii="Arial" w:cs="Arial" w:eastAsia="Arial" w:hAnsi="Arial"/>
-              <w:b w:val="0"/>
+              <w:rFonts w:ascii="Times New Roman" w:cs="Times New Roman" w:eastAsia="Times New Roman" w:hAnsi="Times New Roman"/>
               <w:i w:val="0"/>
               <w:smallCaps w:val="0"/>
               <w:strike w:val="0"/>
@@ -855,7 +832,6 @@
             <w:r>
               <w:rPr>
                 <w:rFonts w:ascii="Times New Roman" w:cs="Times New Roman" w:eastAsia="Times New Roman" w:hAnsi="Times New Roman"/>
-                <w:b w:val="0"/>
                 <w:i w:val="0"/>
                 <w:smallCaps w:val="0"/>
                 <w:strike w:val="0"/>
@@ -887,8 +863,7 @@
             <w:spacing w:before="60" w:line="240" w:lineRule="auto"/>
             <w:ind w:left="360" w:firstLine="0"/>
             <w:rPr>
-              <w:rFonts w:ascii="Arial" w:cs="Arial" w:eastAsia="Arial" w:hAnsi="Arial"/>
-              <w:b w:val="0"/>
+              <w:rFonts w:ascii="Times New Roman" w:cs="Times New Roman" w:eastAsia="Times New Roman" w:hAnsi="Times New Roman"/>
               <w:i w:val="0"/>
               <w:smallCaps w:val="0"/>
               <w:strike w:val="0"/>
@@ -936,8 +911,7 @@
             <w:spacing w:before="60" w:line="240" w:lineRule="auto"/>
             <w:ind w:left="720" w:firstLine="0"/>
             <w:rPr>
-              <w:rFonts w:ascii="Arial" w:cs="Arial" w:eastAsia="Arial" w:hAnsi="Arial"/>
-              <w:b w:val="0"/>
+              <w:rFonts w:ascii="Times New Roman" w:cs="Times New Roman" w:eastAsia="Times New Roman" w:hAnsi="Times New Roman"/>
               <w:i w:val="0"/>
               <w:smallCaps w:val="0"/>
               <w:strike w:val="0"/>
@@ -953,7 +927,6 @@
             <w:r>
               <w:rPr>
                 <w:rFonts w:ascii="Times New Roman" w:cs="Times New Roman" w:eastAsia="Times New Roman" w:hAnsi="Times New Roman"/>
-                <w:b w:val="0"/>
                 <w:i w:val="0"/>
                 <w:smallCaps w:val="0"/>
                 <w:strike w:val="0"/>
@@ -985,8 +958,7 @@
             <w:spacing w:before="60" w:line="240" w:lineRule="auto"/>
             <w:ind w:left="720" w:firstLine="0"/>
             <w:rPr>
-              <w:rFonts w:ascii="Arial" w:cs="Arial" w:eastAsia="Arial" w:hAnsi="Arial"/>
-              <w:b w:val="0"/>
+              <w:rFonts w:ascii="Times New Roman" w:cs="Times New Roman" w:eastAsia="Times New Roman" w:hAnsi="Times New Roman"/>
               <w:i w:val="0"/>
               <w:smallCaps w:val="0"/>
               <w:strike w:val="0"/>
@@ -1002,7 +974,6 @@
             <w:r>
               <w:rPr>
                 <w:rFonts w:ascii="Times New Roman" w:cs="Times New Roman" w:eastAsia="Times New Roman" w:hAnsi="Times New Roman"/>
-                <w:b w:val="0"/>
                 <w:i w:val="0"/>
                 <w:smallCaps w:val="0"/>
                 <w:strike w:val="0"/>
@@ -1034,8 +1005,7 @@
             <w:spacing w:before="60" w:line="240" w:lineRule="auto"/>
             <w:ind w:left="1080" w:firstLine="0"/>
             <w:rPr>
-              <w:rFonts w:ascii="Arial" w:cs="Arial" w:eastAsia="Arial" w:hAnsi="Arial"/>
-              <w:b w:val="0"/>
+              <w:rFonts w:ascii="Times New Roman" w:cs="Times New Roman" w:eastAsia="Times New Roman" w:hAnsi="Times New Roman"/>
               <w:i w:val="0"/>
               <w:smallCaps w:val="0"/>
               <w:strike w:val="0"/>
@@ -1051,7 +1021,6 @@
             <w:r>
               <w:rPr>
                 <w:rFonts w:ascii="Times New Roman" w:cs="Times New Roman" w:eastAsia="Times New Roman" w:hAnsi="Times New Roman"/>
-                <w:b w:val="0"/>
                 <w:i w:val="0"/>
                 <w:smallCaps w:val="0"/>
                 <w:strike w:val="0"/>
@@ -1083,8 +1052,7 @@
             <w:spacing w:before="60" w:line="240" w:lineRule="auto"/>
             <w:ind w:left="1080" w:firstLine="0"/>
             <w:rPr>
-              <w:rFonts w:ascii="Arial" w:cs="Arial" w:eastAsia="Arial" w:hAnsi="Arial"/>
-              <w:b w:val="0"/>
+              <w:rFonts w:ascii="Times New Roman" w:cs="Times New Roman" w:eastAsia="Times New Roman" w:hAnsi="Times New Roman"/>
               <w:i w:val="0"/>
               <w:smallCaps w:val="0"/>
               <w:strike w:val="0"/>
@@ -1100,7 +1068,6 @@
             <w:r>
               <w:rPr>
                 <w:rFonts w:ascii="Times New Roman" w:cs="Times New Roman" w:eastAsia="Times New Roman" w:hAnsi="Times New Roman"/>
-                <w:b w:val="0"/>
                 <w:i w:val="0"/>
                 <w:smallCaps w:val="0"/>
                 <w:strike w:val="0"/>
@@ -1132,8 +1099,7 @@
             <w:spacing w:before="60" w:line="240" w:lineRule="auto"/>
             <w:ind w:left="360" w:firstLine="0"/>
             <w:rPr>
-              <w:rFonts w:ascii="Arial" w:cs="Arial" w:eastAsia="Arial" w:hAnsi="Arial"/>
-              <w:b w:val="0"/>
+              <w:rFonts w:ascii="Times New Roman" w:cs="Times New Roman" w:eastAsia="Times New Roman" w:hAnsi="Times New Roman"/>
               <w:i w:val="0"/>
               <w:smallCaps w:val="0"/>
               <w:strike w:val="0"/>
@@ -1181,8 +1147,7 @@
             <w:spacing w:before="60" w:line="240" w:lineRule="auto"/>
             <w:ind w:left="720" w:firstLine="0"/>
             <w:rPr>
-              <w:rFonts w:ascii="Arial" w:cs="Arial" w:eastAsia="Arial" w:hAnsi="Arial"/>
-              <w:b w:val="0"/>
+              <w:rFonts w:ascii="Times New Roman" w:cs="Times New Roman" w:eastAsia="Times New Roman" w:hAnsi="Times New Roman"/>
               <w:i w:val="0"/>
               <w:smallCaps w:val="0"/>
               <w:strike w:val="0"/>
@@ -1198,7 +1163,6 @@
             <w:r>
               <w:rPr>
                 <w:rFonts w:ascii="Times New Roman" w:cs="Times New Roman" w:eastAsia="Times New Roman" w:hAnsi="Times New Roman"/>
-                <w:b w:val="0"/>
                 <w:i w:val="0"/>
                 <w:smallCaps w:val="0"/>
                 <w:strike w:val="0"/>
@@ -1230,8 +1194,7 @@
             <w:spacing w:before="60" w:line="240" w:lineRule="auto"/>
             <w:ind w:left="1080" w:firstLine="0"/>
             <w:rPr>
-              <w:rFonts w:ascii="Arial" w:cs="Arial" w:eastAsia="Arial" w:hAnsi="Arial"/>
-              <w:b w:val="0"/>
+              <w:rFonts w:ascii="Times New Roman" w:cs="Times New Roman" w:eastAsia="Times New Roman" w:hAnsi="Times New Roman"/>
               <w:i w:val="0"/>
               <w:smallCaps w:val="0"/>
               <w:strike w:val="0"/>
@@ -1247,7 +1210,6 @@
             <w:r>
               <w:rPr>
                 <w:rFonts w:ascii="Times New Roman" w:cs="Times New Roman" w:eastAsia="Times New Roman" w:hAnsi="Times New Roman"/>
-                <w:b w:val="0"/>
                 <w:i w:val="0"/>
                 <w:smallCaps w:val="0"/>
                 <w:strike w:val="0"/>
@@ -1279,8 +1241,7 @@
             <w:spacing w:before="60" w:line="240" w:lineRule="auto"/>
             <w:ind w:left="1080" w:firstLine="0"/>
             <w:rPr>
-              <w:rFonts w:ascii="Arial" w:cs="Arial" w:eastAsia="Arial" w:hAnsi="Arial"/>
-              <w:b w:val="0"/>
+              <w:rFonts w:ascii="Times New Roman" w:cs="Times New Roman" w:eastAsia="Times New Roman" w:hAnsi="Times New Roman"/>
               <w:i w:val="0"/>
               <w:smallCaps w:val="0"/>
               <w:strike w:val="0"/>
@@ -1296,7 +1257,6 @@
             <w:r>
               <w:rPr>
                 <w:rFonts w:ascii="Times New Roman" w:cs="Times New Roman" w:eastAsia="Times New Roman" w:hAnsi="Times New Roman"/>
-                <w:b w:val="0"/>
                 <w:i w:val="0"/>
                 <w:smallCaps w:val="0"/>
                 <w:strike w:val="0"/>
@@ -1328,8 +1288,7 @@
             <w:spacing w:before="60" w:line="240" w:lineRule="auto"/>
             <w:ind w:left="720" w:firstLine="0"/>
             <w:rPr>
-              <w:rFonts w:ascii="Arial" w:cs="Arial" w:eastAsia="Arial" w:hAnsi="Arial"/>
-              <w:b w:val="0"/>
+              <w:rFonts w:ascii="Times New Roman" w:cs="Times New Roman" w:eastAsia="Times New Roman" w:hAnsi="Times New Roman"/>
               <w:i w:val="0"/>
               <w:smallCaps w:val="0"/>
               <w:strike w:val="0"/>
@@ -1345,7 +1304,6 @@
             <w:r>
               <w:rPr>
                 <w:rFonts w:ascii="Times New Roman" w:cs="Times New Roman" w:eastAsia="Times New Roman" w:hAnsi="Times New Roman"/>
-                <w:b w:val="0"/>
                 <w:i w:val="0"/>
                 <w:smallCaps w:val="0"/>
                 <w:strike w:val="0"/>
@@ -1377,8 +1335,7 @@
             <w:spacing w:before="60" w:line="240" w:lineRule="auto"/>
             <w:ind w:left="720" w:firstLine="0"/>
             <w:rPr>
-              <w:rFonts w:ascii="Arial" w:cs="Arial" w:eastAsia="Arial" w:hAnsi="Arial"/>
-              <w:b w:val="0"/>
+              <w:rFonts w:ascii="Times New Roman" w:cs="Times New Roman" w:eastAsia="Times New Roman" w:hAnsi="Times New Roman"/>
               <w:i w:val="0"/>
               <w:smallCaps w:val="0"/>
               <w:strike w:val="0"/>
@@ -1394,7 +1351,6 @@
             <w:r>
               <w:rPr>
                 <w:rFonts w:ascii="Times New Roman" w:cs="Times New Roman" w:eastAsia="Times New Roman" w:hAnsi="Times New Roman"/>
-                <w:b w:val="0"/>
                 <w:i w:val="0"/>
                 <w:smallCaps w:val="0"/>
                 <w:strike w:val="0"/>
@@ -1426,8 +1382,7 @@
             <w:spacing w:before="60" w:line="240" w:lineRule="auto"/>
             <w:ind w:left="360" w:firstLine="0"/>
             <w:rPr>
-              <w:rFonts w:ascii="Arial" w:cs="Arial" w:eastAsia="Arial" w:hAnsi="Arial"/>
-              <w:b w:val="0"/>
+              <w:rFonts w:ascii="Times New Roman" w:cs="Times New Roman" w:eastAsia="Times New Roman" w:hAnsi="Times New Roman"/>
               <w:i w:val="0"/>
               <w:smallCaps w:val="0"/>
               <w:strike w:val="0"/>
@@ -1475,8 +1430,7 @@
             <w:spacing w:before="60" w:line="240" w:lineRule="auto"/>
             <w:ind w:left="720" w:firstLine="0"/>
             <w:rPr>
-              <w:rFonts w:ascii="Arial" w:cs="Arial" w:eastAsia="Arial" w:hAnsi="Arial"/>
-              <w:b w:val="0"/>
+              <w:rFonts w:ascii="Times New Roman" w:cs="Times New Roman" w:eastAsia="Times New Roman" w:hAnsi="Times New Roman"/>
               <w:i w:val="0"/>
               <w:smallCaps w:val="0"/>
               <w:strike w:val="0"/>
@@ -1492,7 +1446,6 @@
             <w:r>
               <w:rPr>
                 <w:rFonts w:ascii="Times New Roman" w:cs="Times New Roman" w:eastAsia="Times New Roman" w:hAnsi="Times New Roman"/>
-                <w:b w:val="0"/>
                 <w:i w:val="0"/>
                 <w:smallCaps w:val="0"/>
                 <w:strike w:val="0"/>
@@ -1524,8 +1477,7 @@
             <w:spacing w:before="60" w:line="240" w:lineRule="auto"/>
             <w:ind w:left="720" w:firstLine="0"/>
             <w:rPr>
-              <w:rFonts w:ascii="Arial" w:cs="Arial" w:eastAsia="Arial" w:hAnsi="Arial"/>
-              <w:b w:val="0"/>
+              <w:rFonts w:ascii="Times New Roman" w:cs="Times New Roman" w:eastAsia="Times New Roman" w:hAnsi="Times New Roman"/>
               <w:i w:val="0"/>
               <w:smallCaps w:val="0"/>
               <w:strike w:val="0"/>
@@ -1541,7 +1493,6 @@
             <w:r>
               <w:rPr>
                 <w:rFonts w:ascii="Times New Roman" w:cs="Times New Roman" w:eastAsia="Times New Roman" w:hAnsi="Times New Roman"/>
-                <w:b w:val="0"/>
                 <w:i w:val="0"/>
                 <w:smallCaps w:val="0"/>
                 <w:strike w:val="0"/>
@@ -1573,8 +1524,7 @@
             <w:spacing w:before="60" w:line="240" w:lineRule="auto"/>
             <w:ind w:left="720" w:firstLine="0"/>
             <w:rPr>
-              <w:rFonts w:ascii="Arial" w:cs="Arial" w:eastAsia="Arial" w:hAnsi="Arial"/>
-              <w:b w:val="0"/>
+              <w:rFonts w:ascii="Times New Roman" w:cs="Times New Roman" w:eastAsia="Times New Roman" w:hAnsi="Times New Roman"/>
               <w:i w:val="0"/>
               <w:smallCaps w:val="0"/>
               <w:strike w:val="0"/>
@@ -1590,7 +1540,6 @@
             <w:r>
               <w:rPr>
                 <w:rFonts w:ascii="Times New Roman" w:cs="Times New Roman" w:eastAsia="Times New Roman" w:hAnsi="Times New Roman"/>
-                <w:b w:val="0"/>
                 <w:i w:val="0"/>
                 <w:smallCaps w:val="0"/>
                 <w:strike w:val="0"/>
@@ -1622,8 +1571,7 @@
             <w:spacing w:before="60" w:line="240" w:lineRule="auto"/>
             <w:ind w:left="360" w:firstLine="0"/>
             <w:rPr>
-              <w:rFonts w:ascii="Arial" w:cs="Arial" w:eastAsia="Arial" w:hAnsi="Arial"/>
-              <w:b w:val="0"/>
+              <w:rFonts w:ascii="Times New Roman" w:cs="Times New Roman" w:eastAsia="Times New Roman" w:hAnsi="Times New Roman"/>
               <w:i w:val="0"/>
               <w:smallCaps w:val="0"/>
               <w:strike w:val="0"/>
@@ -1670,7 +1618,7 @@
             </w:tabs>
             <w:spacing w:before="60" w:line="240" w:lineRule="auto"/>
             <w:rPr>
-              <w:rFonts w:ascii="Arial" w:cs="Arial" w:eastAsia="Arial" w:hAnsi="Arial"/>
+              <w:rFonts w:ascii="Times New Roman" w:cs="Times New Roman" w:eastAsia="Times New Roman" w:hAnsi="Times New Roman"/>
               <w:b w:val="1"/>
               <w:i w:val="0"/>
               <w:smallCaps w:val="0"/>
@@ -1719,8 +1667,7 @@
             <w:spacing w:before="60" w:line="240" w:lineRule="auto"/>
             <w:ind w:left="360" w:firstLine="0"/>
             <w:rPr>
-              <w:rFonts w:ascii="Arial" w:cs="Arial" w:eastAsia="Arial" w:hAnsi="Arial"/>
-              <w:b w:val="0"/>
+              <w:rFonts w:ascii="Times New Roman" w:cs="Times New Roman" w:eastAsia="Times New Roman" w:hAnsi="Times New Roman"/>
               <w:i w:val="0"/>
               <w:smallCaps w:val="0"/>
               <w:strike w:val="0"/>
@@ -1768,8 +1715,7 @@
             <w:spacing w:before="60" w:line="240" w:lineRule="auto"/>
             <w:ind w:left="720" w:firstLine="0"/>
             <w:rPr>
-              <w:rFonts w:ascii="Arial" w:cs="Arial" w:eastAsia="Arial" w:hAnsi="Arial"/>
-              <w:b w:val="0"/>
+              <w:rFonts w:ascii="Times New Roman" w:cs="Times New Roman" w:eastAsia="Times New Roman" w:hAnsi="Times New Roman"/>
               <w:i w:val="0"/>
               <w:smallCaps w:val="0"/>
               <w:strike w:val="0"/>
@@ -1785,7 +1731,6 @@
             <w:r>
               <w:rPr>
                 <w:rFonts w:ascii="Times New Roman" w:cs="Times New Roman" w:eastAsia="Times New Roman" w:hAnsi="Times New Roman"/>
-                <w:b w:val="0"/>
                 <w:i w:val="0"/>
                 <w:smallCaps w:val="0"/>
                 <w:strike w:val="0"/>
@@ -1817,8 +1762,7 @@
             <w:spacing w:before="60" w:line="240" w:lineRule="auto"/>
             <w:ind w:left="720" w:firstLine="0"/>
             <w:rPr>
-              <w:rFonts w:ascii="Arial" w:cs="Arial" w:eastAsia="Arial" w:hAnsi="Arial"/>
-              <w:b w:val="0"/>
+              <w:rFonts w:ascii="Times New Roman" w:cs="Times New Roman" w:eastAsia="Times New Roman" w:hAnsi="Times New Roman"/>
               <w:i w:val="0"/>
               <w:smallCaps w:val="0"/>
               <w:strike w:val="0"/>
@@ -1834,7 +1778,6 @@
             <w:r>
               <w:rPr>
                 <w:rFonts w:ascii="Times New Roman" w:cs="Times New Roman" w:eastAsia="Times New Roman" w:hAnsi="Times New Roman"/>
-                <w:b w:val="0"/>
                 <w:i w:val="0"/>
                 <w:smallCaps w:val="0"/>
                 <w:strike w:val="0"/>
@@ -1866,8 +1809,7 @@
             <w:spacing w:before="60" w:line="240" w:lineRule="auto"/>
             <w:ind w:left="360" w:firstLine="0"/>
             <w:rPr>
-              <w:rFonts w:ascii="Arial" w:cs="Arial" w:eastAsia="Arial" w:hAnsi="Arial"/>
-              <w:b w:val="0"/>
+              <w:rFonts w:ascii="Times New Roman" w:cs="Times New Roman" w:eastAsia="Times New Roman" w:hAnsi="Times New Roman"/>
               <w:i w:val="0"/>
               <w:smallCaps w:val="0"/>
               <w:strike w:val="0"/>
@@ -1915,8 +1857,7 @@
             <w:spacing w:before="60" w:line="240" w:lineRule="auto"/>
             <w:ind w:left="720" w:firstLine="0"/>
             <w:rPr>
-              <w:rFonts w:ascii="Arial" w:cs="Arial" w:eastAsia="Arial" w:hAnsi="Arial"/>
-              <w:b w:val="0"/>
+              <w:rFonts w:ascii="Times New Roman" w:cs="Times New Roman" w:eastAsia="Times New Roman" w:hAnsi="Times New Roman"/>
               <w:i w:val="0"/>
               <w:smallCaps w:val="0"/>
               <w:strike w:val="0"/>
@@ -1932,7 +1873,6 @@
             <w:r>
               <w:rPr>
                 <w:rFonts w:ascii="Times New Roman" w:cs="Times New Roman" w:eastAsia="Times New Roman" w:hAnsi="Times New Roman"/>
-                <w:b w:val="0"/>
                 <w:i w:val="0"/>
                 <w:smallCaps w:val="0"/>
                 <w:strike w:val="0"/>
@@ -1964,8 +1904,7 @@
             <w:spacing w:before="60" w:line="240" w:lineRule="auto"/>
             <w:ind w:left="720" w:firstLine="0"/>
             <w:rPr>
-              <w:rFonts w:ascii="Arial" w:cs="Arial" w:eastAsia="Arial" w:hAnsi="Arial"/>
-              <w:b w:val="0"/>
+              <w:rFonts w:ascii="Times New Roman" w:cs="Times New Roman" w:eastAsia="Times New Roman" w:hAnsi="Times New Roman"/>
               <w:i w:val="0"/>
               <w:smallCaps w:val="0"/>
               <w:strike w:val="0"/>
@@ -1981,7 +1920,6 @@
             <w:r>
               <w:rPr>
                 <w:rFonts w:ascii="Times New Roman" w:cs="Times New Roman" w:eastAsia="Times New Roman" w:hAnsi="Times New Roman"/>
-                <w:b w:val="0"/>
                 <w:i w:val="0"/>
                 <w:smallCaps w:val="0"/>
                 <w:strike w:val="0"/>
@@ -2013,8 +1951,7 @@
             <w:spacing w:before="60" w:line="240" w:lineRule="auto"/>
             <w:ind w:left="360" w:firstLine="0"/>
             <w:rPr>
-              <w:rFonts w:ascii="Arial" w:cs="Arial" w:eastAsia="Arial" w:hAnsi="Arial"/>
-              <w:b w:val="0"/>
+              <w:rFonts w:ascii="Times New Roman" w:cs="Times New Roman" w:eastAsia="Times New Roman" w:hAnsi="Times New Roman"/>
               <w:i w:val="0"/>
               <w:smallCaps w:val="0"/>
               <w:strike w:val="0"/>
@@ -2062,8 +1999,7 @@
             <w:spacing w:before="60" w:line="240" w:lineRule="auto"/>
             <w:ind w:left="720" w:firstLine="0"/>
             <w:rPr>
-              <w:rFonts w:ascii="Arial" w:cs="Arial" w:eastAsia="Arial" w:hAnsi="Arial"/>
-              <w:b w:val="0"/>
+              <w:rFonts w:ascii="Times New Roman" w:cs="Times New Roman" w:eastAsia="Times New Roman" w:hAnsi="Times New Roman"/>
               <w:i w:val="0"/>
               <w:smallCaps w:val="0"/>
               <w:strike w:val="0"/>
@@ -2079,7 +2015,6 @@
             <w:r>
               <w:rPr>
                 <w:rFonts w:ascii="Times New Roman" w:cs="Times New Roman" w:eastAsia="Times New Roman" w:hAnsi="Times New Roman"/>
-                <w:b w:val="0"/>
                 <w:i w:val="0"/>
                 <w:smallCaps w:val="0"/>
                 <w:strike w:val="0"/>
@@ -2111,8 +2046,7 @@
             <w:spacing w:before="60" w:line="240" w:lineRule="auto"/>
             <w:ind w:left="720" w:firstLine="0"/>
             <w:rPr>
-              <w:rFonts w:ascii="Arial" w:cs="Arial" w:eastAsia="Arial" w:hAnsi="Arial"/>
-              <w:b w:val="0"/>
+              <w:rFonts w:ascii="Times New Roman" w:cs="Times New Roman" w:eastAsia="Times New Roman" w:hAnsi="Times New Roman"/>
               <w:i w:val="0"/>
               <w:smallCaps w:val="0"/>
               <w:strike w:val="0"/>
@@ -2128,7 +2062,6 @@
             <w:r>
               <w:rPr>
                 <w:rFonts w:ascii="Times New Roman" w:cs="Times New Roman" w:eastAsia="Times New Roman" w:hAnsi="Times New Roman"/>
-                <w:b w:val="0"/>
                 <w:i w:val="0"/>
                 <w:smallCaps w:val="0"/>
                 <w:strike w:val="0"/>
@@ -2160,8 +2093,7 @@
             <w:spacing w:before="60" w:line="240" w:lineRule="auto"/>
             <w:ind w:left="360" w:firstLine="0"/>
             <w:rPr>
-              <w:rFonts w:ascii="Arial" w:cs="Arial" w:eastAsia="Arial" w:hAnsi="Arial"/>
-              <w:b w:val="0"/>
+              <w:rFonts w:ascii="Times New Roman" w:cs="Times New Roman" w:eastAsia="Times New Roman" w:hAnsi="Times New Roman"/>
               <w:i w:val="0"/>
               <w:smallCaps w:val="0"/>
               <w:strike w:val="0"/>
@@ -2209,8 +2141,7 @@
             <w:spacing w:before="60" w:line="240" w:lineRule="auto"/>
             <w:ind w:left="720" w:firstLine="0"/>
             <w:rPr>
-              <w:rFonts w:ascii="Arial" w:cs="Arial" w:eastAsia="Arial" w:hAnsi="Arial"/>
-              <w:b w:val="0"/>
+              <w:rFonts w:ascii="Times New Roman" w:cs="Times New Roman" w:eastAsia="Times New Roman" w:hAnsi="Times New Roman"/>
               <w:i w:val="0"/>
               <w:smallCaps w:val="0"/>
               <w:strike w:val="0"/>
@@ -2225,8 +2156,7 @@
           <w:hyperlink w:anchor="_d5n4mn9x4ae0">
             <w:r>
               <w:rPr>
-                <w:rFonts w:ascii="Arial" w:cs="Arial" w:eastAsia="Arial" w:hAnsi="Arial"/>
-                <w:b w:val="0"/>
+                <w:rFonts w:ascii="Times New Roman" w:cs="Times New Roman" w:eastAsia="Times New Roman" w:hAnsi="Times New Roman"/>
                 <w:i w:val="0"/>
                 <w:smallCaps w:val="0"/>
                 <w:strike w:val="0"/>
@@ -2258,8 +2188,7 @@
             <w:spacing w:before="60" w:line="240" w:lineRule="auto"/>
             <w:ind w:left="720" w:firstLine="0"/>
             <w:rPr>
-              <w:rFonts w:ascii="Arial" w:cs="Arial" w:eastAsia="Arial" w:hAnsi="Arial"/>
-              <w:b w:val="0"/>
+              <w:rFonts w:ascii="Times New Roman" w:cs="Times New Roman" w:eastAsia="Times New Roman" w:hAnsi="Times New Roman"/>
               <w:i w:val="0"/>
               <w:smallCaps w:val="0"/>
               <w:strike w:val="0"/>
@@ -2275,7 +2204,6 @@
             <w:r>
               <w:rPr>
                 <w:rFonts w:ascii="Times New Roman" w:cs="Times New Roman" w:eastAsia="Times New Roman" w:hAnsi="Times New Roman"/>
-                <w:b w:val="0"/>
                 <w:i w:val="0"/>
                 <w:smallCaps w:val="0"/>
                 <w:strike w:val="0"/>
@@ -2306,7 +2234,7 @@
             </w:tabs>
             <w:spacing w:before="60" w:line="240" w:lineRule="auto"/>
             <w:rPr>
-              <w:rFonts w:ascii="Arial" w:cs="Arial" w:eastAsia="Arial" w:hAnsi="Arial"/>
+              <w:rFonts w:ascii="Times New Roman" w:cs="Times New Roman" w:eastAsia="Times New Roman" w:hAnsi="Times New Roman"/>
               <w:b w:val="1"/>
               <w:i w:val="0"/>
               <w:smallCaps w:val="0"/>
@@ -2355,14 +2283,13 @@
             <w:spacing w:before="60" w:line="240" w:lineRule="auto"/>
             <w:ind w:left="360" w:firstLine="0"/>
             <w:rPr>
-              <w:rFonts w:ascii="Arial" w:cs="Arial" w:eastAsia="Arial" w:hAnsi="Arial"/>
-              <w:b w:val="0"/>
+              <w:rFonts w:ascii="Times New Roman" w:cs="Times New Roman" w:eastAsia="Times New Roman" w:hAnsi="Times New Roman"/>
               <w:i w:val="0"/>
               <w:smallCaps w:val="0"/>
               <w:strike w:val="0"/>
               <w:color w:val="000000"/>
-              <w:sz w:val="22"/>
-              <w:szCs w:val="22"/>
+              <w:sz w:val="24"/>
+              <w:szCs w:val="24"/>
               <w:u w:val="none"/>
               <w:shd w:fill="auto" w:val="clear"/>
               <w:vertAlign w:val="baseline"/>
@@ -2372,7 +2299,6 @@
             <w:r>
               <w:rPr>
                 <w:rFonts w:ascii="Times New Roman" w:cs="Times New Roman" w:eastAsia="Times New Roman" w:hAnsi="Times New Roman"/>
-                <w:b w:val="0"/>
                 <w:i w:val="0"/>
                 <w:smallCaps w:val="0"/>
                 <w:strike w:val="0"/>
@@ -2404,14 +2330,13 @@
             <w:spacing w:before="60" w:line="240" w:lineRule="auto"/>
             <w:ind w:left="720" w:firstLine="0"/>
             <w:rPr>
-              <w:rFonts w:ascii="Arial" w:cs="Arial" w:eastAsia="Arial" w:hAnsi="Arial"/>
-              <w:b w:val="0"/>
+              <w:rFonts w:ascii="Times New Roman" w:cs="Times New Roman" w:eastAsia="Times New Roman" w:hAnsi="Times New Roman"/>
               <w:i w:val="0"/>
               <w:smallCaps w:val="0"/>
               <w:strike w:val="0"/>
               <w:color w:val="000000"/>
-              <w:sz w:val="22"/>
-              <w:szCs w:val="22"/>
+              <w:sz w:val="24"/>
+              <w:szCs w:val="24"/>
               <w:u w:val="none"/>
               <w:shd w:fill="auto" w:val="clear"/>
               <w:vertAlign w:val="baseline"/>
@@ -2421,7 +2346,6 @@
             <w:r>
               <w:rPr>
                 <w:rFonts w:ascii="Times New Roman" w:cs="Times New Roman" w:eastAsia="Times New Roman" w:hAnsi="Times New Roman"/>
-                <w:b w:val="0"/>
                 <w:i w:val="0"/>
                 <w:smallCaps w:val="0"/>
                 <w:strike w:val="0"/>
@@ -2453,14 +2377,13 @@
             <w:spacing w:before="60" w:line="240" w:lineRule="auto"/>
             <w:ind w:left="720" w:firstLine="0"/>
             <w:rPr>
-              <w:rFonts w:ascii="Arial" w:cs="Arial" w:eastAsia="Arial" w:hAnsi="Arial"/>
-              <w:b w:val="0"/>
+              <w:rFonts w:ascii="Times New Roman" w:cs="Times New Roman" w:eastAsia="Times New Roman" w:hAnsi="Times New Roman"/>
               <w:i w:val="0"/>
               <w:smallCaps w:val="0"/>
               <w:strike w:val="0"/>
               <w:color w:val="000000"/>
-              <w:sz w:val="22"/>
-              <w:szCs w:val="22"/>
+              <w:sz w:val="24"/>
+              <w:szCs w:val="24"/>
               <w:u w:val="none"/>
               <w:shd w:fill="auto" w:val="clear"/>
               <w:vertAlign w:val="baseline"/>
@@ -2470,7 +2393,6 @@
             <w:r>
               <w:rPr>
                 <w:rFonts w:ascii="Times New Roman" w:cs="Times New Roman" w:eastAsia="Times New Roman" w:hAnsi="Times New Roman"/>
-                <w:b w:val="0"/>
                 <w:i w:val="0"/>
                 <w:smallCaps w:val="0"/>
                 <w:strike w:val="0"/>
@@ -2502,14 +2424,13 @@
             <w:spacing w:before="60" w:line="240" w:lineRule="auto"/>
             <w:ind w:left="720" w:firstLine="0"/>
             <w:rPr>
-              <w:rFonts w:ascii="Arial" w:cs="Arial" w:eastAsia="Arial" w:hAnsi="Arial"/>
-              <w:b w:val="0"/>
+              <w:rFonts w:ascii="Times New Roman" w:cs="Times New Roman" w:eastAsia="Times New Roman" w:hAnsi="Times New Roman"/>
               <w:i w:val="0"/>
               <w:smallCaps w:val="0"/>
               <w:strike w:val="0"/>
               <w:color w:val="000000"/>
-              <w:sz w:val="22"/>
-              <w:szCs w:val="22"/>
+              <w:sz w:val="24"/>
+              <w:szCs w:val="24"/>
               <w:u w:val="none"/>
               <w:shd w:fill="auto" w:val="clear"/>
               <w:vertAlign w:val="baseline"/>
@@ -2519,7 +2440,6 @@
             <w:r>
               <w:rPr>
                 <w:rFonts w:ascii="Times New Roman" w:cs="Times New Roman" w:eastAsia="Times New Roman" w:hAnsi="Times New Roman"/>
-                <w:b w:val="0"/>
                 <w:i w:val="0"/>
                 <w:smallCaps w:val="0"/>
                 <w:strike w:val="0"/>
@@ -2551,14 +2471,13 @@
             <w:spacing w:before="60" w:line="240" w:lineRule="auto"/>
             <w:ind w:left="720" w:firstLine="0"/>
             <w:rPr>
-              <w:rFonts w:ascii="Arial" w:cs="Arial" w:eastAsia="Arial" w:hAnsi="Arial"/>
-              <w:b w:val="0"/>
+              <w:rFonts w:ascii="Times New Roman" w:cs="Times New Roman" w:eastAsia="Times New Roman" w:hAnsi="Times New Roman"/>
               <w:i w:val="0"/>
               <w:smallCaps w:val="0"/>
               <w:strike w:val="0"/>
               <w:color w:val="000000"/>
-              <w:sz w:val="22"/>
-              <w:szCs w:val="22"/>
+              <w:sz w:val="24"/>
+              <w:szCs w:val="24"/>
               <w:u w:val="none"/>
               <w:shd w:fill="auto" w:val="clear"/>
               <w:vertAlign w:val="baseline"/>
@@ -2568,7 +2487,6 @@
             <w:r>
               <w:rPr>
                 <w:rFonts w:ascii="Times New Roman" w:cs="Times New Roman" w:eastAsia="Times New Roman" w:hAnsi="Times New Roman"/>
-                <w:b w:val="0"/>
                 <w:i w:val="0"/>
                 <w:smallCaps w:val="0"/>
                 <w:strike w:val="0"/>
@@ -2600,14 +2518,13 @@
             <w:spacing w:before="60" w:line="240" w:lineRule="auto"/>
             <w:ind w:left="720" w:firstLine="0"/>
             <w:rPr>
-              <w:rFonts w:ascii="Arial" w:cs="Arial" w:eastAsia="Arial" w:hAnsi="Arial"/>
-              <w:b w:val="0"/>
+              <w:rFonts w:ascii="Times New Roman" w:cs="Times New Roman" w:eastAsia="Times New Roman" w:hAnsi="Times New Roman"/>
               <w:i w:val="0"/>
               <w:smallCaps w:val="0"/>
               <w:strike w:val="0"/>
               <w:color w:val="000000"/>
-              <w:sz w:val="22"/>
-              <w:szCs w:val="22"/>
+              <w:sz w:val="24"/>
+              <w:szCs w:val="24"/>
               <w:u w:val="none"/>
               <w:shd w:fill="auto" w:val="clear"/>
               <w:vertAlign w:val="baseline"/>
@@ -2617,7 +2534,6 @@
             <w:r>
               <w:rPr>
                 <w:rFonts w:ascii="Times New Roman" w:cs="Times New Roman" w:eastAsia="Times New Roman" w:hAnsi="Times New Roman"/>
-                <w:b w:val="0"/>
                 <w:i w:val="0"/>
                 <w:smallCaps w:val="0"/>
                 <w:strike w:val="0"/>
@@ -2649,14 +2565,13 @@
             <w:spacing w:before="60" w:line="240" w:lineRule="auto"/>
             <w:ind w:left="720" w:firstLine="0"/>
             <w:rPr>
-              <w:rFonts w:ascii="Arial" w:cs="Arial" w:eastAsia="Arial" w:hAnsi="Arial"/>
-              <w:b w:val="0"/>
+              <w:rFonts w:ascii="Times New Roman" w:cs="Times New Roman" w:eastAsia="Times New Roman" w:hAnsi="Times New Roman"/>
               <w:i w:val="0"/>
               <w:smallCaps w:val="0"/>
               <w:strike w:val="0"/>
               <w:color w:val="000000"/>
-              <w:sz w:val="22"/>
-              <w:szCs w:val="22"/>
+              <w:sz w:val="24"/>
+              <w:szCs w:val="24"/>
               <w:u w:val="none"/>
               <w:shd w:fill="auto" w:val="clear"/>
               <w:vertAlign w:val="baseline"/>
@@ -2666,7 +2581,6 @@
             <w:r>
               <w:rPr>
                 <w:rFonts w:ascii="Times New Roman" w:cs="Times New Roman" w:eastAsia="Times New Roman" w:hAnsi="Times New Roman"/>
-                <w:b w:val="0"/>
                 <w:i w:val="0"/>
                 <w:smallCaps w:val="0"/>
                 <w:strike w:val="0"/>
@@ -2698,14 +2612,13 @@
             <w:spacing w:before="60" w:line="240" w:lineRule="auto"/>
             <w:ind w:left="720" w:firstLine="0"/>
             <w:rPr>
-              <w:rFonts w:ascii="Arial" w:cs="Arial" w:eastAsia="Arial" w:hAnsi="Arial"/>
-              <w:b w:val="0"/>
+              <w:rFonts w:ascii="Times New Roman" w:cs="Times New Roman" w:eastAsia="Times New Roman" w:hAnsi="Times New Roman"/>
               <w:i w:val="0"/>
               <w:smallCaps w:val="0"/>
               <w:strike w:val="0"/>
               <w:color w:val="000000"/>
-              <w:sz w:val="22"/>
-              <w:szCs w:val="22"/>
+              <w:sz w:val="24"/>
+              <w:szCs w:val="24"/>
               <w:u w:val="none"/>
               <w:shd w:fill="auto" w:val="clear"/>
               <w:vertAlign w:val="baseline"/>
@@ -2715,7 +2628,6 @@
             <w:r>
               <w:rPr>
                 <w:rFonts w:ascii="Times New Roman" w:cs="Times New Roman" w:eastAsia="Times New Roman" w:hAnsi="Times New Roman"/>
-                <w:b w:val="0"/>
                 <w:i w:val="0"/>
                 <w:smallCaps w:val="0"/>
                 <w:strike w:val="0"/>
@@ -2747,14 +2659,13 @@
             <w:spacing w:before="60" w:line="240" w:lineRule="auto"/>
             <w:ind w:left="720" w:firstLine="0"/>
             <w:rPr>
-              <w:rFonts w:ascii="Arial" w:cs="Arial" w:eastAsia="Arial" w:hAnsi="Arial"/>
-              <w:b w:val="0"/>
+              <w:rFonts w:ascii="Times New Roman" w:cs="Times New Roman" w:eastAsia="Times New Roman" w:hAnsi="Times New Roman"/>
               <w:i w:val="0"/>
               <w:smallCaps w:val="0"/>
               <w:strike w:val="0"/>
               <w:color w:val="000000"/>
-              <w:sz w:val="22"/>
-              <w:szCs w:val="22"/>
+              <w:sz w:val="24"/>
+              <w:szCs w:val="24"/>
               <w:u w:val="none"/>
               <w:shd w:fill="auto" w:val="clear"/>
               <w:vertAlign w:val="baseline"/>
@@ -2764,7 +2675,6 @@
             <w:r>
               <w:rPr>
                 <w:rFonts w:ascii="Times New Roman" w:cs="Times New Roman" w:eastAsia="Times New Roman" w:hAnsi="Times New Roman"/>
-                <w:b w:val="0"/>
                 <w:i w:val="0"/>
                 <w:smallCaps w:val="0"/>
                 <w:strike w:val="0"/>
@@ -2796,14 +2706,13 @@
             <w:spacing w:before="60" w:line="240" w:lineRule="auto"/>
             <w:ind w:left="720" w:firstLine="0"/>
             <w:rPr>
-              <w:rFonts w:ascii="Arial" w:cs="Arial" w:eastAsia="Arial" w:hAnsi="Arial"/>
-              <w:b w:val="0"/>
+              <w:rFonts w:ascii="Times New Roman" w:cs="Times New Roman" w:eastAsia="Times New Roman" w:hAnsi="Times New Roman"/>
               <w:i w:val="0"/>
               <w:smallCaps w:val="0"/>
               <w:strike w:val="0"/>
               <w:color w:val="000000"/>
-              <w:sz w:val="22"/>
-              <w:szCs w:val="22"/>
+              <w:sz w:val="24"/>
+              <w:szCs w:val="24"/>
               <w:u w:val="none"/>
               <w:shd w:fill="auto" w:val="clear"/>
               <w:vertAlign w:val="baseline"/>
@@ -2812,14 +2721,13 @@
           <w:hyperlink w:anchor="_qe2hsao0kvrn">
             <w:r>
               <w:rPr>
-                <w:rFonts w:ascii="Arial" w:cs="Arial" w:eastAsia="Arial" w:hAnsi="Arial"/>
-                <w:b w:val="0"/>
+                <w:rFonts w:ascii="Times New Roman" w:cs="Times New Roman" w:eastAsia="Times New Roman" w:hAnsi="Times New Roman"/>
                 <w:i w:val="0"/>
                 <w:smallCaps w:val="0"/>
                 <w:strike w:val="0"/>
                 <w:color w:val="000000"/>
-                <w:sz w:val="22"/>
-                <w:szCs w:val="22"/>
+                <w:sz w:val="24"/>
+                <w:szCs w:val="24"/>
                 <w:u w:val="none"/>
                 <w:shd w:fill="auto" w:val="clear"/>
                 <w:vertAlign w:val="baseline"/>
@@ -2845,14 +2753,13 @@
             <w:spacing w:before="60" w:line="240" w:lineRule="auto"/>
             <w:ind w:left="720" w:firstLine="0"/>
             <w:rPr>
-              <w:rFonts w:ascii="Arial" w:cs="Arial" w:eastAsia="Arial" w:hAnsi="Arial"/>
-              <w:b w:val="0"/>
+              <w:rFonts w:ascii="Times New Roman" w:cs="Times New Roman" w:eastAsia="Times New Roman" w:hAnsi="Times New Roman"/>
               <w:i w:val="0"/>
               <w:smallCaps w:val="0"/>
               <w:strike w:val="0"/>
               <w:color w:val="000000"/>
-              <w:sz w:val="22"/>
-              <w:szCs w:val="22"/>
+              <w:sz w:val="24"/>
+              <w:szCs w:val="24"/>
               <w:u w:val="none"/>
               <w:shd w:fill="auto" w:val="clear"/>
               <w:vertAlign w:val="baseline"/>
@@ -2862,7 +2769,6 @@
             <w:r>
               <w:rPr>
                 <w:rFonts w:ascii="Times New Roman" w:cs="Times New Roman" w:eastAsia="Times New Roman" w:hAnsi="Times New Roman"/>
-                <w:b w:val="0"/>
                 <w:i w:val="0"/>
                 <w:smallCaps w:val="0"/>
                 <w:strike w:val="0"/>
@@ -2893,14 +2799,14 @@
             </w:tabs>
             <w:spacing w:before="60" w:line="240" w:lineRule="auto"/>
             <w:rPr>
-              <w:rFonts w:ascii="Arial" w:cs="Arial" w:eastAsia="Arial" w:hAnsi="Arial"/>
+              <w:rFonts w:ascii="Times New Roman" w:cs="Times New Roman" w:eastAsia="Times New Roman" w:hAnsi="Times New Roman"/>
               <w:b w:val="1"/>
               <w:i w:val="0"/>
               <w:smallCaps w:val="0"/>
               <w:strike w:val="0"/>
               <w:color w:val="000000"/>
-              <w:sz w:val="22"/>
-              <w:szCs w:val="22"/>
+              <w:sz w:val="24"/>
+              <w:szCs w:val="24"/>
               <w:u w:val="none"/>
               <w:shd w:fill="auto" w:val="clear"/>
               <w:vertAlign w:val="baseline"/>
@@ -2942,14 +2848,13 @@
             <w:spacing w:before="60" w:line="240" w:lineRule="auto"/>
             <w:ind w:left="360" w:firstLine="0"/>
             <w:rPr>
-              <w:rFonts w:ascii="Arial" w:cs="Arial" w:eastAsia="Arial" w:hAnsi="Arial"/>
-              <w:b w:val="0"/>
+              <w:rFonts w:ascii="Times New Roman" w:cs="Times New Roman" w:eastAsia="Times New Roman" w:hAnsi="Times New Roman"/>
               <w:i w:val="0"/>
               <w:smallCaps w:val="0"/>
               <w:strike w:val="0"/>
               <w:color w:val="000000"/>
-              <w:sz w:val="22"/>
-              <w:szCs w:val="22"/>
+              <w:sz w:val="24"/>
+              <w:szCs w:val="24"/>
               <w:u w:val="none"/>
               <w:shd w:fill="auto" w:val="clear"/>
               <w:vertAlign w:val="baseline"/>
@@ -2959,7 +2864,6 @@
             <w:r>
               <w:rPr>
                 <w:rFonts w:ascii="Times New Roman" w:cs="Times New Roman" w:eastAsia="Times New Roman" w:hAnsi="Times New Roman"/>
-                <w:b w:val="0"/>
                 <w:i w:val="0"/>
                 <w:smallCaps w:val="0"/>
                 <w:strike w:val="0"/>
@@ -2991,14 +2895,13 @@
             <w:spacing w:before="60" w:line="240" w:lineRule="auto"/>
             <w:ind w:left="360" w:firstLine="0"/>
             <w:rPr>
-              <w:rFonts w:ascii="Arial" w:cs="Arial" w:eastAsia="Arial" w:hAnsi="Arial"/>
-              <w:b w:val="0"/>
+              <w:rFonts w:ascii="Times New Roman" w:cs="Times New Roman" w:eastAsia="Times New Roman" w:hAnsi="Times New Roman"/>
               <w:i w:val="0"/>
               <w:smallCaps w:val="0"/>
               <w:strike w:val="0"/>
               <w:color w:val="000000"/>
-              <w:sz w:val="22"/>
-              <w:szCs w:val="22"/>
+              <w:sz w:val="24"/>
+              <w:szCs w:val="24"/>
               <w:u w:val="none"/>
               <w:shd w:fill="auto" w:val="clear"/>
               <w:vertAlign w:val="baseline"/>
@@ -3008,7 +2911,6 @@
             <w:r>
               <w:rPr>
                 <w:rFonts w:ascii="Times New Roman" w:cs="Times New Roman" w:eastAsia="Times New Roman" w:hAnsi="Times New Roman"/>
-                <w:b w:val="0"/>
                 <w:i w:val="0"/>
                 <w:smallCaps w:val="0"/>
                 <w:strike w:val="0"/>
@@ -3040,14 +2942,13 @@
             <w:spacing w:before="60" w:line="240" w:lineRule="auto"/>
             <w:ind w:left="360" w:firstLine="0"/>
             <w:rPr>
-              <w:rFonts w:ascii="Arial" w:cs="Arial" w:eastAsia="Arial" w:hAnsi="Arial"/>
-              <w:b w:val="0"/>
+              <w:rFonts w:ascii="Times New Roman" w:cs="Times New Roman" w:eastAsia="Times New Roman" w:hAnsi="Times New Roman"/>
               <w:i w:val="0"/>
               <w:smallCaps w:val="0"/>
               <w:strike w:val="0"/>
               <w:color w:val="000000"/>
-              <w:sz w:val="22"/>
-              <w:szCs w:val="22"/>
+              <w:sz w:val="24"/>
+              <w:szCs w:val="24"/>
               <w:u w:val="none"/>
               <w:shd w:fill="auto" w:val="clear"/>
               <w:vertAlign w:val="baseline"/>
@@ -3057,7 +2958,6 @@
             <w:r>
               <w:rPr>
                 <w:rFonts w:ascii="Times New Roman" w:cs="Times New Roman" w:eastAsia="Times New Roman" w:hAnsi="Times New Roman"/>
-                <w:b w:val="0"/>
                 <w:i w:val="0"/>
                 <w:smallCaps w:val="0"/>
                 <w:strike w:val="0"/>
@@ -3088,14 +2988,14 @@
             </w:tabs>
             <w:spacing w:before="60" w:line="240" w:lineRule="auto"/>
             <w:rPr>
-              <w:rFonts w:ascii="Arial" w:cs="Arial" w:eastAsia="Arial" w:hAnsi="Arial"/>
+              <w:rFonts w:ascii="Times New Roman" w:cs="Times New Roman" w:eastAsia="Times New Roman" w:hAnsi="Times New Roman"/>
               <w:b w:val="1"/>
               <w:i w:val="0"/>
               <w:smallCaps w:val="0"/>
               <w:strike w:val="0"/>
               <w:color w:val="000000"/>
-              <w:sz w:val="22"/>
-              <w:szCs w:val="22"/>
+              <w:sz w:val="24"/>
+              <w:szCs w:val="24"/>
               <w:u w:val="none"/>
               <w:shd w:fill="auto" w:val="clear"/>
               <w:vertAlign w:val="baseline"/>
@@ -3191,7 +3091,6 @@
         <w:ind w:left="566.9291338582675" w:firstLine="0"/>
         <w:jc w:val="center"/>
         <w:rPr>
-          <w:rFonts w:ascii="Times New Roman" w:cs="Times New Roman" w:eastAsia="Times New Roman" w:hAnsi="Times New Roman"/>
           <w:sz w:val="38"/>
           <w:szCs w:val="38"/>
         </w:rPr>
@@ -3200,7 +3099,6 @@
       <w:bookmarkEnd w:id="1"/>
       <w:r>
         <w:rPr>
-          <w:rFonts w:ascii="Times New Roman" w:cs="Times New Roman" w:eastAsia="Times New Roman" w:hAnsi="Times New Roman"/>
           <w:sz w:val="38"/>
           <w:szCs w:val="38"/>
           <w:rtl w:val="0"/>
@@ -3551,7 +3449,6 @@
         <w:spacing w:line="360" w:lineRule="auto"/>
         <w:ind w:left="566.9291338582675" w:firstLine="0"/>
         <w:rPr>
-          <w:rFonts w:ascii="Times New Roman" w:cs="Times New Roman" w:eastAsia="Times New Roman" w:hAnsi="Times New Roman"/>
           <w:sz w:val="38"/>
           <w:szCs w:val="38"/>
         </w:rPr>
@@ -3560,7 +3457,6 @@
       <w:bookmarkEnd w:id="2"/>
       <w:r>
         <w:rPr>
-          <w:rFonts w:ascii="Times New Roman" w:cs="Times New Roman" w:eastAsia="Times New Roman" w:hAnsi="Times New Roman"/>
           <w:sz w:val="38"/>
           <w:szCs w:val="38"/>
           <w:rtl w:val="0"/>
@@ -3573,7 +3469,6 @@
         <w:pStyle w:val="Heading2"/>
         <w:ind w:left="855" w:firstLine="0"/>
         <w:rPr>
-          <w:rFonts w:ascii="Times New Roman" w:cs="Times New Roman" w:eastAsia="Times New Roman" w:hAnsi="Times New Roman"/>
           <w:sz w:val="24"/>
           <w:szCs w:val="24"/>
         </w:rPr>
@@ -3582,14 +3477,12 @@
       <w:bookmarkEnd w:id="3"/>
       <w:r>
         <w:rPr>
-          <w:rFonts w:ascii="Times New Roman" w:cs="Times New Roman" w:eastAsia="Times New Roman" w:hAnsi="Times New Roman"/>
           <w:rtl w:val="0"/>
         </w:rPr>
         <w:t xml:space="preserve">1.1 </w:t>
       </w:r>
       <w:r>
         <w:rPr>
-          <w:rFonts w:ascii="Times New Roman" w:cs="Times New Roman" w:eastAsia="Times New Roman" w:hAnsi="Times New Roman"/>
           <w:sz w:val="24"/>
           <w:szCs w:val="24"/>
           <w:rtl w:val="0"/>
@@ -3603,7 +3496,6 @@
         <w:spacing w:line="360" w:lineRule="auto"/>
         <w:ind w:left="1133.858267716535" w:firstLine="150"/>
         <w:rPr>
-          <w:rFonts w:ascii="Times New Roman" w:cs="Times New Roman" w:eastAsia="Times New Roman" w:hAnsi="Times New Roman"/>
           <w:color w:val="1c4587"/>
           <w:sz w:val="24"/>
           <w:szCs w:val="24"/>
@@ -3613,7 +3505,6 @@
       <w:bookmarkEnd w:id="4"/>
       <w:r>
         <w:rPr>
-          <w:rFonts w:ascii="Times New Roman" w:cs="Times New Roman" w:eastAsia="Times New Roman" w:hAnsi="Times New Roman"/>
           <w:color w:val="1c4587"/>
           <w:sz w:val="24"/>
           <w:szCs w:val="24"/>
@@ -3623,7 +3514,6 @@
       </w:r>
       <w:r>
         <w:rPr>
-          <w:rFonts w:ascii="Times New Roman" w:cs="Times New Roman" w:eastAsia="Times New Roman" w:hAnsi="Times New Roman"/>
           <w:sz w:val="24"/>
           <w:szCs w:val="24"/>
           <w:rtl w:val="0"/>
@@ -3632,7 +3522,6 @@
       </w:r>
       <w:r>
         <w:rPr>
-          <w:rFonts w:ascii="Times New Roman" w:cs="Times New Roman" w:eastAsia="Times New Roman" w:hAnsi="Times New Roman"/>
           <w:color w:val="1c4587"/>
           <w:sz w:val="24"/>
           <w:szCs w:val="24"/>
@@ -3875,6 +3764,7 @@
       </w:pPr>
       <w:r>
         <w:rPr>
+          <w:rFonts w:ascii="Times New Roman" w:cs="Times New Roman" w:eastAsia="Times New Roman" w:hAnsi="Times New Roman"/>
           <w:b w:val="1"/>
         </w:rPr>
         <mc:AlternateContent>
@@ -5043,7 +4933,6 @@
         <w:spacing w:line="360" w:lineRule="auto"/>
         <w:ind w:left="1286.9291338582675" w:firstLine="153.07086614173244"/>
         <w:rPr>
-          <w:rFonts w:ascii="Times New Roman" w:cs="Times New Roman" w:eastAsia="Times New Roman" w:hAnsi="Times New Roman"/>
           <w:color w:val="1c4587"/>
           <w:sz w:val="24"/>
           <w:szCs w:val="24"/>
@@ -5053,7 +4942,6 @@
       <w:bookmarkEnd w:id="5"/>
       <w:r>
         <w:rPr>
-          <w:rFonts w:ascii="Times New Roman" w:cs="Times New Roman" w:eastAsia="Times New Roman" w:hAnsi="Times New Roman"/>
           <w:color w:val="1c4587"/>
           <w:sz w:val="24"/>
           <w:szCs w:val="24"/>
@@ -5063,7 +4951,6 @@
       </w:r>
       <w:r>
         <w:rPr>
-          <w:rFonts w:ascii="Times New Roman" w:cs="Times New Roman" w:eastAsia="Times New Roman" w:hAnsi="Times New Roman"/>
           <w:sz w:val="24"/>
           <w:szCs w:val="24"/>
           <w:rtl w:val="0"/>
@@ -5072,7 +4959,6 @@
       </w:r>
       <w:r>
         <w:rPr>
-          <w:rFonts w:ascii="Times New Roman" w:cs="Times New Roman" w:eastAsia="Times New Roman" w:hAnsi="Times New Roman"/>
           <w:color w:val="1c4587"/>
           <w:sz w:val="24"/>
           <w:szCs w:val="24"/>
@@ -5091,6 +4977,7 @@
       </w:pPr>
       <w:r>
         <w:rPr>
+          <w:rFonts w:ascii="Times New Roman" w:cs="Times New Roman" w:eastAsia="Times New Roman" w:hAnsi="Times New Roman"/>
           <w:b w:val="1"/>
         </w:rPr>
         <mc:AlternateContent>
@@ -5988,7 +5875,6 @@
         <w:spacing w:line="360" w:lineRule="auto"/>
         <w:ind w:left="850.3937007874017" w:firstLine="0"/>
         <w:rPr>
-          <w:rFonts w:ascii="Times New Roman" w:cs="Times New Roman" w:eastAsia="Times New Roman" w:hAnsi="Times New Roman"/>
           <w:sz w:val="24"/>
           <w:szCs w:val="24"/>
         </w:rPr>
@@ -5997,7 +5883,6 @@
       <w:bookmarkEnd w:id="6"/>
       <w:r>
         <w:rPr>
-          <w:rFonts w:ascii="Times New Roman" w:cs="Times New Roman" w:eastAsia="Times New Roman" w:hAnsi="Times New Roman"/>
           <w:sz w:val="24"/>
           <w:szCs w:val="24"/>
           <w:rtl w:val="0"/>
@@ -6011,7 +5896,6 @@
         <w:spacing w:line="360" w:lineRule="auto"/>
         <w:ind w:left="1417.3228346456694" w:hanging="15"/>
         <w:rPr>
-          <w:rFonts w:ascii="Times New Roman" w:cs="Times New Roman" w:eastAsia="Times New Roman" w:hAnsi="Times New Roman"/>
           <w:sz w:val="24"/>
           <w:szCs w:val="24"/>
         </w:rPr>
@@ -6020,7 +5904,6 @@
       <w:bookmarkEnd w:id="7"/>
       <w:r>
         <w:rPr>
-          <w:rFonts w:ascii="Times New Roman" w:cs="Times New Roman" w:eastAsia="Times New Roman" w:hAnsi="Times New Roman"/>
           <w:color w:val="1c4587"/>
           <w:sz w:val="24"/>
           <w:szCs w:val="24"/>
@@ -6030,7 +5913,6 @@
       </w:r>
       <w:r>
         <w:rPr>
-          <w:rFonts w:ascii="Times New Roman" w:cs="Times New Roman" w:eastAsia="Times New Roman" w:hAnsi="Times New Roman"/>
           <w:sz w:val="24"/>
           <w:szCs w:val="24"/>
           <w:rtl w:val="0"/>
@@ -6039,7 +5921,6 @@
       </w:r>
       <w:r>
         <w:rPr>
-          <w:rFonts w:ascii="Times New Roman" w:cs="Times New Roman" w:eastAsia="Times New Roman" w:hAnsi="Times New Roman"/>
           <w:color w:val="1c4587"/>
           <w:sz w:val="24"/>
           <w:szCs w:val="24"/>
@@ -6131,7 +6012,6 @@
         <w:spacing w:line="360" w:lineRule="auto"/>
         <w:ind w:left="1286.9291338582675" w:firstLine="153.07086614173244"/>
         <w:rPr>
-          <w:rFonts w:ascii="Times New Roman" w:cs="Times New Roman" w:eastAsia="Times New Roman" w:hAnsi="Times New Roman"/>
           <w:sz w:val="24"/>
           <w:szCs w:val="24"/>
         </w:rPr>
@@ -6140,7 +6020,6 @@
       <w:bookmarkEnd w:id="8"/>
       <w:r>
         <w:rPr>
-          <w:rFonts w:ascii="Times New Roman" w:cs="Times New Roman" w:eastAsia="Times New Roman" w:hAnsi="Times New Roman"/>
           <w:color w:val="1c4587"/>
           <w:sz w:val="24"/>
           <w:szCs w:val="24"/>
@@ -6150,7 +6029,6 @@
       </w:r>
       <w:r>
         <w:rPr>
-          <w:rFonts w:ascii="Times New Roman" w:cs="Times New Roman" w:eastAsia="Times New Roman" w:hAnsi="Times New Roman"/>
           <w:sz w:val="24"/>
           <w:szCs w:val="24"/>
           <w:rtl w:val="0"/>
@@ -6159,7 +6037,6 @@
       </w:r>
       <w:r>
         <w:rPr>
-          <w:rFonts w:ascii="Times New Roman" w:cs="Times New Roman" w:eastAsia="Times New Roman" w:hAnsi="Times New Roman"/>
           <w:color w:val="1c4587"/>
           <w:sz w:val="24"/>
           <w:szCs w:val="24"/>
@@ -6169,7 +6046,6 @@
       </w:r>
       <w:r>
         <w:rPr>
-          <w:rFonts w:ascii="Times New Roman" w:cs="Times New Roman" w:eastAsia="Times New Roman" w:hAnsi="Times New Roman"/>
           <w:sz w:val="24"/>
           <w:szCs w:val="24"/>
           <w:rtl w:val="0"/>
@@ -6231,7 +6107,9 @@
     </w:p>
     <w:p>
       <w:pPr>
-        <w:rPr/>
+        <w:rPr>
+          <w:rFonts w:ascii="Times New Roman" w:cs="Times New Roman" w:eastAsia="Times New Roman" w:hAnsi="Times New Roman"/>
+        </w:rPr>
       </w:pPr>
       <w:r>
         <w:rPr>
@@ -7009,7 +6887,6 @@
         <w:pStyle w:val="Heading2"/>
         <w:ind w:left="840" w:firstLine="0"/>
         <w:rPr>
-          <w:rFonts w:ascii="Times New Roman" w:cs="Times New Roman" w:eastAsia="Times New Roman" w:hAnsi="Times New Roman"/>
           <w:sz w:val="24"/>
           <w:szCs w:val="24"/>
         </w:rPr>
@@ -7018,7 +6895,6 @@
       <w:bookmarkEnd w:id="11"/>
       <w:r>
         <w:rPr>
-          <w:rFonts w:ascii="Times New Roman" w:cs="Times New Roman" w:eastAsia="Times New Roman" w:hAnsi="Times New Roman"/>
           <w:sz w:val="24"/>
           <w:szCs w:val="24"/>
           <w:rtl w:val="0"/>
@@ -7032,7 +6908,6 @@
         <w:spacing w:line="360" w:lineRule="auto"/>
         <w:ind w:left="1695" w:hanging="15"/>
         <w:rPr>
-          <w:rFonts w:ascii="Times New Roman" w:cs="Times New Roman" w:eastAsia="Times New Roman" w:hAnsi="Times New Roman"/>
           <w:sz w:val="24"/>
           <w:szCs w:val="24"/>
         </w:rPr>
@@ -7041,7 +6916,6 @@
       <w:bookmarkEnd w:id="12"/>
       <w:r>
         <w:rPr>
-          <w:rFonts w:ascii="Times New Roman" w:cs="Times New Roman" w:eastAsia="Times New Roman" w:hAnsi="Times New Roman"/>
           <w:color w:val="1c4587"/>
           <w:sz w:val="24"/>
           <w:szCs w:val="24"/>
@@ -9237,12 +9111,12 @@
                 <wp:extent cx="6557963" cy="3751800"/>
                 <wp:effectExtent b="0" l="0" r="0" t="0"/>
                 <wp:wrapSquare wrapText="bothSides" distB="114300" distT="114300" distL="114300" distR="114300"/>
-                <wp:docPr id="1" name="image14.png"/>
+                <wp:docPr id="1" name="image15.png"/>
                 <a:graphic>
                   <a:graphicData uri="http://schemas.openxmlformats.org/drawingml/2006/picture">
                     <pic:pic>
                       <pic:nvPicPr>
-                        <pic:cNvPr id="0" name="image14.png"/>
+                        <pic:cNvPr id="0" name="image15.png"/>
                         <pic:cNvPicPr preferRelativeResize="0"/>
                       </pic:nvPicPr>
                       <pic:blipFill>
@@ -9382,7 +9256,6 @@
         <w:spacing w:line="360" w:lineRule="auto"/>
         <w:ind w:left="1695" w:hanging="15"/>
         <w:rPr>
-          <w:rFonts w:ascii="Times New Roman" w:cs="Times New Roman" w:eastAsia="Times New Roman" w:hAnsi="Times New Roman"/>
           <w:sz w:val="24"/>
           <w:szCs w:val="24"/>
         </w:rPr>
@@ -9391,7 +9264,6 @@
       <w:bookmarkEnd w:id="15"/>
       <w:r>
         <w:rPr>
-          <w:rFonts w:ascii="Times New Roman" w:cs="Times New Roman" w:eastAsia="Times New Roman" w:hAnsi="Times New Roman"/>
           <w:color w:val="376092"/>
           <w:sz w:val="24"/>
           <w:szCs w:val="24"/>
@@ -9401,7 +9273,6 @@
       </w:r>
       <w:r>
         <w:rPr>
-          <w:rFonts w:ascii="Times New Roman" w:cs="Times New Roman" w:eastAsia="Times New Roman" w:hAnsi="Times New Roman"/>
           <w:color w:val="1c4587"/>
           <w:sz w:val="24"/>
           <w:szCs w:val="24"/>
@@ -9411,7 +9282,6 @@
       </w:r>
       <w:r>
         <w:rPr>
-          <w:rFonts w:ascii="Times New Roman" w:cs="Times New Roman" w:eastAsia="Times New Roman" w:hAnsi="Times New Roman"/>
           <w:sz w:val="24"/>
           <w:szCs w:val="24"/>
           <w:rtl w:val="0"/>
@@ -9706,7 +9576,6 @@
         <w:spacing w:line="360" w:lineRule="auto"/>
         <w:ind w:left="1700.7874015748032" w:hanging="15"/>
         <w:rPr>
-          <w:rFonts w:ascii="Times New Roman" w:cs="Times New Roman" w:eastAsia="Times New Roman" w:hAnsi="Times New Roman"/>
           <w:sz w:val="24"/>
           <w:szCs w:val="24"/>
         </w:rPr>
@@ -9715,7 +9584,6 @@
       <w:bookmarkEnd w:id="16"/>
       <w:r>
         <w:rPr>
-          <w:rFonts w:ascii="Times New Roman" w:cs="Times New Roman" w:eastAsia="Times New Roman" w:hAnsi="Times New Roman"/>
           <w:sz w:val="24"/>
           <w:szCs w:val="24"/>
           <w:rtl w:val="0"/>
@@ -9806,7 +9674,6 @@
         <w:spacing w:line="360" w:lineRule="auto"/>
         <w:ind w:left="0" w:firstLine="0"/>
         <w:rPr>
-          <w:rFonts w:ascii="Times New Roman" w:cs="Times New Roman" w:eastAsia="Times New Roman" w:hAnsi="Times New Roman"/>
           <w:sz w:val="24"/>
           <w:szCs w:val="24"/>
         </w:rPr>
@@ -9825,7 +9692,6 @@
         <w:spacing w:line="360" w:lineRule="auto"/>
         <w:ind w:left="708.6614173228347" w:firstLine="0"/>
         <w:rPr>
-          <w:rFonts w:ascii="Times New Roman" w:cs="Times New Roman" w:eastAsia="Times New Roman" w:hAnsi="Times New Roman"/>
           <w:sz w:val="24"/>
           <w:szCs w:val="24"/>
         </w:rPr>
@@ -9834,7 +9700,6 @@
       <w:bookmarkEnd w:id="18"/>
       <w:r>
         <w:rPr>
-          <w:rFonts w:ascii="Times New Roman" w:cs="Times New Roman" w:eastAsia="Times New Roman" w:hAnsi="Times New Roman"/>
           <w:sz w:val="24"/>
           <w:szCs w:val="24"/>
           <w:rtl w:val="0"/>
@@ -9847,7 +9712,6 @@
         <w:pStyle w:val="Heading3"/>
         <w:ind w:left="992.1259842519685" w:firstLine="0"/>
         <w:rPr>
-          <w:rFonts w:ascii="Times New Roman" w:cs="Times New Roman" w:eastAsia="Times New Roman" w:hAnsi="Times New Roman"/>
           <w:color w:val="1c4587"/>
           <w:sz w:val="24"/>
           <w:szCs w:val="24"/>
@@ -9857,7 +9721,6 @@
       <w:bookmarkEnd w:id="19"/>
       <w:r>
         <w:rPr>
-          <w:rFonts w:ascii="Times New Roman" w:cs="Times New Roman" w:eastAsia="Times New Roman" w:hAnsi="Times New Roman"/>
           <w:color w:val="376092"/>
           <w:sz w:val="24"/>
           <w:szCs w:val="24"/>
@@ -9867,7 +9730,6 @@
       </w:r>
       <w:r>
         <w:rPr>
-          <w:rFonts w:ascii="Times New Roman" w:cs="Times New Roman" w:eastAsia="Times New Roman" w:hAnsi="Times New Roman"/>
           <w:color w:val="1c4587"/>
           <w:sz w:val="24"/>
           <w:szCs w:val="24"/>
@@ -10043,7 +9905,6 @@
         <w:spacing w:line="360" w:lineRule="auto"/>
         <w:ind w:left="1286.9291338582675" w:firstLine="153.07086614173244"/>
         <w:rPr>
-          <w:rFonts w:ascii="Times New Roman" w:cs="Times New Roman" w:eastAsia="Times New Roman" w:hAnsi="Times New Roman"/>
           <w:color w:val="1c4587"/>
           <w:sz w:val="24"/>
           <w:szCs w:val="24"/>
@@ -10053,7 +9914,6 @@
       <w:bookmarkEnd w:id="20"/>
       <w:r>
         <w:rPr>
-          <w:rFonts w:ascii="Times New Roman" w:cs="Times New Roman" w:eastAsia="Times New Roman" w:hAnsi="Times New Roman"/>
           <w:color w:val="376092"/>
           <w:sz w:val="24"/>
           <w:szCs w:val="24"/>
@@ -10063,7 +9923,6 @@
       </w:r>
       <w:r>
         <w:rPr>
-          <w:rFonts w:ascii="Times New Roman" w:cs="Times New Roman" w:eastAsia="Times New Roman" w:hAnsi="Times New Roman"/>
           <w:color w:val="1c4587"/>
           <w:sz w:val="24"/>
           <w:szCs w:val="24"/>
@@ -10159,7 +10018,6 @@
         <w:spacing w:line="360" w:lineRule="auto"/>
         <w:ind w:left="720" w:firstLine="720"/>
         <w:rPr>
-          <w:rFonts w:ascii="Times New Roman" w:cs="Times New Roman" w:eastAsia="Times New Roman" w:hAnsi="Times New Roman"/>
           <w:color w:val="1c4587"/>
           <w:sz w:val="24"/>
           <w:szCs w:val="24"/>
@@ -10169,7 +10027,6 @@
       <w:bookmarkEnd w:id="21"/>
       <w:r>
         <w:rPr>
-          <w:rFonts w:ascii="Times New Roman" w:cs="Times New Roman" w:eastAsia="Times New Roman" w:hAnsi="Times New Roman"/>
           <w:color w:val="376092"/>
           <w:sz w:val="24"/>
           <w:szCs w:val="24"/>
@@ -10179,7 +10036,6 @@
       </w:r>
       <w:r>
         <w:rPr>
-          <w:rFonts w:ascii="Times New Roman" w:cs="Times New Roman" w:eastAsia="Times New Roman" w:hAnsi="Times New Roman"/>
           <w:color w:val="1c4587"/>
           <w:sz w:val="24"/>
           <w:szCs w:val="24"/>
@@ -10328,7 +10184,6 @@
         <w:spacing w:line="360" w:lineRule="auto"/>
         <w:ind w:left="1133.858267716535" w:firstLine="0"/>
         <w:rPr>
-          <w:rFonts w:ascii="Times New Roman" w:cs="Times New Roman" w:eastAsia="Times New Roman" w:hAnsi="Times New Roman"/>
           <w:sz w:val="24"/>
           <w:szCs w:val="24"/>
         </w:rPr>
@@ -10337,7 +10192,6 @@
       <w:bookmarkEnd w:id="22"/>
       <w:r>
         <w:rPr>
-          <w:rFonts w:ascii="Times New Roman" w:cs="Times New Roman" w:eastAsia="Times New Roman" w:hAnsi="Times New Roman"/>
           <w:sz w:val="24"/>
           <w:szCs w:val="24"/>
           <w:rtl w:val="0"/>
@@ -10976,7 +10830,6 @@
           <w:rFonts w:ascii="Times New Roman" w:cs="Times New Roman" w:eastAsia="Times New Roman" w:hAnsi="Times New Roman"/>
           <w:sz w:val="24"/>
           <w:szCs w:val="24"/>
-          <w:u w:val="none"/>
         </w:rPr>
       </w:pPr>
       <w:r>
@@ -11002,7 +10855,6 @@
           <w:rFonts w:ascii="Times New Roman" w:cs="Times New Roman" w:eastAsia="Times New Roman" w:hAnsi="Times New Roman"/>
           <w:sz w:val="24"/>
           <w:szCs w:val="24"/>
-          <w:u w:val="none"/>
         </w:rPr>
       </w:pPr>
       <w:r>
@@ -11028,7 +10880,6 @@
           <w:rFonts w:ascii="Times New Roman" w:cs="Times New Roman" w:eastAsia="Times New Roman" w:hAnsi="Times New Roman"/>
           <w:sz w:val="24"/>
           <w:szCs w:val="24"/>
-          <w:u w:val="none"/>
         </w:rPr>
       </w:pPr>
       <w:r>
@@ -11091,7 +10942,21 @@
         <w:rPr>
           <w:rtl w:val="0"/>
         </w:rPr>
-        <w:t xml:space="preserve">2.2.1. Según (Venkata et al.)</w:t>
+        <w:t xml:space="preserve">2.2.1. Según (Ramana et al</w:t>
+      </w:r>
+      <w:r>
+        <w:rPr>
+          <w:rFonts w:ascii="Arial" w:cs="Arial" w:eastAsia="Arial" w:hAnsi="Arial"/>
+          <w:sz w:val="22"/>
+          <w:szCs w:val="22"/>
+          <w:rtl w:val="0"/>
+        </w:rPr>
+        <w:t xml:space="preserve">.)</w:t>
+      </w:r>
+      <w:r>
+        <w:rPr>
+          <w:rtl w:val="0"/>
+        </w:rPr>
       </w:r>
     </w:p>
     <w:p>
@@ -11112,7 +10977,25 @@
           <w:szCs w:val="24"/>
           <w:rtl w:val="0"/>
         </w:rPr>
-        <w:t xml:space="preserve">Según Venkata y su equipo (2022), el Aprendizaje Automático es fundamental para potenciar los sistemas biométricos, dejando atrás las limitaciones de los métodos tradicionales, que dependían de rasgos diseñados a mano. En este estudio, se usa el aprendizaje automático para refinar la identificación de personas al combinar varias biometrías: iris, huella digital e imágenes microarray. El Aprendizaje Automático permite que el sistema aprenda a reconocer patrones complejos mediante técnicas como redes neuronales (FFNN) y algoritmos evolutivos. Así, el modelo mejora poco a poco su capacidad para clasificar e identificar individuos, incluso si hay variaciones en la imagen. En pocas palabras, para estos autores, el Aprendizaje Automático es la base que automatiza, aprende y toma decisiones eficientes en sistemas biométricos multimodales. </w:t>
+        <w:t xml:space="preserve">Según </w:t>
+      </w:r>
+      <w:r>
+        <w:rPr>
+          <w:rFonts w:ascii="Times New Roman" w:cs="Times New Roman" w:eastAsia="Times New Roman" w:hAnsi="Times New Roman"/>
+          <w:sz w:val="24"/>
+          <w:szCs w:val="24"/>
+          <w:rtl w:val="0"/>
+        </w:rPr>
+        <w:t xml:space="preserve">Ramana</w:t>
+      </w:r>
+      <w:r>
+        <w:rPr>
+          <w:rFonts w:ascii="Times New Roman" w:cs="Times New Roman" w:eastAsia="Times New Roman" w:hAnsi="Times New Roman"/>
+          <w:sz w:val="24"/>
+          <w:szCs w:val="24"/>
+          <w:rtl w:val="0"/>
+        </w:rPr>
+        <w:t xml:space="preserve"> y su equipo (2022), el Aprendizaje Automático es fundamental para potenciar los sistemas biométricos, dejando atrás las limitaciones de los métodos tradicionales, que dependían de rasgos diseñados a mano. En este estudio, se usa el aprendizaje automático para refinar la identificación de personas al combinar varias biometrías: iris, huella digital e imágenes microarray. El Aprendizaje Automático permite que el sistema aprenda a reconocer patrones complejos mediante técnicas como redes neuronales (FFNN) y algoritmos evolutivos. Así, el modelo mejora poco a poco su capacidad para clasificar e identificar individuos, incluso si hay variaciones en la imagen. En pocas palabras, para estos autores, el Aprendizaje Automático es la base que automatiza, aprende y toma decisiones eficientes en sistemas biométricos multimodales. </w:t>
       </w:r>
     </w:p>
     <w:p>
@@ -11182,12 +11065,12 @@
           <wp:inline distB="114300" distT="114300" distL="114300" distR="114300">
             <wp:extent cx="2431289" cy="3487303"/>
             <wp:effectExtent b="0" l="0" r="0" t="0"/>
-            <wp:docPr id="17" name="image5.png"/>
+            <wp:docPr id="17" name="image6.png"/>
             <a:graphic>
               <a:graphicData uri="http://schemas.openxmlformats.org/drawingml/2006/picture">
                 <pic:pic>
                   <pic:nvPicPr>
-                    <pic:cNvPr id="0" name="image5.png"/>
+                    <pic:cNvPr id="0" name="image6.png"/>
                     <pic:cNvPicPr preferRelativeResize="0"/>
                   </pic:nvPicPr>
                   <pic:blipFill>
@@ -11388,7 +11271,6 @@
           <w:rFonts w:ascii="Times New Roman" w:cs="Times New Roman" w:eastAsia="Times New Roman" w:hAnsi="Times New Roman"/>
           <w:sz w:val="24"/>
           <w:szCs w:val="24"/>
-          <w:u w:val="none"/>
         </w:rPr>
       </w:pPr>
       <w:r>
@@ -11414,7 +11296,6 @@
           <w:rFonts w:ascii="Times New Roman" w:cs="Times New Roman" w:eastAsia="Times New Roman" w:hAnsi="Times New Roman"/>
           <w:sz w:val="24"/>
           <w:szCs w:val="24"/>
-          <w:u w:val="none"/>
         </w:rPr>
       </w:pPr>
       <w:r>
@@ -11645,7 +11526,6 @@
           <w:rFonts w:ascii="Times New Roman" w:cs="Times New Roman" w:eastAsia="Times New Roman" w:hAnsi="Times New Roman"/>
           <w:sz w:val="24"/>
           <w:szCs w:val="24"/>
-          <w:u w:val="none"/>
         </w:rPr>
       </w:pPr>
       <w:r>
@@ -11671,7 +11551,6 @@
           <w:rFonts w:ascii="Times New Roman" w:cs="Times New Roman" w:eastAsia="Times New Roman" w:hAnsi="Times New Roman"/>
           <w:sz w:val="24"/>
           <w:szCs w:val="24"/>
-          <w:u w:val="none"/>
         </w:rPr>
       </w:pPr>
       <w:r>
@@ -11697,7 +11576,6 @@
           <w:rFonts w:ascii="Times New Roman" w:cs="Times New Roman" w:eastAsia="Times New Roman" w:hAnsi="Times New Roman"/>
           <w:sz w:val="24"/>
           <w:szCs w:val="24"/>
-          <w:u w:val="none"/>
         </w:rPr>
       </w:pPr>
       <w:r>
@@ -11723,7 +11601,6 @@
           <w:rFonts w:ascii="Times New Roman" w:cs="Times New Roman" w:eastAsia="Times New Roman" w:hAnsi="Times New Roman"/>
           <w:sz w:val="24"/>
           <w:szCs w:val="24"/>
-          <w:u w:val="none"/>
         </w:rPr>
       </w:pPr>
       <w:r>
@@ -11749,7 +11626,6 @@
           <w:rFonts w:ascii="Times New Roman" w:cs="Times New Roman" w:eastAsia="Times New Roman" w:hAnsi="Times New Roman"/>
           <w:sz w:val="24"/>
           <w:szCs w:val="24"/>
-          <w:u w:val="none"/>
         </w:rPr>
       </w:pPr>
       <w:r>
@@ -11775,7 +11651,6 @@
           <w:rFonts w:ascii="Times New Roman" w:cs="Times New Roman" w:eastAsia="Times New Roman" w:hAnsi="Times New Roman"/>
           <w:sz w:val="24"/>
           <w:szCs w:val="24"/>
-          <w:u w:val="none"/>
         </w:rPr>
       </w:pPr>
       <w:r>
@@ -11807,7 +11682,7 @@
     </w:p>
     <w:p>
       <w:pPr>
-        <w:spacing w:after="240" w:before="240" w:line="240" w:lineRule="auto"/>
+        <w:spacing w:after="240" w:before="240" w:line="360" w:lineRule="auto"/>
         <w:ind w:left="1842.5196850393697" w:firstLine="0"/>
         <w:jc w:val="center"/>
         <w:rPr>
@@ -11826,12 +11701,12 @@
           <wp:inline distB="114300" distT="114300" distL="114300" distR="114300">
             <wp:extent cx="4600575" cy="2409825"/>
             <wp:effectExtent b="0" l="0" r="0" t="0"/>
-            <wp:docPr id="13" name="image12.png"/>
+            <wp:docPr id="13" name="image4.png"/>
             <a:graphic>
               <a:graphicData uri="http://schemas.openxmlformats.org/drawingml/2006/picture">
                 <pic:pic>
                   <pic:nvPicPr>
-                    <pic:cNvPr id="0" name="image12.png"/>
+                    <pic:cNvPr id="0" name="image4.png"/>
                     <pic:cNvPicPr preferRelativeResize="0"/>
                   </pic:nvPicPr>
                   <pic:blipFill>
@@ -11887,7 +11762,7 @@
     </w:p>
     <w:p>
       <w:pPr>
-        <w:spacing w:line="240" w:lineRule="auto"/>
+        <w:spacing w:line="360" w:lineRule="auto"/>
         <w:ind w:left="992.1259842519685" w:firstLine="0"/>
         <w:jc w:val="center"/>
         <w:rPr>
@@ -11920,7 +11795,7 @@
     <w:p>
       <w:pPr>
         <w:pStyle w:val="Heading2"/>
-        <w:spacing w:after="240" w:before="240" w:lineRule="auto"/>
+        <w:spacing w:after="240" w:before="240" w:line="360" w:lineRule="auto"/>
         <w:rPr/>
       </w:pPr>
       <w:bookmarkStart w:colFirst="0" w:colLast="0" w:name="_gvohlozacngy" w:id="30"/>
@@ -11935,6 +11810,7 @@
     <w:p>
       <w:pPr>
         <w:pStyle w:val="Heading3"/>
+        <w:spacing w:line="360" w:lineRule="auto"/>
         <w:ind w:left="425.19685039370086" w:firstLine="0"/>
         <w:rPr/>
       </w:pPr>
@@ -12173,7 +12049,7 @@
         <w:ind w:left="2125.9842519685035" w:hanging="360"/>
         <w:jc w:val="both"/>
         <w:rPr>
-          <w:b w:val="0"/>
+          <w:rFonts w:ascii="Times New Roman" w:cs="Times New Roman" w:eastAsia="Times New Roman" w:hAnsi="Times New Roman"/>
           <w:color w:val="000000"/>
           <w:sz w:val="24"/>
           <w:szCs w:val="24"/>
@@ -12199,7 +12075,7 @@
         <w:ind w:left="2125.9842519685035" w:hanging="360"/>
         <w:jc w:val="both"/>
         <w:rPr>
-          <w:b w:val="0"/>
+          <w:rFonts w:ascii="Times New Roman" w:cs="Times New Roman" w:eastAsia="Times New Roman" w:hAnsi="Times New Roman"/>
           <w:color w:val="000000"/>
           <w:sz w:val="24"/>
           <w:szCs w:val="24"/>
@@ -12225,7 +12101,7 @@
         <w:ind w:left="2125.9842519685035" w:hanging="360"/>
         <w:jc w:val="both"/>
         <w:rPr>
-          <w:b w:val="0"/>
+          <w:rFonts w:ascii="Times New Roman" w:cs="Times New Roman" w:eastAsia="Times New Roman" w:hAnsi="Times New Roman"/>
           <w:color w:val="000000"/>
           <w:sz w:val="24"/>
           <w:szCs w:val="24"/>
@@ -12251,7 +12127,7 @@
         <w:ind w:left="2125.9842519685035" w:hanging="360"/>
         <w:jc w:val="both"/>
         <w:rPr>
-          <w:b w:val="0"/>
+          <w:rFonts w:ascii="Times New Roman" w:cs="Times New Roman" w:eastAsia="Times New Roman" w:hAnsi="Times New Roman"/>
           <w:color w:val="000000"/>
           <w:sz w:val="24"/>
           <w:szCs w:val="24"/>
@@ -12291,6 +12167,7 @@
     <w:p>
       <w:pPr>
         <w:pStyle w:val="Heading3"/>
+        <w:spacing w:line="360" w:lineRule="auto"/>
         <w:ind w:left="425.19685039370086" w:firstLine="0"/>
         <w:rPr/>
       </w:pPr>
@@ -12529,7 +12406,7 @@
         <w:ind w:left="2125.9842519685035" w:hanging="360"/>
         <w:jc w:val="both"/>
         <w:rPr>
-          <w:b w:val="0"/>
+          <w:rFonts w:ascii="Times New Roman" w:cs="Times New Roman" w:eastAsia="Times New Roman" w:hAnsi="Times New Roman"/>
           <w:color w:val="000000"/>
           <w:sz w:val="24"/>
           <w:szCs w:val="24"/>
@@ -12555,7 +12432,7 @@
         <w:ind w:left="2125.9842519685035" w:hanging="360"/>
         <w:jc w:val="both"/>
         <w:rPr>
-          <w:b w:val="0"/>
+          <w:rFonts w:ascii="Times New Roman" w:cs="Times New Roman" w:eastAsia="Times New Roman" w:hAnsi="Times New Roman"/>
           <w:color w:val="000000"/>
           <w:sz w:val="24"/>
           <w:szCs w:val="24"/>
@@ -12581,7 +12458,7 @@
         <w:ind w:left="2125.9842519685035" w:hanging="360"/>
         <w:jc w:val="both"/>
         <w:rPr>
-          <w:b w:val="0"/>
+          <w:rFonts w:ascii="Times New Roman" w:cs="Times New Roman" w:eastAsia="Times New Roman" w:hAnsi="Times New Roman"/>
           <w:color w:val="000000"/>
           <w:sz w:val="24"/>
           <w:szCs w:val="24"/>
@@ -12605,7 +12482,7 @@
     <w:p>
       <w:pPr>
         <w:pStyle w:val="Heading2"/>
-        <w:spacing w:after="240" w:before="240" w:lineRule="auto"/>
+        <w:spacing w:after="240" w:before="240" w:line="360" w:lineRule="auto"/>
         <w:rPr>
           <w:color w:val="000000"/>
           <w:sz w:val="24"/>
@@ -12709,12 +12586,12 @@
           <wp:inline distB="114300" distT="114300" distL="114300" distR="114300">
             <wp:extent cx="3400538" cy="4106168"/>
             <wp:effectExtent b="0" l="0" r="0" t="0"/>
-            <wp:docPr id="9" name="image4.png"/>
+            <wp:docPr id="9" name="image12.png"/>
             <a:graphic>
               <a:graphicData uri="http://schemas.openxmlformats.org/drawingml/2006/picture">
                 <pic:pic>
                   <pic:nvPicPr>
-                    <pic:cNvPr id="0" name="image4.png"/>
+                    <pic:cNvPr id="0" name="image12.png"/>
                     <pic:cNvPicPr preferRelativeResize="0"/>
                   </pic:nvPicPr>
                   <pic:blipFill>
@@ -12746,7 +12623,7 @@
     </w:p>
     <w:p>
       <w:pPr>
-        <w:spacing w:after="240" w:before="240" w:line="240" w:lineRule="auto"/>
+        <w:spacing w:after="240" w:before="240" w:line="360" w:lineRule="auto"/>
         <w:ind w:left="1984.251968503937" w:firstLine="0"/>
         <w:jc w:val="center"/>
         <w:rPr>
@@ -12778,7 +12655,7 @@
     </w:p>
     <w:p>
       <w:pPr>
-        <w:spacing w:line="240" w:lineRule="auto"/>
+        <w:spacing w:line="360" w:lineRule="auto"/>
         <w:ind w:left="1984.251968503937" w:firstLine="0"/>
         <w:jc w:val="center"/>
         <w:rPr>
@@ -12820,7 +12697,7 @@
     </w:p>
     <w:p>
       <w:pPr>
-        <w:spacing w:line="240" w:lineRule="auto"/>
+        <w:spacing w:line="360" w:lineRule="auto"/>
         <w:ind w:left="992.1259842519685" w:firstLine="0"/>
         <w:jc w:val="center"/>
         <w:rPr>
@@ -13014,6 +12891,7 @@
     <w:p>
       <w:pPr>
         <w:pStyle w:val="Heading3"/>
+        <w:spacing w:line="360" w:lineRule="auto"/>
         <w:ind w:left="425.19685039370086" w:firstLine="0"/>
         <w:rPr/>
       </w:pPr>
@@ -13243,6 +13121,7 @@
     <w:p>
       <w:pPr>
         <w:pStyle w:val="Heading1"/>
+        <w:spacing w:line="360" w:lineRule="auto"/>
         <w:rPr/>
         <w:sectPr>
           <w:headerReference r:id="rId12" w:type="default"/>
@@ -13263,6 +13142,7 @@
     <w:p>
       <w:pPr>
         <w:pStyle w:val="Heading1"/>
+        <w:spacing w:line="360" w:lineRule="auto"/>
         <w:rPr/>
       </w:pPr>
       <w:bookmarkStart w:colFirst="0" w:colLast="0" w:name="_i58iloc46lzy" w:id="37"/>
@@ -13277,6 +13157,7 @@
     <w:p>
       <w:pPr>
         <w:pStyle w:val="Heading2"/>
+        <w:spacing w:line="360" w:lineRule="auto"/>
         <w:rPr>
           <w:sz w:val="24"/>
           <w:szCs w:val="24"/>
@@ -13734,12 +13615,12 @@
           <wp:inline distB="114300" distT="114300" distL="114300" distR="114300">
             <wp:extent cx="3438638" cy="2994715"/>
             <wp:effectExtent b="0" l="0" r="0" t="0"/>
-            <wp:docPr id="16" name="image13.png"/>
+            <wp:docPr id="16" name="image10.png"/>
             <a:graphic>
               <a:graphicData uri="http://schemas.openxmlformats.org/drawingml/2006/picture">
                 <pic:pic>
                   <pic:nvPicPr>
-                    <pic:cNvPr id="0" name="image13.png"/>
+                    <pic:cNvPr id="0" name="image10.png"/>
                     <pic:cNvPicPr preferRelativeResize="0"/>
                   </pic:nvPicPr>
                   <pic:blipFill>
@@ -14096,6 +13977,7 @@
     <w:p>
       <w:pPr>
         <w:pStyle w:val="Heading3"/>
+        <w:spacing w:line="360" w:lineRule="auto"/>
         <w:ind w:left="992.1259842519685" w:hanging="566.9291338582675"/>
         <w:jc w:val="both"/>
         <w:rPr>
@@ -14137,6 +14019,7 @@
     </w:p>
     <w:p>
       <w:pPr>
+        <w:spacing w:line="360" w:lineRule="auto"/>
         <w:ind w:left="992.1259842519685" w:firstLine="0"/>
         <w:jc w:val="both"/>
         <w:rPr>
@@ -14186,6 +14069,7 @@
     </w:p>
     <w:p>
       <w:pPr>
+        <w:spacing w:line="360" w:lineRule="auto"/>
         <w:ind w:left="992.1259842519685" w:firstLine="0"/>
         <w:rPr>
           <w:rFonts w:ascii="Times New Roman" w:cs="Times New Roman" w:eastAsia="Times New Roman" w:hAnsi="Times New Roman"/>
@@ -14201,6 +14085,7 @@
     </w:p>
     <w:p>
       <w:pPr>
+        <w:spacing w:line="360" w:lineRule="auto"/>
         <w:ind w:left="992.1259842519685" w:firstLine="0"/>
         <w:rPr>
           <w:rFonts w:ascii="Times New Roman" w:cs="Times New Roman" w:eastAsia="Times New Roman" w:hAnsi="Times New Roman"/>
@@ -14220,6 +14105,7 @@
     </w:p>
     <w:p>
       <w:pPr>
+        <w:spacing w:line="360" w:lineRule="auto"/>
         <w:ind w:left="992.1259842519685" w:firstLine="0"/>
         <w:rPr>
           <w:rFonts w:ascii="Times New Roman" w:cs="Times New Roman" w:eastAsia="Times New Roman" w:hAnsi="Times New Roman"/>
@@ -14235,6 +14121,7 @@
     </w:p>
     <w:p>
       <w:pPr>
+        <w:spacing w:line="360" w:lineRule="auto"/>
         <w:ind w:left="992.1259842519685" w:firstLine="0"/>
         <w:rPr>
           <w:rFonts w:ascii="Times New Roman" w:cs="Times New Roman" w:eastAsia="Times New Roman" w:hAnsi="Times New Roman"/>
@@ -14508,12 +14395,12 @@
           <wp:inline distB="114300" distT="114300" distL="114300" distR="114300">
             <wp:extent cx="2647313" cy="2142641"/>
             <wp:effectExtent b="0" l="0" r="0" t="0"/>
-            <wp:docPr id="8" name="image2.png"/>
+            <wp:docPr id="8" name="image11.png"/>
             <a:graphic>
               <a:graphicData uri="http://schemas.openxmlformats.org/drawingml/2006/picture">
                 <pic:pic>
                   <pic:nvPicPr>
-                    <pic:cNvPr id="0" name="image2.png"/>
+                    <pic:cNvPr id="0" name="image11.png"/>
                     <pic:cNvPicPr preferRelativeResize="0"/>
                   </pic:nvPicPr>
                   <pic:blipFill>
@@ -14880,12 +14767,14 @@
       </w:pPr>
       <w:r>
         <w:rPr>
+          <w:rFonts w:ascii="Times New Roman" w:cs="Times New Roman" w:eastAsia="Times New Roman" w:hAnsi="Times New Roman"/>
           <w:rtl w:val="0"/>
         </w:rPr>
         <w:t xml:space="preserve">Por ello, se </w:t>
       </w:r>
       <w:r>
         <w:rPr>
+          <w:rFonts w:ascii="Times New Roman" w:cs="Times New Roman" w:eastAsia="Times New Roman" w:hAnsi="Times New Roman"/>
           <w:color w:val="00b050"/>
           <w:rtl w:val="0"/>
         </w:rPr>
@@ -14893,6 +14782,7 @@
       </w:r>
       <w:r>
         <w:rPr>
+          <w:rFonts w:ascii="Times New Roman" w:cs="Times New Roman" w:eastAsia="Times New Roman" w:hAnsi="Times New Roman"/>
           <w:color w:val="00b050"/>
           <w:u w:val="single"/>
           <w:rtl w:val="0"/>
@@ -14901,6 +14791,7 @@
       </w:r>
       <w:r>
         <w:rPr>
+          <w:rFonts w:ascii="Times New Roman" w:cs="Times New Roman" w:eastAsia="Times New Roman" w:hAnsi="Times New Roman"/>
           <w:color w:val="00b050"/>
           <w:rtl w:val="0"/>
         </w:rPr>
@@ -14908,6 +14799,7 @@
       </w:r>
       <w:r>
         <w:rPr>
+          <w:rFonts w:ascii="Times New Roman" w:cs="Times New Roman" w:eastAsia="Times New Roman" w:hAnsi="Times New Roman"/>
           <w:color w:val="00b050"/>
           <w:u w:val="single"/>
           <w:rtl w:val="0"/>
@@ -14916,6 +14808,7 @@
       </w:r>
       <w:r>
         <w:rPr>
+          <w:rFonts w:ascii="Times New Roman" w:cs="Times New Roman" w:eastAsia="Times New Roman" w:hAnsi="Times New Roman"/>
           <w:color w:val="00b050"/>
           <w:rtl w:val="0"/>
         </w:rPr>
@@ -14923,12 +14816,14 @@
       </w:r>
       <w:r>
         <w:rPr>
+          <w:rFonts w:ascii="Times New Roman" w:cs="Times New Roman" w:eastAsia="Times New Roman" w:hAnsi="Times New Roman"/>
           <w:rtl w:val="0"/>
         </w:rPr>
         <w:t xml:space="preserve"> que permitirá anticipar cuántos productos se deben fabricar o reponer, reduciendo desperdicios. </w:t>
       </w:r>
       <w:r>
         <w:rPr>
+          <w:rFonts w:ascii="Times New Roman" w:cs="Times New Roman" w:eastAsia="Times New Roman" w:hAnsi="Times New Roman"/>
           <w:color w:val="00b050"/>
           <w:rtl w:val="0"/>
         </w:rPr>
@@ -14936,6 +14831,7 @@
       </w:r>
       <w:r>
         <w:rPr>
+          <w:rFonts w:ascii="Times New Roman" w:cs="Times New Roman" w:eastAsia="Times New Roman" w:hAnsi="Times New Roman"/>
           <w:color w:val="00b050"/>
           <w:u w:val="single"/>
           <w:rtl w:val="0"/>
@@ -14944,6 +14840,7 @@
       </w:r>
       <w:r>
         <w:rPr>
+          <w:rFonts w:ascii="Times New Roman" w:cs="Times New Roman" w:eastAsia="Times New Roman" w:hAnsi="Times New Roman"/>
           <w:color w:val="00b050"/>
           <w:rtl w:val="0"/>
         </w:rPr>
@@ -14951,12 +14848,14 @@
       </w:r>
       <w:r>
         <w:rPr>
+          <w:rFonts w:ascii="Times New Roman" w:cs="Times New Roman" w:eastAsia="Times New Roman" w:hAnsi="Times New Roman"/>
           <w:rtl w:val="0"/>
         </w:rPr>
         <w:t xml:space="preserve">, mejorando el acabado y reduciendo devoluciones por parte de los clientes. Para tal fin, el uso de estas técnicas, </w:t>
       </w:r>
       <w:r>
         <w:rPr>
+          <w:rFonts w:ascii="Times New Roman" w:cs="Times New Roman" w:eastAsia="Times New Roman" w:hAnsi="Times New Roman"/>
           <w:color w:val="00b050"/>
           <w:rtl w:val="0"/>
         </w:rPr>
@@ -14964,6 +14863,7 @@
       </w:r>
       <w:r>
         <w:rPr>
+          <w:rFonts w:ascii="Times New Roman" w:cs="Times New Roman" w:eastAsia="Times New Roman" w:hAnsi="Times New Roman"/>
           <w:color w:val="00b050"/>
           <w:u w:val="single"/>
           <w:rtl w:val="0"/>
@@ -14972,6 +14872,7 @@
       </w:r>
       <w:r>
         <w:rPr>
+          <w:rFonts w:ascii="Times New Roman" w:cs="Times New Roman" w:eastAsia="Times New Roman" w:hAnsi="Times New Roman"/>
           <w:color w:val="00b050"/>
           <w:rtl w:val="0"/>
         </w:rPr>
@@ -14979,6 +14880,7 @@
       </w:r>
       <w:r>
         <w:rPr>
+          <w:rFonts w:ascii="Times New Roman" w:cs="Times New Roman" w:eastAsia="Times New Roman" w:hAnsi="Times New Roman"/>
           <w:color w:val="00b050"/>
           <w:u w:val="single"/>
           <w:rtl w:val="0"/>
@@ -14987,6 +14889,7 @@
       </w:r>
       <w:r>
         <w:rPr>
+          <w:rFonts w:ascii="Times New Roman" w:cs="Times New Roman" w:eastAsia="Times New Roman" w:hAnsi="Times New Roman"/>
           <w:color w:val="00b050"/>
           <w:rtl w:val="0"/>
         </w:rPr>
@@ -14994,6 +14897,7 @@
       </w:r>
       <w:r>
         <w:rPr>
+          <w:rFonts w:ascii="Times New Roman" w:cs="Times New Roman" w:eastAsia="Times New Roman" w:hAnsi="Times New Roman"/>
           <w:rtl w:val="0"/>
         </w:rPr>
         <w:t xml:space="preserve">, asegurando entregas rápidas, productos de calidad y clientes más satisfechos</w:t>
@@ -15116,6 +15020,7 @@
     </w:p>
     <w:p>
       <w:pPr>
+        <w:spacing w:line="360" w:lineRule="auto"/>
         <w:ind w:left="992.1259842519685" w:firstLine="0"/>
         <w:rPr>
           <w:rFonts w:ascii="Times New Roman" w:cs="Times New Roman" w:eastAsia="Times New Roman" w:hAnsi="Times New Roman"/>
@@ -15135,6 +15040,7 @@
     </w:p>
     <w:p>
       <w:pPr>
+        <w:spacing w:line="360" w:lineRule="auto"/>
         <w:ind w:left="992.1259842519685" w:firstLine="0"/>
         <w:rPr>
           <w:rFonts w:ascii="Times New Roman" w:cs="Times New Roman" w:eastAsia="Times New Roman" w:hAnsi="Times New Roman"/>
@@ -15150,6 +15056,7 @@
     </w:p>
     <w:p>
       <w:pPr>
+        <w:spacing w:line="360" w:lineRule="auto"/>
         <w:ind w:left="992.1259842519685" w:firstLine="0"/>
         <w:jc w:val="both"/>
         <w:rPr>
@@ -15197,6 +15104,7 @@
     </w:p>
     <w:p>
       <w:pPr>
+        <w:spacing w:line="360" w:lineRule="auto"/>
         <w:ind w:left="992.1259842519685" w:firstLine="0"/>
         <w:rPr>
           <w:rFonts w:ascii="Times New Roman" w:cs="Times New Roman" w:eastAsia="Times New Roman" w:hAnsi="Times New Roman"/>
@@ -15355,12 +15263,12 @@
           <wp:inline distB="114300" distT="114300" distL="114300" distR="114300">
             <wp:extent cx="5745600" cy="3098800"/>
             <wp:effectExtent b="0" l="0" r="0" t="0"/>
-            <wp:docPr id="14" name="image6.png"/>
+            <wp:docPr id="14" name="image1.png"/>
             <a:graphic>
               <a:graphicData uri="http://schemas.openxmlformats.org/drawingml/2006/picture">
                 <pic:pic>
                   <pic:nvPicPr>
-                    <pic:cNvPr id="0" name="image6.png"/>
+                    <pic:cNvPr id="0" name="image1.png"/>
                     <pic:cNvPicPr preferRelativeResize="0"/>
                   </pic:nvPicPr>
                   <pic:blipFill>
@@ -15957,6 +15865,7 @@
     <w:p>
       <w:pPr>
         <w:pStyle w:val="Heading3"/>
+        <w:spacing w:line="360" w:lineRule="auto"/>
         <w:ind w:firstLine="283.46456692913375"/>
         <w:rPr>
           <w:b w:val="0"/>
@@ -15980,7 +15889,6 @@
       </w:r>
       <w:r>
         <w:rPr>
-          <w:rFonts w:ascii="Arial" w:cs="Arial" w:eastAsia="Arial" w:hAnsi="Arial"/>
           <w:color w:val="000000"/>
           <w:rtl w:val="0"/>
         </w:rPr>
@@ -16002,6 +15910,7 @@
     </w:p>
     <w:p>
       <w:pPr>
+        <w:spacing w:line="360" w:lineRule="auto"/>
         <w:ind w:left="992.1259842519685" w:firstLine="0"/>
         <w:rPr>
           <w:rFonts w:ascii="Times New Roman" w:cs="Times New Roman" w:eastAsia="Times New Roman" w:hAnsi="Times New Roman"/>
@@ -16051,6 +15960,7 @@
     </w:p>
     <w:p>
       <w:pPr>
+        <w:spacing w:line="360" w:lineRule="auto"/>
         <w:ind w:left="992.1259842519685" w:firstLine="0"/>
         <w:rPr>
           <w:rFonts w:ascii="Times New Roman" w:cs="Times New Roman" w:eastAsia="Times New Roman" w:hAnsi="Times New Roman"/>
@@ -16066,6 +15976,7 @@
     </w:p>
     <w:p>
       <w:pPr>
+        <w:spacing w:line="360" w:lineRule="auto"/>
         <w:ind w:left="992.1259842519685" w:firstLine="0"/>
         <w:rPr>
           <w:rFonts w:ascii="Times New Roman" w:cs="Times New Roman" w:eastAsia="Times New Roman" w:hAnsi="Times New Roman"/>
@@ -16085,6 +15996,7 @@
     </w:p>
     <w:p>
       <w:pPr>
+        <w:spacing w:line="360" w:lineRule="auto"/>
         <w:ind w:left="992.1259842519685" w:firstLine="0"/>
         <w:rPr>
           <w:rFonts w:ascii="Times New Roman" w:cs="Times New Roman" w:eastAsia="Times New Roman" w:hAnsi="Times New Roman"/>
@@ -16102,6 +16014,7 @@
     </w:p>
     <w:p>
       <w:pPr>
+        <w:spacing w:line="360" w:lineRule="auto"/>
         <w:ind w:left="992.1259842519685" w:firstLine="0"/>
         <w:rPr>
           <w:rFonts w:ascii="Times New Roman" w:cs="Times New Roman" w:eastAsia="Times New Roman" w:hAnsi="Times New Roman"/>
@@ -16135,6 +16048,7 @@
       </w:r>
       <w:r>
         <w:rPr>
+          <w:rFonts w:ascii="Times New Roman" w:cs="Times New Roman" w:eastAsia="Times New Roman" w:hAnsi="Times New Roman"/>
           <w:b w:val="1"/>
           <w:sz w:val="24"/>
           <w:szCs w:val="24"/>
@@ -16435,12 +16349,12 @@
           <wp:inline distB="114300" distT="114300" distL="114300" distR="114300">
             <wp:extent cx="5745600" cy="3759200"/>
             <wp:effectExtent b="0" l="0" r="0" t="0"/>
-            <wp:docPr id="5" name="image15.png"/>
+            <wp:docPr id="5" name="image7.png"/>
             <a:graphic>
               <a:graphicData uri="http://schemas.openxmlformats.org/drawingml/2006/picture">
                 <pic:pic>
                   <pic:nvPicPr>
-                    <pic:cNvPr id="0" name="image15.png"/>
+                    <pic:cNvPr id="0" name="image7.png"/>
                     <pic:cNvPicPr preferRelativeResize="0"/>
                   </pic:nvPicPr>
                   <pic:blipFill>
@@ -16535,6 +16449,7 @@
       </w:r>
       <w:r>
         <w:rPr>
+          <w:rFonts w:ascii="Times New Roman" w:cs="Times New Roman" w:eastAsia="Times New Roman" w:hAnsi="Times New Roman"/>
           <w:b w:val="1"/>
           <w:sz w:val="24"/>
           <w:szCs w:val="24"/>
@@ -16738,6 +16653,7 @@
         <w:spacing w:after="80" w:before="280" w:line="360" w:lineRule="auto"/>
         <w:ind w:left="992.1259842519685" w:firstLine="0"/>
         <w:rPr>
+          <w:rFonts w:ascii="Times New Roman" w:cs="Times New Roman" w:eastAsia="Times New Roman" w:hAnsi="Times New Roman"/>
           <w:b w:val="1"/>
           <w:u w:val="single"/>
         </w:rPr>
@@ -16819,7 +16735,7 @@
         <w:ind w:left="1440" w:hanging="360"/>
         <w:jc w:val="both"/>
         <w:rPr>
-          <w:b w:val="0"/>
+          <w:rFonts w:ascii="Times New Roman" w:cs="Times New Roman" w:eastAsia="Times New Roman" w:hAnsi="Times New Roman"/>
         </w:rPr>
       </w:pPr>
       <w:r>
@@ -16864,7 +16780,7 @@
         <w:ind w:left="1440" w:hanging="360"/>
         <w:jc w:val="both"/>
         <w:rPr>
-          <w:b w:val="0"/>
+          <w:rFonts w:ascii="Times New Roman" w:cs="Times New Roman" w:eastAsia="Times New Roman" w:hAnsi="Times New Roman"/>
         </w:rPr>
       </w:pPr>
       <w:r>
@@ -16909,7 +16825,7 @@
         <w:ind w:left="1440" w:hanging="360"/>
         <w:jc w:val="both"/>
         <w:rPr>
-          <w:b w:val="0"/>
+          <w:rFonts w:ascii="Times New Roman" w:cs="Times New Roman" w:eastAsia="Times New Roman" w:hAnsi="Times New Roman"/>
         </w:rPr>
       </w:pPr>
       <w:r>
@@ -17029,6 +16945,7 @@
     </w:p>
     <w:p>
       <w:pPr>
+        <w:spacing w:line="360" w:lineRule="auto"/>
         <w:ind w:left="992.1259842519685" w:firstLine="0"/>
         <w:rPr>
           <w:rFonts w:ascii="Times New Roman" w:cs="Times New Roman" w:eastAsia="Times New Roman" w:hAnsi="Times New Roman"/>
@@ -17120,12 +17037,12 @@
           <wp:inline distB="114300" distT="114300" distL="114300" distR="114300">
             <wp:extent cx="4988725" cy="2970070"/>
             <wp:effectExtent b="0" l="0" r="0" t="0"/>
-            <wp:docPr id="7" name="image3.png"/>
+            <wp:docPr id="7" name="image5.png"/>
             <a:graphic>
               <a:graphicData uri="http://schemas.openxmlformats.org/drawingml/2006/picture">
                 <pic:pic>
                   <pic:nvPicPr>
-                    <pic:cNvPr id="0" name="image3.png"/>
+                    <pic:cNvPr id="0" name="image5.png"/>
                     <pic:cNvPicPr preferRelativeResize="0"/>
                   </pic:nvPicPr>
                   <pic:blipFill>
@@ -17791,6 +17708,7 @@
     </w:p>
     <w:p>
       <w:pPr>
+        <w:spacing w:line="360" w:lineRule="auto"/>
         <w:ind w:left="850.3937007874017" w:firstLine="0"/>
         <w:rPr>
           <w:rFonts w:ascii="Times New Roman" w:cs="Times New Roman" w:eastAsia="Times New Roman" w:hAnsi="Times New Roman"/>
@@ -17993,12 +17911,12 @@
           <wp:inline distB="114300" distT="114300" distL="114300" distR="114300">
             <wp:extent cx="5105400" cy="2647950"/>
             <wp:effectExtent b="0" l="0" r="0" t="0"/>
-            <wp:docPr id="12" name="image7.png"/>
+            <wp:docPr id="12" name="image9.png"/>
             <a:graphic>
               <a:graphicData uri="http://schemas.openxmlformats.org/drawingml/2006/picture">
                 <pic:pic>
                   <pic:nvPicPr>
-                    <pic:cNvPr id="0" name="image7.png"/>
+                    <pic:cNvPr id="0" name="image9.png"/>
                     <pic:cNvPicPr preferRelativeResize="0"/>
                   </pic:nvPicPr>
                   <pic:blipFill>
@@ -18365,7 +18283,7 @@
       <w:pPr>
         <w:keepNext w:val="0"/>
         <w:keepLines w:val="0"/>
-        <w:spacing w:after="80" w:before="280" w:lineRule="auto"/>
+        <w:spacing w:after="80" w:before="280" w:line="360" w:lineRule="auto"/>
         <w:ind w:left="992.1259842519685" w:firstLine="0"/>
         <w:rPr>
           <w:rFonts w:ascii="Times New Roman" w:cs="Times New Roman" w:eastAsia="Times New Roman" w:hAnsi="Times New Roman"/>
@@ -18721,7 +18639,7 @@
     </w:p>
     <w:p>
       <w:pPr>
-        <w:spacing w:after="80" w:before="280" w:lineRule="auto"/>
+        <w:spacing w:after="80" w:before="280" w:line="360" w:lineRule="auto"/>
         <w:ind w:left="990" w:firstLine="0"/>
         <w:rPr>
           <w:rFonts w:ascii="Times New Roman" w:cs="Times New Roman" w:eastAsia="Times New Roman" w:hAnsi="Times New Roman"/>
@@ -18783,9 +18701,11 @@
     </w:p>
     <w:p>
       <w:pPr>
-        <w:spacing w:after="80" w:before="280" w:lineRule="auto"/>
+        <w:spacing w:after="80" w:before="280" w:line="360" w:lineRule="auto"/>
         <w:ind w:left="990" w:firstLine="0"/>
-        <w:rPr/>
+        <w:rPr>
+          <w:rFonts w:ascii="Times New Roman" w:cs="Times New Roman" w:eastAsia="Times New Roman" w:hAnsi="Times New Roman"/>
+        </w:rPr>
       </w:pPr>
       <w:r>
         <w:rPr>
@@ -18917,12 +18837,12 @@
           <wp:inline distB="114300" distT="114300" distL="114300" distR="114300">
             <wp:extent cx="5381625" cy="3571875"/>
             <wp:effectExtent b="0" l="0" r="0" t="0"/>
-            <wp:docPr id="11" name="image9.png"/>
+            <wp:docPr id="11" name="image2.png"/>
             <a:graphic>
               <a:graphicData uri="http://schemas.openxmlformats.org/drawingml/2006/picture">
                 <pic:pic>
                   <pic:nvPicPr>
-                    <pic:cNvPr id="0" name="image9.png"/>
+                    <pic:cNvPr id="0" name="image2.png"/>
                     <pic:cNvPicPr preferRelativeResize="0"/>
                   </pic:nvPicPr>
                   <pic:blipFill>
@@ -19018,9 +18938,11 @@
     </w:p>
     <w:p>
       <w:pPr>
-        <w:spacing w:after="80" w:before="280" w:lineRule="auto"/>
+        <w:spacing w:after="80" w:before="280" w:line="360" w:lineRule="auto"/>
         <w:ind w:left="990" w:firstLine="0"/>
-        <w:rPr/>
+        <w:rPr>
+          <w:rFonts w:ascii="Times New Roman" w:cs="Times New Roman" w:eastAsia="Times New Roman" w:hAnsi="Times New Roman"/>
+        </w:rPr>
       </w:pPr>
       <w:r>
         <w:rPr>
@@ -19101,9 +19023,11 @@
     </w:p>
     <w:p>
       <w:pPr>
-        <w:spacing w:after="80" w:before="280" w:lineRule="auto"/>
+        <w:spacing w:after="80" w:before="280" w:line="360" w:lineRule="auto"/>
         <w:ind w:left="990" w:firstLine="0"/>
-        <w:rPr/>
+        <w:rPr>
+          <w:rFonts w:ascii="Times New Roman" w:cs="Times New Roman" w:eastAsia="Times New Roman" w:hAnsi="Times New Roman"/>
+        </w:rPr>
       </w:pPr>
       <w:r>
         <w:rPr>
@@ -19187,6 +19111,7 @@
         <w:spacing w:after="80" w:before="280" w:line="360" w:lineRule="auto"/>
         <w:ind w:left="992.1259842519685" w:firstLine="0"/>
         <w:rPr>
+          <w:rFonts w:ascii="Times New Roman" w:cs="Times New Roman" w:eastAsia="Times New Roman" w:hAnsi="Times New Roman"/>
           <w:b w:val="1"/>
           <w:u w:val="single"/>
         </w:rPr>
@@ -19353,7 +19278,7 @@
     <w:p>
       <w:pPr>
         <w:pStyle w:val="Heading3"/>
-        <w:spacing w:after="240" w:before="240" w:lineRule="auto"/>
+        <w:spacing w:after="240" w:before="240" w:line="360" w:lineRule="auto"/>
         <w:ind w:left="990" w:hanging="570"/>
         <w:rPr>
           <w:b w:val="0"/>
@@ -19412,10 +19337,13 @@
       <w:pPr>
         <w:spacing w:after="240" w:before="240" w:line="360" w:lineRule="auto"/>
         <w:ind w:left="992.1259842519685" w:firstLine="0"/>
-        <w:rPr/>
-      </w:pPr>
-      <w:r>
-        <w:rPr>
+        <w:rPr>
+          <w:rFonts w:ascii="Times New Roman" w:cs="Times New Roman" w:eastAsia="Times New Roman" w:hAnsi="Times New Roman"/>
+        </w:rPr>
+      </w:pPr>
+      <w:r>
+        <w:rPr>
+          <w:rFonts w:ascii="Times New Roman" w:cs="Times New Roman" w:eastAsia="Times New Roman" w:hAnsi="Times New Roman"/>
           <w:rtl w:val="0"/>
         </w:rPr>
         <w:t xml:space="preserve">DOI:</w:t>
@@ -19423,6 +19351,7 @@
       <w:hyperlink r:id="rId28">
         <w:r>
           <w:rPr>
+            <w:rFonts w:ascii="Times New Roman" w:cs="Times New Roman" w:eastAsia="Times New Roman" w:hAnsi="Times New Roman"/>
             <w:color w:val="1155cc"/>
             <w:u w:val="single"/>
             <w:rtl w:val="0"/>
@@ -19440,10 +19369,13 @@
       <w:pPr>
         <w:spacing w:after="240" w:before="240" w:line="360" w:lineRule="auto"/>
         <w:ind w:left="992.1259842519685" w:firstLine="0"/>
-        <w:rPr/>
-      </w:pPr>
-      <w:r>
-        <w:rPr>
+        <w:rPr>
+          <w:rFonts w:ascii="Times New Roman" w:cs="Times New Roman" w:eastAsia="Times New Roman" w:hAnsi="Times New Roman"/>
+        </w:rPr>
+      </w:pPr>
+      <w:r>
+        <w:rPr>
+          <w:rFonts w:ascii="Times New Roman" w:cs="Times New Roman" w:eastAsia="Times New Roman" w:hAnsi="Times New Roman"/>
           <w:rtl w:val="0"/>
         </w:rPr>
         <w:t xml:space="preserve">(Número de citas: 28)</w:t>
@@ -19453,7 +19385,9 @@
       <w:pPr>
         <w:spacing w:after="240" w:before="240" w:line="360" w:lineRule="auto"/>
         <w:ind w:left="992.1259842519685" w:firstLine="0"/>
-        <w:rPr/>
+        <w:rPr>
+          <w:rFonts w:ascii="Times New Roman" w:cs="Times New Roman" w:eastAsia="Times New Roman" w:hAnsi="Times New Roman"/>
+        </w:rPr>
       </w:pPr>
       <w:r>
         <w:rPr>
@@ -19496,10 +19430,13 @@
         <w:spacing w:after="240" w:before="240" w:line="360" w:lineRule="auto"/>
         <w:ind w:left="992.1259842519685" w:firstLine="0"/>
         <w:jc w:val="both"/>
-        <w:rPr/>
-      </w:pPr>
-      <w:r>
-        <w:rPr>
+        <w:rPr>
+          <w:rFonts w:ascii="Times New Roman" w:cs="Times New Roman" w:eastAsia="Times New Roman" w:hAnsi="Times New Roman"/>
+        </w:rPr>
+      </w:pPr>
+      <w:r>
+        <w:rPr>
+          <w:rFonts w:ascii="Times New Roman" w:cs="Times New Roman" w:eastAsia="Times New Roman" w:hAnsi="Times New Roman"/>
           <w:rtl w:val="0"/>
         </w:rPr>
         <w:t xml:space="preserve">En el estudio, se describe un planteamiento novedoso que fusiona el aprendizaje automático con la gestión de diseño y operaciones en sistemas de fabricación circular que son resistentes. El esquema sugerido aprovecha los métodos de aprendizaje reforzado para hacer más eficiente la producción, el reciclaje, el mantenimiento y la refabricación en sistemas de fabricación expuestos al desgaste, tratando de potenciar la rentabilidad y la adaptabilidad frente a las variaciones en las necesidades. Dicho planteamiento incorpora estrategias de control de producción, tales como Kanban y CONWIP, para administrar los inventarios de productos, lo cual mejora la eficacia operativa y disminuye el riesgo de pérdidas. El artículo detalla también, cómo la convergencia de estas tecnologías potencia la solidez del sistema ante las averías, garantizando que las acciones de mantenimiento y reciclaje no entorpezcan la capacidad de producción y que los productos defectuosos reciban un tratamiento eficaz. Las simulaciones efectuadas revelan que esta estrategia mejora de manera importante la rentabilidad y la capacidad de reacción del sistema ante las oscilaciones de la demanda.</w:t>
@@ -19510,20 +19447,24 @@
         <w:spacing w:after="240" w:before="240" w:line="360" w:lineRule="auto"/>
         <w:ind w:left="992.1259842519685" w:firstLine="0"/>
         <w:jc w:val="both"/>
-        <w:rPr/>
-      </w:pPr>
-      <w:r>
-        <w:rPr/>
+        <w:rPr>
+          <w:rFonts w:ascii="Times New Roman" w:cs="Times New Roman" w:eastAsia="Times New Roman" w:hAnsi="Times New Roman"/>
+        </w:rPr>
+      </w:pPr>
+      <w:r>
+        <w:rPr>
+          <w:rFonts w:ascii="Times New Roman" w:cs="Times New Roman" w:eastAsia="Times New Roman" w:hAnsi="Times New Roman"/>
+        </w:rPr>
         <w:drawing>
           <wp:inline distB="114300" distT="114300" distL="114300" distR="114300">
             <wp:extent cx="5745600" cy="2133600"/>
             <wp:effectExtent b="0" l="0" r="0" t="0"/>
-            <wp:docPr id="6" name="image8.png"/>
+            <wp:docPr id="6" name="image14.png"/>
             <a:graphic>
               <a:graphicData uri="http://schemas.openxmlformats.org/drawingml/2006/picture">
                 <pic:pic>
                   <pic:nvPicPr>
-                    <pic:cNvPr id="0" name="image8.png"/>
+                    <pic:cNvPr id="0" name="image14.png"/>
                     <pic:cNvPicPr preferRelativeResize="0"/>
                   </pic:nvPicPr>
                   <pic:blipFill>
@@ -19590,7 +19531,9 @@
         <w:spacing w:after="0" w:before="0" w:line="360" w:lineRule="auto"/>
         <w:ind w:left="992.1259842519685" w:firstLine="0"/>
         <w:jc w:val="center"/>
-        <w:rPr/>
+        <w:rPr>
+          <w:rFonts w:ascii="Times New Roman" w:cs="Times New Roman" w:eastAsia="Times New Roman" w:hAnsi="Times New Roman"/>
+        </w:rPr>
       </w:pPr>
       <w:r>
         <w:rPr>
@@ -19624,11 +19567,13 @@
         <w:ind w:left="992.1259842519685" w:firstLine="0"/>
         <w:jc w:val="both"/>
         <w:rPr>
-          <w:b w:val="1"/>
-        </w:rPr>
-      </w:pPr>
-      <w:r>
-        <w:rPr>
+          <w:rFonts w:ascii="Times New Roman" w:cs="Times New Roman" w:eastAsia="Times New Roman" w:hAnsi="Times New Roman"/>
+          <w:b w:val="1"/>
+        </w:rPr>
+      </w:pPr>
+      <w:r>
+        <w:rPr>
+          <w:rFonts w:ascii="Times New Roman" w:cs="Times New Roman" w:eastAsia="Times New Roman" w:hAnsi="Times New Roman"/>
           <w:b w:val="1"/>
           <w:rtl w:val="0"/>
         </w:rPr>
@@ -19942,128 +19887,127 @@
       <w:pPr>
         <w:keepNext w:val="0"/>
         <w:keepLines w:val="0"/>
-        <w:spacing w:after="80" w:before="280" w:lineRule="auto"/>
-        <w:ind w:left="992.1259842519685" w:firstLine="0"/>
-        <w:rPr/>
-      </w:pPr>
-      <w:r>
-        <w:rPr>
-          <w:rFonts w:ascii="Times New Roman" w:cs="Times New Roman" w:eastAsia="Times New Roman" w:hAnsi="Times New Roman"/>
-          <w:b w:val="1"/>
-          <w:sz w:val="24"/>
-          <w:szCs w:val="24"/>
-          <w:rtl w:val="0"/>
-        </w:rPr>
-        <w:t xml:space="preserve">3.1.8.4 Integración de Políticas de Producción y Control de Calidad</w:t>
-      </w:r>
-      <w:r>
-        <w:rPr>
-          <w:rtl w:val="0"/>
-        </w:rPr>
-      </w:r>
-    </w:p>
-    <w:p>
-      <w:pPr>
-        <w:spacing w:after="240" w:before="240" w:line="360" w:lineRule="auto"/>
-        <w:ind w:left="992.1259842519685" w:firstLine="0"/>
-        <w:jc w:val="both"/>
-        <w:rPr>
-          <w:rFonts w:ascii="Times New Roman" w:cs="Times New Roman" w:eastAsia="Times New Roman" w:hAnsi="Times New Roman"/>
-          <w:sz w:val="24"/>
-          <w:szCs w:val="24"/>
-        </w:rPr>
-      </w:pPr>
-      <w:r>
-        <w:rPr>
-          <w:rFonts w:ascii="Times New Roman" w:cs="Times New Roman" w:eastAsia="Times New Roman" w:hAnsi="Times New Roman"/>
-          <w:sz w:val="24"/>
-          <w:szCs w:val="24"/>
-          <w:rtl w:val="0"/>
-        </w:rPr>
-        <w:t xml:space="preserve">El artículo sugiere implementar </w:t>
-      </w:r>
-      <w:r>
-        <w:rPr>
-          <w:rFonts w:ascii="Times New Roman" w:cs="Times New Roman" w:eastAsia="Times New Roman" w:hAnsi="Times New Roman"/>
-          <w:color w:val="00b050"/>
-          <w:sz w:val="24"/>
-          <w:szCs w:val="24"/>
-          <w:rtl w:val="0"/>
-        </w:rPr>
-        <w:t xml:space="preserve">políticas de control de producción como </w:t>
-      </w:r>
-      <w:r>
-        <w:rPr>
-          <w:rFonts w:ascii="Times New Roman" w:cs="Times New Roman" w:eastAsia="Times New Roman" w:hAnsi="Times New Roman"/>
-          <w:color w:val="00b050"/>
-          <w:sz w:val="24"/>
-          <w:szCs w:val="24"/>
-          <w:u w:val="single"/>
-          <w:rtl w:val="0"/>
-        </w:rPr>
-        <w:t xml:space="preserve">Kanban</w:t>
-      </w:r>
-      <w:r>
-        <w:rPr>
-          <w:rFonts w:ascii="Times New Roman" w:cs="Times New Roman" w:eastAsia="Times New Roman" w:hAnsi="Times New Roman"/>
-          <w:color w:val="00b050"/>
-          <w:sz w:val="24"/>
-          <w:szCs w:val="24"/>
-          <w:rtl w:val="0"/>
-        </w:rPr>
-        <w:t xml:space="preserve"> y CONWIP en sistemas de manufactura circulares</w:t>
-      </w:r>
-      <w:r>
-        <w:rPr>
-          <w:rFonts w:ascii="Times New Roman" w:cs="Times New Roman" w:eastAsia="Times New Roman" w:hAnsi="Times New Roman"/>
-          <w:sz w:val="24"/>
-          <w:szCs w:val="24"/>
-          <w:rtl w:val="0"/>
-        </w:rPr>
-        <w:t xml:space="preserve">. Esto es clave para asegurar que la producción se ajuste a la demanda y a la disponibilidad de recursos. Estas estrategias ofrecen flexibilidad operativa al gestionar el flujo de trabajo según las condiciones del mercado. Al automatizar estas políticas con Machine Learning, podrá mantener la producción y la calidad alineadas con las expectativas del cliente, lo que sin duda mejorará su satisfacción.</w:t>
-      </w:r>
-    </w:p>
-    <w:p>
-      <w:pPr>
         <w:spacing w:after="80" w:before="280" w:line="360" w:lineRule="auto"/>
         <w:ind w:left="992.1259842519685" w:firstLine="0"/>
         <w:rPr>
-          <w:b w:val="1"/>
+          <w:rFonts w:ascii="Times New Roman" w:cs="Times New Roman" w:eastAsia="Times New Roman" w:hAnsi="Times New Roman"/>
+        </w:rPr>
+      </w:pPr>
+      <w:r>
+        <w:rPr>
+          <w:rFonts w:ascii="Times New Roman" w:cs="Times New Roman" w:eastAsia="Times New Roman" w:hAnsi="Times New Roman"/>
+          <w:b w:val="1"/>
+          <w:sz w:val="24"/>
+          <w:szCs w:val="24"/>
+          <w:rtl w:val="0"/>
+        </w:rPr>
+        <w:t xml:space="preserve">3.1.8.4 Integración de Políticas de Producción y Control de Calidad</w:t>
+      </w:r>
+      <w:r>
+        <w:rPr>
+          <w:rtl w:val="0"/>
+        </w:rPr>
+      </w:r>
+    </w:p>
+    <w:p>
+      <w:pPr>
+        <w:spacing w:after="240" w:before="240" w:line="360" w:lineRule="auto"/>
+        <w:ind w:left="992.1259842519685" w:firstLine="0"/>
+        <w:jc w:val="both"/>
+        <w:rPr>
+          <w:rFonts w:ascii="Times New Roman" w:cs="Times New Roman" w:eastAsia="Times New Roman" w:hAnsi="Times New Roman"/>
+          <w:sz w:val="24"/>
+          <w:szCs w:val="24"/>
+        </w:rPr>
+      </w:pPr>
+      <w:r>
+        <w:rPr>
+          <w:rFonts w:ascii="Times New Roman" w:cs="Times New Roman" w:eastAsia="Times New Roman" w:hAnsi="Times New Roman"/>
+          <w:sz w:val="24"/>
+          <w:szCs w:val="24"/>
+          <w:rtl w:val="0"/>
+        </w:rPr>
+        <w:t xml:space="preserve">El artículo sugiere implementar </w:t>
+      </w:r>
+      <w:r>
+        <w:rPr>
+          <w:rFonts w:ascii="Times New Roman" w:cs="Times New Roman" w:eastAsia="Times New Roman" w:hAnsi="Times New Roman"/>
+          <w:color w:val="00b050"/>
+          <w:sz w:val="24"/>
+          <w:szCs w:val="24"/>
+          <w:rtl w:val="0"/>
+        </w:rPr>
+        <w:t xml:space="preserve">políticas de control de producción como </w:t>
+      </w:r>
+      <w:r>
+        <w:rPr>
+          <w:rFonts w:ascii="Times New Roman" w:cs="Times New Roman" w:eastAsia="Times New Roman" w:hAnsi="Times New Roman"/>
+          <w:color w:val="00b050"/>
           <w:sz w:val="24"/>
           <w:szCs w:val="24"/>
           <w:u w:val="single"/>
-        </w:rPr>
-      </w:pPr>
-      <w:r>
-        <w:rPr>
-          <w:rFonts w:ascii="Times New Roman" w:cs="Times New Roman" w:eastAsia="Times New Roman" w:hAnsi="Times New Roman"/>
-          <w:b w:val="1"/>
-          <w:sz w:val="24"/>
-          <w:szCs w:val="24"/>
-          <w:u w:val="single"/>
-          <w:rtl w:val="0"/>
-        </w:rPr>
-        <w:t xml:space="preserve">Utilidad del artículo para mi proyecto de tesis</w:t>
-      </w:r>
-      <w:r>
-        <w:rPr>
-          <w:rtl w:val="0"/>
-        </w:rPr>
+          <w:rtl w:val="0"/>
+        </w:rPr>
+        <w:t xml:space="preserve">Kanban</w:t>
+      </w:r>
+      <w:r>
+        <w:rPr>
+          <w:rFonts w:ascii="Times New Roman" w:cs="Times New Roman" w:eastAsia="Times New Roman" w:hAnsi="Times New Roman"/>
+          <w:color w:val="00b050"/>
+          <w:sz w:val="24"/>
+          <w:szCs w:val="24"/>
+          <w:rtl w:val="0"/>
+        </w:rPr>
+        <w:t xml:space="preserve"> y CONWIP en sistemas de manufactura circulares</w:t>
+      </w:r>
+      <w:r>
+        <w:rPr>
+          <w:rFonts w:ascii="Times New Roman" w:cs="Times New Roman" w:eastAsia="Times New Roman" w:hAnsi="Times New Roman"/>
+          <w:sz w:val="24"/>
+          <w:szCs w:val="24"/>
+          <w:rtl w:val="0"/>
+        </w:rPr>
+        <w:t xml:space="preserve">. Esto es clave para asegurar que la producción se ajuste a la demanda y a la disponibilidad de recursos. Estas estrategias ofrecen flexibilidad operativa al gestionar el flujo de trabajo según las condiciones del mercado. Al automatizar estas políticas con Machine Learning, podrá mantener la producción y la calidad alineadas con las expectativas del cliente, lo que sin duda mejorará su satisfacción.</w:t>
       </w:r>
     </w:p>
     <w:p>
       <w:pPr>
         <w:spacing w:after="80" w:before="280" w:line="360" w:lineRule="auto"/>
         <w:ind w:left="992.1259842519685" w:firstLine="0"/>
-        <w:jc w:val="both"/>
-        <w:rPr>
-          <w:sz w:val="24"/>
-          <w:szCs w:val="24"/>
-        </w:rPr>
-      </w:pPr>
-      <w:r>
-        <w:rPr>
-          <w:b w:val="0"/>
+        <w:rPr>
+          <w:rFonts w:ascii="Times New Roman" w:cs="Times New Roman" w:eastAsia="Times New Roman" w:hAnsi="Times New Roman"/>
+          <w:b w:val="1"/>
+          <w:sz w:val="24"/>
+          <w:szCs w:val="24"/>
+          <w:u w:val="single"/>
+        </w:rPr>
+      </w:pPr>
+      <w:r>
+        <w:rPr>
+          <w:rFonts w:ascii="Times New Roman" w:cs="Times New Roman" w:eastAsia="Times New Roman" w:hAnsi="Times New Roman"/>
+          <w:b w:val="1"/>
+          <w:sz w:val="24"/>
+          <w:szCs w:val="24"/>
+          <w:u w:val="single"/>
+          <w:rtl w:val="0"/>
+        </w:rPr>
+        <w:t xml:space="preserve">Utilidad del artículo para mi proyecto de tesis</w:t>
+      </w:r>
+    </w:p>
+    <w:p>
+      <w:pPr>
+        <w:spacing w:after="80" w:before="280" w:line="360" w:lineRule="auto"/>
+        <w:ind w:left="992.1259842519685" w:firstLine="0"/>
+        <w:jc w:val="both"/>
+        <w:rPr>
+          <w:rFonts w:ascii="Times New Roman" w:cs="Times New Roman" w:eastAsia="Times New Roman" w:hAnsi="Times New Roman"/>
+          <w:sz w:val="24"/>
+          <w:szCs w:val="24"/>
+        </w:rPr>
+      </w:pPr>
+      <w:r>
+        <w:rPr>
+          <w:rFonts w:ascii="Times New Roman" w:cs="Times New Roman" w:eastAsia="Times New Roman" w:hAnsi="Times New Roman"/>
           <w:color w:val="000000"/>
           <w:sz w:val="24"/>
           <w:szCs w:val="24"/>
@@ -20073,6 +20017,7 @@
       </w:r>
       <w:r>
         <w:rPr>
+          <w:rFonts w:ascii="Times New Roman" w:cs="Times New Roman" w:eastAsia="Times New Roman" w:hAnsi="Times New Roman"/>
           <w:sz w:val="24"/>
           <w:szCs w:val="24"/>
           <w:rtl w:val="0"/>
@@ -20081,51 +20026,26 @@
       </w:r>
       <w:r>
         <w:rPr>
-          <w:b w:val="0"/>
-          <w:sz w:val="24"/>
-          <w:szCs w:val="24"/>
-          <w:rtl w:val="0"/>
-        </w:rPr>
-        <w:t xml:space="preserve">claves </w:t>
-      </w:r>
-      <w:r>
-        <w:rPr>
-          <w:sz w:val="24"/>
-          <w:szCs w:val="24"/>
-          <w:rtl w:val="0"/>
-        </w:rPr>
-        <w:t xml:space="preserve">para </w:t>
-      </w:r>
-      <w:r>
-        <w:rPr>
+          <w:rFonts w:ascii="Times New Roman" w:cs="Times New Roman" w:eastAsia="Times New Roman" w:hAnsi="Times New Roman"/>
+          <w:sz w:val="24"/>
+          <w:szCs w:val="24"/>
+          <w:rtl w:val="0"/>
+        </w:rPr>
+        <w:t xml:space="preserve">claves para </w:t>
+      </w:r>
+      <w:r>
+        <w:rPr>
+          <w:rFonts w:ascii="Times New Roman" w:cs="Times New Roman" w:eastAsia="Times New Roman" w:hAnsi="Times New Roman"/>
           <w:color w:val="0000ff"/>
           <w:sz w:val="24"/>
           <w:szCs w:val="24"/>
           <w:rtl w:val="0"/>
         </w:rPr>
-        <w:t xml:space="preserve">implementar una plataforma </w:t>
-      </w:r>
-      <w:r>
-        <w:rPr>
-          <w:b w:val="0"/>
-          <w:color w:val="0000ff"/>
-          <w:sz w:val="24"/>
-          <w:szCs w:val="24"/>
-          <w:rtl w:val="0"/>
-        </w:rPr>
-        <w:t xml:space="preserve">inteligente para optimizar el control de calidad y la gestión de inventarios en la empresa SubliCielo, permitiendo adaptar la producción de telas sublimadas en tiempo real y garantizando la entrega de productos sin defectos</w:t>
-      </w:r>
-      <w:r>
-        <w:rPr>
-          <w:color w:val="0000ff"/>
-          <w:sz w:val="24"/>
-          <w:szCs w:val="24"/>
-          <w:rtl w:val="0"/>
-        </w:rPr>
-        <w:t xml:space="preserve">. </w:t>
-      </w:r>
-      <w:r>
-        <w:rPr>
+        <w:t xml:space="preserve">implementar una plataforma inteligente para optimizar el control de calidad y la gestión de inventarios en la empresa SubliCielo, permitiendo adaptar la producción de telas sublimadas en tiempo real y garantizando la entrega de productos sin defectos. </w:t>
+      </w:r>
+      <w:r>
+        <w:rPr>
+          <w:rFonts w:ascii="Times New Roman" w:cs="Times New Roman" w:eastAsia="Times New Roman" w:hAnsi="Times New Roman"/>
           <w:sz w:val="24"/>
           <w:szCs w:val="24"/>
           <w:rtl w:val="0"/>
@@ -20143,6 +20063,7 @@
         <w:ind w:left="1440" w:hanging="360"/>
         <w:jc w:val="both"/>
         <w:rPr>
+          <w:rFonts w:ascii="Times New Roman" w:cs="Times New Roman" w:eastAsia="Times New Roman" w:hAnsi="Times New Roman"/>
           <w:color w:val="00b050"/>
           <w:sz w:val="24"/>
           <w:szCs w:val="24"/>
@@ -20150,6 +20071,7 @@
       </w:pPr>
       <w:r>
         <w:rPr>
+          <w:rFonts w:ascii="Times New Roman" w:cs="Times New Roman" w:eastAsia="Times New Roman" w:hAnsi="Times New Roman"/>
           <w:color w:val="00b050"/>
           <w:sz w:val="24"/>
           <w:szCs w:val="24"/>
@@ -20159,6 +20081,7 @@
       </w:r>
       <w:r>
         <w:rPr>
+          <w:rFonts w:ascii="Times New Roman" w:cs="Times New Roman" w:eastAsia="Times New Roman" w:hAnsi="Times New Roman"/>
           <w:color w:val="00b050"/>
           <w:sz w:val="24"/>
           <w:szCs w:val="24"/>
@@ -20169,6 +20092,7 @@
       </w:r>
       <w:r>
         <w:rPr>
+          <w:rFonts w:ascii="Times New Roman" w:cs="Times New Roman" w:eastAsia="Times New Roman" w:hAnsi="Times New Roman"/>
           <w:color w:val="00b050"/>
           <w:sz w:val="24"/>
           <w:szCs w:val="24"/>
@@ -20187,6 +20111,7 @@
         <w:ind w:left="1440" w:hanging="360"/>
         <w:jc w:val="both"/>
         <w:rPr>
+          <w:rFonts w:ascii="Times New Roman" w:cs="Times New Roman" w:eastAsia="Times New Roman" w:hAnsi="Times New Roman"/>
           <w:color w:val="00b050"/>
           <w:sz w:val="24"/>
           <w:szCs w:val="24"/>
@@ -20194,6 +20119,7 @@
       </w:pPr>
       <w:r>
         <w:rPr>
+          <w:rFonts w:ascii="Times New Roman" w:cs="Times New Roman" w:eastAsia="Times New Roman" w:hAnsi="Times New Roman"/>
           <w:color w:val="00b050"/>
           <w:sz w:val="24"/>
           <w:szCs w:val="24"/>
@@ -20203,6 +20129,7 @@
       </w:r>
       <w:r>
         <w:rPr>
+          <w:rFonts w:ascii="Times New Roman" w:cs="Times New Roman" w:eastAsia="Times New Roman" w:hAnsi="Times New Roman"/>
           <w:color w:val="00b050"/>
           <w:sz w:val="24"/>
           <w:szCs w:val="24"/>
@@ -20213,6 +20140,7 @@
       </w:r>
       <w:r>
         <w:rPr>
+          <w:rFonts w:ascii="Times New Roman" w:cs="Times New Roman" w:eastAsia="Times New Roman" w:hAnsi="Times New Roman"/>
           <w:color w:val="00b050"/>
           <w:sz w:val="24"/>
           <w:szCs w:val="24"/>
@@ -20231,6 +20159,7 @@
         <w:ind w:left="1440" w:hanging="360"/>
         <w:jc w:val="both"/>
         <w:rPr>
+          <w:rFonts w:ascii="Times New Roman" w:cs="Times New Roman" w:eastAsia="Times New Roman" w:hAnsi="Times New Roman"/>
           <w:color w:val="00b050"/>
           <w:sz w:val="24"/>
           <w:szCs w:val="24"/>
@@ -20238,6 +20167,7 @@
       </w:pPr>
       <w:r>
         <w:rPr>
+          <w:rFonts w:ascii="Times New Roman" w:cs="Times New Roman" w:eastAsia="Times New Roman" w:hAnsi="Times New Roman"/>
           <w:color w:val="00b050"/>
           <w:sz w:val="24"/>
           <w:szCs w:val="24"/>
@@ -20247,6 +20177,7 @@
       </w:r>
       <w:r>
         <w:rPr>
+          <w:rFonts w:ascii="Times New Roman" w:cs="Times New Roman" w:eastAsia="Times New Roman" w:hAnsi="Times New Roman"/>
           <w:color w:val="00b050"/>
           <w:sz w:val="24"/>
           <w:szCs w:val="24"/>
@@ -20371,7 +20302,7 @@
     </w:p>
     <w:p>
       <w:pPr>
-        <w:spacing w:after="240" w:before="240" w:lineRule="auto"/>
+        <w:spacing w:after="240" w:before="240" w:line="360" w:lineRule="auto"/>
         <w:ind w:left="992.1259842519685" w:firstLine="0"/>
         <w:rPr>
           <w:rFonts w:ascii="Times New Roman" w:cs="Times New Roman" w:eastAsia="Times New Roman" w:hAnsi="Times New Roman"/>
@@ -20420,6 +20351,7 @@
     </w:p>
     <w:p>
       <w:pPr>
+        <w:spacing w:line="360" w:lineRule="auto"/>
         <w:ind w:left="992.1259842519685" w:firstLine="0"/>
         <w:rPr>
           <w:rFonts w:ascii="Times New Roman" w:cs="Times New Roman" w:eastAsia="Times New Roman" w:hAnsi="Times New Roman"/>
@@ -20446,7 +20378,7 @@
     </w:p>
     <w:p>
       <w:pPr>
-        <w:spacing w:after="240" w:before="240" w:lineRule="auto"/>
+        <w:spacing w:after="240" w:before="240" w:line="360" w:lineRule="auto"/>
         <w:ind w:left="992.1259842519685" w:firstLine="0"/>
         <w:jc w:val="both"/>
         <w:rPr>
@@ -20495,7 +20427,7 @@
     </w:p>
     <w:p>
       <w:pPr>
-        <w:spacing w:after="160" w:line="259" w:lineRule="auto"/>
+        <w:spacing w:after="160" w:line="360" w:lineRule="auto"/>
         <w:ind w:left="992.1259842519685" w:firstLine="0"/>
         <w:jc w:val="both"/>
         <w:rPr>
@@ -20582,7 +20514,7 @@
     </w:p>
     <w:p>
       <w:pPr>
-        <w:spacing w:after="240" w:before="240" w:lineRule="auto"/>
+        <w:spacing w:after="240" w:before="240" w:line="360" w:lineRule="auto"/>
         <w:ind w:left="992.1259842519685" w:firstLine="0"/>
         <w:rPr>
           <w:rFonts w:ascii="Times New Roman" w:cs="Times New Roman" w:eastAsia="Times New Roman" w:hAnsi="Times New Roman"/>
@@ -20604,7 +20536,7 @@
     </w:p>
     <w:p>
       <w:pPr>
-        <w:spacing w:after="120" w:before="120" w:line="240" w:lineRule="auto"/>
+        <w:spacing w:after="120" w:before="120" w:line="360" w:lineRule="auto"/>
         <w:ind w:left="992.1259842519685" w:firstLine="0"/>
         <w:jc w:val="both"/>
         <w:rPr>
@@ -20712,7 +20644,7 @@
     </w:p>
     <w:p>
       <w:pPr>
-        <w:spacing w:after="240" w:before="240" w:lineRule="auto"/>
+        <w:spacing w:after="240" w:before="240" w:line="360" w:lineRule="auto"/>
         <w:ind w:left="992.1259842519685" w:firstLine="0"/>
         <w:jc w:val="both"/>
         <w:rPr>
@@ -20735,7 +20667,7 @@
     </w:p>
     <w:p>
       <w:pPr>
-        <w:spacing w:after="240" w:before="240" w:lineRule="auto"/>
+        <w:spacing w:after="240" w:before="240" w:line="360" w:lineRule="auto"/>
         <w:ind w:left="992.1259842519685" w:firstLine="0"/>
         <w:jc w:val="both"/>
         <w:rPr>
@@ -20824,7 +20756,7 @@
     </w:p>
     <w:p>
       <w:pPr>
-        <w:spacing w:after="120" w:before="120" w:line="240" w:lineRule="auto"/>
+        <w:spacing w:after="120" w:before="120" w:line="360" w:lineRule="auto"/>
         <w:ind w:left="992.1259842519685" w:firstLine="0"/>
         <w:jc w:val="center"/>
         <w:rPr>
@@ -20843,12 +20775,12 @@
           <wp:inline distB="114300" distT="114300" distL="114300" distR="114300">
             <wp:extent cx="4159298" cy="2671018"/>
             <wp:effectExtent b="0" l="0" r="0" t="0"/>
-            <wp:docPr id="10" name="image10.png"/>
+            <wp:docPr id="10" name="image3.png"/>
             <a:graphic>
               <a:graphicData uri="http://schemas.openxmlformats.org/drawingml/2006/picture">
                 <pic:pic>
                   <pic:nvPicPr>
-                    <pic:cNvPr id="0" name="image10.png"/>
+                    <pic:cNvPr id="0" name="image3.png"/>
                     <pic:cNvPicPr preferRelativeResize="0"/>
                   </pic:nvPicPr>
                   <pic:blipFill>
@@ -20944,7 +20876,7 @@
     </w:p>
     <w:p>
       <w:pPr>
-        <w:spacing w:after="240" w:before="240" w:lineRule="auto"/>
+        <w:spacing w:after="240" w:before="240" w:line="360" w:lineRule="auto"/>
         <w:ind w:left="992.1259842519685" w:firstLine="0"/>
         <w:jc w:val="both"/>
         <w:rPr>
@@ -20967,7 +20899,7 @@
     </w:p>
     <w:p>
       <w:pPr>
-        <w:spacing w:after="240" w:before="240" w:lineRule="auto"/>
+        <w:spacing w:after="240" w:before="240" w:line="360" w:lineRule="auto"/>
         <w:ind w:left="992.1259842519685" w:firstLine="0"/>
         <w:jc w:val="both"/>
         <w:rPr>
@@ -21006,7 +20938,7 @@
     </w:p>
     <w:p>
       <w:pPr>
-        <w:spacing w:after="240" w:before="240" w:lineRule="auto"/>
+        <w:spacing w:after="240" w:before="240" w:line="360" w:lineRule="auto"/>
         <w:ind w:left="992.1259842519685" w:firstLine="0"/>
         <w:jc w:val="both"/>
         <w:rPr>
@@ -21029,7 +20961,7 @@
     </w:p>
     <w:p>
       <w:pPr>
-        <w:spacing w:after="240" w:before="240" w:lineRule="auto"/>
+        <w:spacing w:after="240" w:before="240" w:line="360" w:lineRule="auto"/>
         <w:ind w:left="992.1259842519685" w:firstLine="0"/>
         <w:jc w:val="both"/>
         <w:rPr>
@@ -21108,7 +21040,7 @@
     </w:p>
     <w:p>
       <w:pPr>
-        <w:spacing w:after="240" w:before="240" w:lineRule="auto"/>
+        <w:spacing w:after="240" w:before="240" w:line="360" w:lineRule="auto"/>
         <w:ind w:left="992.1259842519685" w:firstLine="0"/>
         <w:rPr>
           <w:rFonts w:ascii="Times New Roman" w:cs="Times New Roman" w:eastAsia="Times New Roman" w:hAnsi="Times New Roman"/>
@@ -21132,7 +21064,7 @@
     </w:p>
     <w:p>
       <w:pPr>
-        <w:spacing w:after="240" w:before="240" w:lineRule="auto"/>
+        <w:spacing w:after="240" w:before="240" w:line="360" w:lineRule="auto"/>
         <w:ind w:left="992.1259842519685" w:firstLine="0"/>
         <w:jc w:val="both"/>
         <w:rPr>
@@ -21164,7 +21096,7 @@
     </w:p>
     <w:p>
       <w:pPr>
-        <w:spacing w:after="240" w:before="240" w:lineRule="auto"/>
+        <w:spacing w:after="240" w:before="240" w:line="360" w:lineRule="auto"/>
         <w:ind w:left="992.1259842519685" w:firstLine="0"/>
         <w:jc w:val="both"/>
         <w:rPr>
@@ -21469,12 +21401,12 @@
           <wp:inline distB="114300" distT="114300" distL="114300" distR="114300">
             <wp:extent cx="3402393" cy="3481388"/>
             <wp:effectExtent b="0" l="0" r="0" t="0"/>
-            <wp:docPr id="18" name="image11.png"/>
+            <wp:docPr id="18" name="image8.png"/>
             <a:graphic>
               <a:graphicData uri="http://schemas.openxmlformats.org/drawingml/2006/picture">
                 <pic:pic>
                   <pic:nvPicPr>
-                    <pic:cNvPr id="0" name="image11.png"/>
+                    <pic:cNvPr id="0" name="image8.png"/>
                     <pic:cNvPicPr preferRelativeResize="0"/>
                   </pic:nvPicPr>
                   <pic:blipFill>
@@ -22299,6 +22231,7 @@
     <w:p>
       <w:pPr>
         <w:pStyle w:val="Heading1"/>
+        <w:spacing w:line="360" w:lineRule="auto"/>
         <w:ind w:left="0" w:firstLine="0"/>
         <w:rPr/>
       </w:pPr>
@@ -22314,6 +22247,7 @@
     <w:p>
       <w:pPr>
         <w:pStyle w:val="Heading2"/>
+        <w:spacing w:line="360" w:lineRule="auto"/>
         <w:rPr>
           <w:sz w:val="24"/>
           <w:szCs w:val="24"/>
@@ -22338,7 +22272,7 @@
     </w:p>
     <w:p>
       <w:pPr>
-        <w:spacing w:after="240" w:before="240" w:lineRule="auto"/>
+        <w:spacing w:after="240" w:before="240" w:line="360" w:lineRule="auto"/>
         <w:ind w:left="425.19685039370086" w:firstLine="0"/>
         <w:jc w:val="both"/>
         <w:rPr>
@@ -22359,7 +22293,7 @@
     </w:p>
     <w:p>
       <w:pPr>
-        <w:spacing w:after="240" w:before="240" w:lineRule="auto"/>
+        <w:spacing w:after="240" w:before="240" w:line="360" w:lineRule="auto"/>
         <w:ind w:left="425.19685039370086" w:firstLine="0"/>
         <w:jc w:val="both"/>
         <w:rPr>
@@ -22380,7 +22314,7 @@
     </w:p>
     <w:p>
       <w:pPr>
-        <w:spacing w:after="240" w:before="240" w:lineRule="auto"/>
+        <w:spacing w:after="240" w:before="240" w:line="360" w:lineRule="auto"/>
         <w:ind w:left="425.19685039370086" w:firstLine="0"/>
         <w:jc w:val="both"/>
         <w:rPr>
@@ -22448,7 +22382,7 @@
     </w:p>
     <w:p>
       <w:pPr>
-        <w:spacing w:after="240" w:before="240" w:lineRule="auto"/>
+        <w:spacing w:after="240" w:before="240" w:line="360" w:lineRule="auto"/>
         <w:ind w:left="425.19685039370086" w:firstLine="0"/>
         <w:jc w:val="both"/>
         <w:rPr>
@@ -22497,7 +22431,7 @@
     </w:p>
     <w:p>
       <w:pPr>
-        <w:spacing w:after="240" w:before="240" w:lineRule="auto"/>
+        <w:spacing w:after="240" w:before="240" w:line="360" w:lineRule="auto"/>
         <w:ind w:left="425.19685039370086" w:firstLine="0"/>
         <w:jc w:val="both"/>
         <w:rPr>
@@ -22528,7 +22462,7 @@
     </w:p>
     <w:p>
       <w:pPr>
-        <w:spacing w:after="240" w:before="240" w:lineRule="auto"/>
+        <w:spacing w:after="240" w:before="240" w:line="360" w:lineRule="auto"/>
         <w:ind w:left="425.19685039370086" w:firstLine="0"/>
         <w:jc w:val="both"/>
         <w:rPr>
@@ -22577,7 +22511,7 @@
     </w:p>
     <w:p>
       <w:pPr>
-        <w:spacing w:after="240" w:before="240" w:lineRule="auto"/>
+        <w:spacing w:after="240" w:before="240" w:line="360" w:lineRule="auto"/>
         <w:ind w:left="425.19685039370086" w:firstLine="0"/>
         <w:jc w:val="both"/>
         <w:rPr>
@@ -22626,6 +22560,7 @@
     </w:p>
     <w:p>
       <w:pPr>
+        <w:spacing w:line="360" w:lineRule="auto"/>
         <w:rPr/>
       </w:pPr>
       <w:r>
@@ -22637,6 +22572,7 @@
     <w:p>
       <w:pPr>
         <w:pStyle w:val="Heading2"/>
+        <w:spacing w:line="360" w:lineRule="auto"/>
         <w:rPr>
           <w:sz w:val="24"/>
           <w:szCs w:val="24"/>
@@ -22661,6 +22597,7 @@
     </w:p>
     <w:p>
       <w:pPr>
+        <w:spacing w:line="360" w:lineRule="auto"/>
         <w:ind w:left="425.19685039370086" w:firstLine="0"/>
         <w:rPr/>
       </w:pPr>
@@ -22673,6 +22610,7 @@
     </w:p>
     <w:p>
       <w:pPr>
+        <w:spacing w:line="360" w:lineRule="auto"/>
         <w:ind w:left="992.1259842519685" w:firstLine="0"/>
         <w:rPr/>
       </w:pPr>
@@ -22685,6 +22623,7 @@
     </w:p>
     <w:p>
       <w:pPr>
+        <w:spacing w:line="360" w:lineRule="auto"/>
         <w:ind w:left="992.1259842519685" w:firstLine="0"/>
         <w:rPr/>
       </w:pPr>
@@ -22697,6 +22636,7 @@
     </w:p>
     <w:p>
       <w:pPr>
+        <w:spacing w:line="360" w:lineRule="auto"/>
         <w:ind w:left="425.19685039370086" w:firstLine="0"/>
         <w:rPr/>
       </w:pPr>
@@ -22709,6 +22649,7 @@
     </w:p>
     <w:p>
       <w:pPr>
+        <w:spacing w:line="360" w:lineRule="auto"/>
         <w:ind w:left="0" w:firstLine="0"/>
         <w:rPr/>
       </w:pPr>
@@ -22721,6 +22662,7 @@
     <w:p>
       <w:pPr>
         <w:pStyle w:val="Heading2"/>
+        <w:spacing w:line="360" w:lineRule="auto"/>
         <w:ind w:left="0" w:firstLine="0"/>
         <w:rPr>
           <w:sz w:val="24"/>
@@ -22743,6 +22685,7 @@
     </w:p>
     <w:p>
       <w:pPr>
+        <w:spacing w:line="360" w:lineRule="auto"/>
         <w:ind w:left="850.3937007874017" w:firstLine="0"/>
         <w:rPr/>
       </w:pPr>
@@ -22803,7 +22746,7 @@
     </w:p>
     <w:p>
       <w:pPr>
-        <w:spacing w:line="240" w:lineRule="auto"/>
+        <w:spacing w:line="360" w:lineRule="auto"/>
         <w:ind w:left="566.9291338582675" w:firstLine="153.07086614173244"/>
         <w:jc w:val="both"/>
         <w:rPr>
@@ -22822,7 +22765,7 @@
     <w:p>
       <w:pPr>
         <w:spacing w:after="240" w:before="240" w:line="360" w:lineRule="auto"/>
-        <w:ind w:left="480"/>
+        <w:ind w:left="720.0000000000001" w:hanging="720.0000000000001"/>
         <w:jc w:val="both"/>
         <w:rPr>
           <w:rFonts w:ascii="Times New Roman" w:cs="Times New Roman" w:eastAsia="Times New Roman" w:hAnsi="Times New Roman"/>
@@ -22884,7 +22827,7 @@
     <w:p>
       <w:pPr>
         <w:spacing w:after="240" w:before="240" w:line="360" w:lineRule="auto"/>
-        <w:ind w:left="480"/>
+        <w:ind w:left="720.0000000000001" w:hanging="720.0000000000001"/>
         <w:jc w:val="both"/>
         <w:rPr>
           <w:rFonts w:ascii="Times New Roman" w:cs="Times New Roman" w:eastAsia="Times New Roman" w:hAnsi="Times New Roman"/>
@@ -22965,7 +22908,7 @@
     <w:p>
       <w:pPr>
         <w:spacing w:after="240" w:before="240" w:line="360" w:lineRule="auto"/>
-        <w:ind w:left="480"/>
+        <w:ind w:left="720.0000000000001" w:hanging="720.0000000000001"/>
         <w:jc w:val="both"/>
         <w:rPr>
           <w:rFonts w:ascii="Times New Roman" w:cs="Times New Roman" w:eastAsia="Times New Roman" w:hAnsi="Times New Roman"/>
@@ -23046,7 +22989,7 @@
     <w:p>
       <w:pPr>
         <w:spacing w:after="240" w:before="240" w:line="360" w:lineRule="auto"/>
-        <w:ind w:left="480"/>
+        <w:ind w:left="720.0000000000001" w:hanging="720.0000000000001"/>
         <w:jc w:val="both"/>
         <w:rPr>
           <w:rFonts w:ascii="Times New Roman" w:cs="Times New Roman" w:eastAsia="Times New Roman" w:hAnsi="Times New Roman"/>
@@ -23127,7 +23070,7 @@
     <w:p>
       <w:pPr>
         <w:spacing w:after="240" w:before="240" w:line="360" w:lineRule="auto"/>
-        <w:ind w:left="480"/>
+        <w:ind w:left="720.0000000000001" w:hanging="720.0000000000001"/>
         <w:jc w:val="both"/>
         <w:rPr>
           <w:rFonts w:ascii="Times New Roman" w:cs="Times New Roman" w:eastAsia="Times New Roman" w:hAnsi="Times New Roman"/>
@@ -23208,7 +23151,7 @@
     <w:p>
       <w:pPr>
         <w:spacing w:after="240" w:before="240" w:line="360" w:lineRule="auto"/>
-        <w:ind w:left="720.0000000000001"/>
+        <w:ind w:left="720.0000000000001" w:hanging="720.0000000000001"/>
         <w:jc w:val="both"/>
         <w:rPr>
           <w:rFonts w:ascii="Times New Roman" w:cs="Times New Roman" w:eastAsia="Times New Roman" w:hAnsi="Times New Roman"/>
@@ -23258,7 +23201,7 @@
     <w:p>
       <w:pPr>
         <w:spacing w:after="240" w:before="240" w:line="360" w:lineRule="auto"/>
-        <w:ind w:left="480"/>
+        <w:ind w:left="720.0000000000001" w:hanging="720.0000000000001"/>
         <w:jc w:val="both"/>
         <w:rPr>
           <w:rFonts w:ascii="Times New Roman" w:cs="Times New Roman" w:eastAsia="Times New Roman" w:hAnsi="Times New Roman"/>
@@ -23339,7 +23282,7 @@
     <w:p>
       <w:pPr>
         <w:spacing w:after="240" w:before="240" w:line="360" w:lineRule="auto"/>
-        <w:ind w:left="480"/>
+        <w:ind w:left="720.0000000000001" w:hanging="720.0000000000001"/>
         <w:jc w:val="both"/>
         <w:rPr>
           <w:rFonts w:ascii="Times New Roman" w:cs="Times New Roman" w:eastAsia="Times New Roman" w:hAnsi="Times New Roman"/>
@@ -23401,7 +23344,78 @@
     <w:p>
       <w:pPr>
         <w:spacing w:after="240" w:before="240" w:line="360" w:lineRule="auto"/>
-        <w:ind w:left="480"/>
+        <w:ind w:left="720.0000000000001" w:hanging="720.0000000000001"/>
+        <w:jc w:val="both"/>
+        <w:rPr>
+          <w:rFonts w:ascii="Times New Roman" w:cs="Times New Roman" w:eastAsia="Times New Roman" w:hAnsi="Times New Roman"/>
+          <w:color w:val="1155cc"/>
+          <w:sz w:val="24"/>
+          <w:szCs w:val="24"/>
+          <w:u w:val="single"/>
+        </w:rPr>
+      </w:pPr>
+      <w:r>
+        <w:rPr>
+          <w:rFonts w:ascii="Times New Roman" w:cs="Times New Roman" w:eastAsia="Times New Roman" w:hAnsi="Times New Roman"/>
+          <w:sz w:val="24"/>
+          <w:szCs w:val="24"/>
+          <w:rtl w:val="0"/>
+        </w:rPr>
+        <w:t xml:space="preserve">Ramana, V., Anu, S., Nair, H., &amp; Sanal Kumar, K. P. (2022). Machine Learning based Automated Multimodal Biometric Recognition for Person Identification. In </w:t>
+      </w:r>
+      <w:r>
+        <w:rPr>
+          <w:rFonts w:ascii="Times New Roman" w:cs="Times New Roman" w:eastAsia="Times New Roman" w:hAnsi="Times New Roman"/>
+          <w:i w:val="1"/>
+          <w:sz w:val="24"/>
+          <w:szCs w:val="24"/>
+          <w:rtl w:val="0"/>
+        </w:rPr>
+        <w:t xml:space="preserve">Original Research Paper International Journal of Intelligent Systems and Applications in Engineering IJISAE</w:t>
+      </w:r>
+      <w:r>
+        <w:rPr>
+          <w:rFonts w:ascii="Times New Roman" w:cs="Times New Roman" w:eastAsia="Times New Roman" w:hAnsi="Times New Roman"/>
+          <w:sz w:val="24"/>
+          <w:szCs w:val="24"/>
+          <w:rtl w:val="0"/>
+        </w:rPr>
+        <w:t xml:space="preserve"> (Vol. 2022, Issue 1s).</w:t>
+      </w:r>
+      <w:hyperlink r:id="rId43">
+        <w:r>
+          <w:rPr>
+            <w:rFonts w:ascii="Times New Roman" w:cs="Times New Roman" w:eastAsia="Times New Roman" w:hAnsi="Times New Roman"/>
+            <w:sz w:val="24"/>
+            <w:szCs w:val="24"/>
+            <w:rtl w:val="0"/>
+          </w:rPr>
+          <w:t xml:space="preserve"> </w:t>
+        </w:r>
+      </w:hyperlink>
+      <w:hyperlink r:id="rId44">
+        <w:r>
+          <w:rPr>
+            <w:rFonts w:ascii="Times New Roman" w:cs="Times New Roman" w:eastAsia="Times New Roman" w:hAnsi="Times New Roman"/>
+            <w:color w:val="1155cc"/>
+            <w:sz w:val="24"/>
+            <w:szCs w:val="24"/>
+            <w:u w:val="single"/>
+            <w:rtl w:val="0"/>
+          </w:rPr>
+          <w:t xml:space="preserve">www.ijisae.org</w:t>
+        </w:r>
+      </w:hyperlink>
+      <w:r>
+        <w:rPr>
+          <w:rtl w:val="0"/>
+        </w:rPr>
+      </w:r>
+    </w:p>
+    <w:p>
+      <w:pPr>
+        <w:spacing w:after="240" w:before="240" w:line="360" w:lineRule="auto"/>
+        <w:ind w:left="720.0000000000001" w:hanging="720.0000000000001"/>
         <w:jc w:val="both"/>
         <w:rPr>
           <w:rFonts w:ascii="Times New Roman" w:cs="Times New Roman" w:eastAsia="Times New Roman" w:hAnsi="Times New Roman"/>
@@ -23456,7 +23470,7 @@
         </w:rPr>
         <w:t xml:space="preserve">(21), 6430–6450. </w:t>
       </w:r>
-      <w:hyperlink r:id="rId43">
+      <w:hyperlink r:id="rId45">
         <w:r>
           <w:rPr>
             <w:rFonts w:ascii="Times New Roman" w:cs="Times New Roman" w:eastAsia="Times New Roman" w:hAnsi="Times New Roman"/>
@@ -23482,7 +23496,7 @@
     <w:p>
       <w:pPr>
         <w:spacing w:after="240" w:before="240" w:line="360" w:lineRule="auto"/>
-        <w:ind w:left="480"/>
+        <w:ind w:left="720.0000000000001" w:hanging="720.0000000000001"/>
         <w:jc w:val="both"/>
         <w:rPr>
           <w:rFonts w:ascii="Times New Roman" w:cs="Times New Roman" w:eastAsia="Times New Roman" w:hAnsi="Times New Roman"/>
@@ -23537,7 +23551,7 @@
         </w:rPr>
         <w:t xml:space="preserve">(21), 117–130. </w:t>
       </w:r>
-      <w:hyperlink r:id="rId44">
+      <w:hyperlink r:id="rId46">
         <w:r>
           <w:rPr>
             <w:rFonts w:ascii="Times New Roman" w:cs="Times New Roman" w:eastAsia="Times New Roman" w:hAnsi="Times New Roman"/>
@@ -23563,7 +23577,7 @@
     <w:p>
       <w:pPr>
         <w:spacing w:after="240" w:before="240" w:line="360" w:lineRule="auto"/>
-        <w:ind w:left="480"/>
+        <w:ind w:left="720.0000000000001" w:hanging="720.0000000000001"/>
         <w:jc w:val="both"/>
         <w:rPr>
           <w:rFonts w:ascii="Times New Roman" w:cs="Times New Roman" w:eastAsia="Times New Roman" w:hAnsi="Times New Roman"/>
@@ -23618,7 +23632,7 @@
         </w:rPr>
         <w:t xml:space="preserve">(4), 2887–2898. </w:t>
       </w:r>
-      <w:hyperlink r:id="rId45">
+      <w:hyperlink r:id="rId47">
         <w:r>
           <w:rPr>
             <w:rFonts w:ascii="Times New Roman" w:cs="Times New Roman" w:eastAsia="Times New Roman" w:hAnsi="Times New Roman"/>
@@ -23644,7 +23658,7 @@
     <w:p>
       <w:pPr>
         <w:spacing w:after="240" w:before="240" w:line="360" w:lineRule="auto"/>
-        <w:ind w:left="480"/>
+        <w:ind w:left="720.0000000000001" w:hanging="720.0000000000001"/>
         <w:jc w:val="both"/>
         <w:rPr>
           <w:rFonts w:ascii="Times New Roman" w:cs="Times New Roman" w:eastAsia="Times New Roman" w:hAnsi="Times New Roman"/>
@@ -23699,7 +23713,7 @@
         </w:rPr>
         <w:t xml:space="preserve">(21). </w:t>
       </w:r>
-      <w:hyperlink r:id="rId46">
+      <w:hyperlink r:id="rId48">
         <w:r>
           <w:rPr>
             <w:rFonts w:ascii="Times New Roman" w:cs="Times New Roman" w:eastAsia="Times New Roman" w:hAnsi="Times New Roman"/>
@@ -23725,7 +23739,7 @@
     <w:p>
       <w:pPr>
         <w:spacing w:after="240" w:before="240" w:line="360" w:lineRule="auto"/>
-        <w:ind w:left="480"/>
+        <w:ind w:left="720.0000000000001" w:hanging="720.0000000000001"/>
         <w:jc w:val="both"/>
         <w:rPr>
           <w:rFonts w:ascii="Times New Roman" w:cs="Times New Roman" w:eastAsia="Times New Roman" w:hAnsi="Times New Roman"/>
@@ -23780,7 +23794,7 @@
         </w:rPr>
         <w:t xml:space="preserve">(4), 1–21. </w:t>
       </w:r>
-      <w:hyperlink r:id="rId47">
+      <w:hyperlink r:id="rId49">
         <w:r>
           <w:rPr>
             <w:rFonts w:ascii="Times New Roman" w:cs="Times New Roman" w:eastAsia="Times New Roman" w:hAnsi="Times New Roman"/>
@@ -23806,7 +23820,7 @@
     <w:p>
       <w:pPr>
         <w:spacing w:after="240" w:before="240" w:line="360" w:lineRule="auto"/>
-        <w:ind w:left="480"/>
+        <w:ind w:left="720.0000000000001" w:hanging="720.0000000000001"/>
         <w:jc w:val="both"/>
         <w:rPr>
           <w:rFonts w:ascii="Times New Roman" w:cs="Times New Roman" w:eastAsia="Times New Roman" w:hAnsi="Times New Roman"/>
@@ -23842,7 +23856,7 @@
         </w:rPr>
         <w:t xml:space="preserve">. </w:t>
       </w:r>
-      <w:hyperlink r:id="rId48">
+      <w:hyperlink r:id="rId50">
         <w:r>
           <w:rPr>
             <w:rFonts w:ascii="Times New Roman" w:cs="Times New Roman" w:eastAsia="Times New Roman" w:hAnsi="Times New Roman"/>
@@ -23868,7 +23882,7 @@
     <w:p>
       <w:pPr>
         <w:spacing w:after="240" w:before="240" w:line="360" w:lineRule="auto"/>
-        <w:ind w:left="480"/>
+        <w:ind w:left="720.0000000000001" w:hanging="720.0000000000001"/>
         <w:jc w:val="both"/>
         <w:rPr>
           <w:rFonts w:ascii="Times New Roman" w:cs="Times New Roman" w:eastAsia="Times New Roman" w:hAnsi="Times New Roman"/>
@@ -23923,7 +23937,7 @@
         </w:rPr>
         <w:t xml:space="preserve">(12), 2063–2070. </w:t>
       </w:r>
-      <w:hyperlink r:id="rId49">
+      <w:hyperlink r:id="rId51">
         <w:r>
           <w:rPr>
             <w:rFonts w:ascii="Times New Roman" w:cs="Times New Roman" w:eastAsia="Times New Roman" w:hAnsi="Times New Roman"/>

</xml_diff>